<commit_message>
Added architecture diagram in sds
</commit_message>
<xml_diff>
--- a/SDS/SDS-Version-1.1.docx
+++ b/SDS/SDS-Version-1.1.docx
@@ -669,7 +669,23 @@
           <w:iCs/>
           <w:color w:val="000000" w:themeColor="text1"/>
         </w:rPr>
-        <w:t xml:space="preserve">We have made this design document which provide the technical design for our project E-Masjid system. It is a web based platform which help mosque to manage their daily operation digitally. This system is design in a way to solve the basic problems of manual record keeping and lack of transparency by giving features for donation tracking, prayer time management, </w:t>
+        <w:t xml:space="preserve">We have made this design document which provide the technical design for our project E-Masjid system. It is a </w:t>
+      </w:r>
+      <w:proofErr w:type="gramStart"/>
+      <w:r>
+        <w:rPr>
+          <w:iCs/>
+          <w:color w:val="000000" w:themeColor="text1"/>
+        </w:rPr>
+        <w:t>web based</w:t>
+      </w:r>
+      <w:proofErr w:type="gramEnd"/>
+      <w:r>
+        <w:rPr>
+          <w:iCs/>
+          <w:color w:val="000000" w:themeColor="text1"/>
+        </w:rPr>
+        <w:t xml:space="preserve"> platform which help mosque to manage their daily operation digitally. This system is design in a way to solve the basic problems of manual record keeping and lack of transparency by giving features for donation tracking, prayer time management, </w:t>
       </w:r>
       <w:r>
         <w:rPr>
@@ -3479,14 +3495,14 @@
         </w:rPr>
         <w:fldChar w:fldCharType="separate"/>
       </w:r>
-      <w:hyperlink w:anchor="_Toc217313646" w:history="1">
+      <w:hyperlink w:anchor="_Toc218523027" w:history="1">
         <w:r>
           <w:rPr>
             <w:rStyle w:val="Hyperlink"/>
             <w:rFonts w:eastAsiaTheme="majorEastAsia"/>
             <w:noProof/>
           </w:rPr>
-          <w:t>Figure 1 Class diagram</w:t>
+          <w:t>Figure 1 High-Level System Architecture</w:t>
         </w:r>
         <w:r>
           <w:rPr>
@@ -3507,7 +3523,7 @@
             <w:noProof/>
             <w:webHidden/>
           </w:rPr>
-          <w:instrText xml:space="preserve"> PAGEREF _Toc217313646 \h </w:instrText>
+          <w:instrText xml:space="preserve"> PAGEREF _Toc218523027 \h </w:instrText>
         </w:r>
         <w:r>
           <w:rPr>
@@ -3553,14 +3569,14 @@
           <w14:ligatures w14:val="standardContextual"/>
         </w:rPr>
       </w:pPr>
-      <w:hyperlink w:anchor="_Toc217313647" w:history="1">
+      <w:hyperlink w:anchor="_Toc218523028" w:history="1">
         <w:r>
           <w:rPr>
             <w:rStyle w:val="Hyperlink"/>
             <w:rFonts w:eastAsiaTheme="majorEastAsia"/>
             <w:noProof/>
           </w:rPr>
-          <w:t>Figure 2 Component diagram</w:t>
+          <w:t>Figure 2 Class diagram</w:t>
         </w:r>
         <w:r>
           <w:rPr>
@@ -3581,7 +3597,7 @@
             <w:noProof/>
             <w:webHidden/>
           </w:rPr>
-          <w:instrText xml:space="preserve"> PAGEREF _Toc217313647 \h </w:instrText>
+          <w:instrText xml:space="preserve"> PAGEREF _Toc218523028 \h </w:instrText>
         </w:r>
         <w:r>
           <w:rPr>
@@ -3627,14 +3643,14 @@
           <w14:ligatures w14:val="standardContextual"/>
         </w:rPr>
       </w:pPr>
-      <w:hyperlink w:anchor="_Toc217313648" w:history="1">
+      <w:hyperlink w:anchor="_Toc218523029" w:history="1">
         <w:r>
           <w:rPr>
             <w:rStyle w:val="Hyperlink"/>
             <w:rFonts w:eastAsiaTheme="majorEastAsia"/>
             <w:noProof/>
           </w:rPr>
-          <w:t>Figure 3 Home page design</w:t>
+          <w:t>Figure 3 Component diagram</w:t>
         </w:r>
         <w:r>
           <w:rPr>
@@ -3655,7 +3671,7 @@
             <w:noProof/>
             <w:webHidden/>
           </w:rPr>
-          <w:instrText xml:space="preserve"> PAGEREF _Toc217313648 \h </w:instrText>
+          <w:instrText xml:space="preserve"> PAGEREF _Toc218523029 \h </w:instrText>
         </w:r>
         <w:r>
           <w:rPr>
@@ -3675,7 +3691,7 @@
             <w:noProof/>
             <w:webHidden/>
           </w:rPr>
-          <w:t>15</w:t>
+          <w:t>10</w:t>
         </w:r>
         <w:r>
           <w:rPr>
@@ -3701,14 +3717,14 @@
           <w14:ligatures w14:val="standardContextual"/>
         </w:rPr>
       </w:pPr>
-      <w:hyperlink w:anchor="_Toc217313649" w:history="1">
+      <w:hyperlink w:anchor="_Toc218523030" w:history="1">
         <w:r>
           <w:rPr>
             <w:rStyle w:val="Hyperlink"/>
             <w:rFonts w:eastAsiaTheme="majorEastAsia"/>
             <w:noProof/>
           </w:rPr>
-          <w:t>Figure 4 Login page design</w:t>
+          <w:t>Figure 4 Home page design</w:t>
         </w:r>
         <w:r>
           <w:rPr>
@@ -3729,81 +3745,7 @@
             <w:noProof/>
             <w:webHidden/>
           </w:rPr>
-          <w:instrText xml:space="preserve"> PAGEREF _Toc217313649 \h </w:instrText>
-        </w:r>
-        <w:r>
-          <w:rPr>
-            <w:noProof/>
-            <w:webHidden/>
-          </w:rPr>
-        </w:r>
-        <w:r>
-          <w:rPr>
-            <w:noProof/>
-            <w:webHidden/>
-          </w:rPr>
-          <w:fldChar w:fldCharType="separate"/>
-        </w:r>
-        <w:r>
-          <w:rPr>
-            <w:noProof/>
-            <w:webHidden/>
-          </w:rPr>
-          <w:t>15</w:t>
-        </w:r>
-        <w:r>
-          <w:rPr>
-            <w:noProof/>
-            <w:webHidden/>
-          </w:rPr>
-          <w:fldChar w:fldCharType="end"/>
-        </w:r>
-      </w:hyperlink>
-    </w:p>
-    <w:p>
-      <w:pPr>
-        <w:pStyle w:val="TableofFigures"/>
-        <w:tabs>
-          <w:tab w:val="right" w:leader="dot" w:pos="9016"/>
-        </w:tabs>
-        <w:spacing w:line="360" w:lineRule="auto"/>
-        <w:rPr>
-          <w:rFonts w:asciiTheme="minorHAnsi" w:eastAsiaTheme="minorEastAsia" w:hAnsiTheme="minorHAnsi" w:cstheme="minorBidi"/>
-          <w:noProof/>
-          <w:kern w:val="2"/>
-          <w:lang w:eastAsia="en-US"/>
-          <w14:ligatures w14:val="standardContextual"/>
-        </w:rPr>
-      </w:pPr>
-      <w:hyperlink w:anchor="_Toc217313650" w:history="1">
-        <w:r>
-          <w:rPr>
-            <w:rStyle w:val="Hyperlink"/>
-            <w:rFonts w:eastAsiaTheme="majorEastAsia"/>
-            <w:noProof/>
-          </w:rPr>
-          <w:t>Figure 5 Donation Transparency  page design</w:t>
-        </w:r>
-        <w:r>
-          <w:rPr>
-            <w:noProof/>
-            <w:webHidden/>
-          </w:rPr>
-          <w:tab/>
-        </w:r>
-        <w:r>
-          <w:rPr>
-            <w:noProof/>
-            <w:webHidden/>
-          </w:rPr>
-          <w:fldChar w:fldCharType="begin"/>
-        </w:r>
-        <w:r>
-          <w:rPr>
-            <w:noProof/>
-            <w:webHidden/>
-          </w:rPr>
-          <w:instrText xml:space="preserve"> PAGEREF _Toc217313650 \h </w:instrText>
+          <w:instrText xml:space="preserve"> PAGEREF _Toc218523030 \h </w:instrText>
         </w:r>
         <w:r>
           <w:rPr>
@@ -3849,14 +3791,14 @@
           <w14:ligatures w14:val="standardContextual"/>
         </w:rPr>
       </w:pPr>
-      <w:hyperlink w:anchor="_Toc217313651" w:history="1">
+      <w:hyperlink w:anchor="_Toc218523031" w:history="1">
         <w:r>
           <w:rPr>
             <w:rStyle w:val="Hyperlink"/>
             <w:rFonts w:eastAsiaTheme="majorEastAsia"/>
             <w:noProof/>
           </w:rPr>
-          <w:t>Figure 6 Admin Dashboard design</w:t>
+          <w:t>Figure 5 Login page design</w:t>
         </w:r>
         <w:r>
           <w:rPr>
@@ -3877,7 +3819,81 @@
             <w:noProof/>
             <w:webHidden/>
           </w:rPr>
-          <w:instrText xml:space="preserve"> PAGEREF _Toc217313651 \h </w:instrText>
+          <w:instrText xml:space="preserve"> PAGEREF _Toc218523031 \h </w:instrText>
+        </w:r>
+        <w:r>
+          <w:rPr>
+            <w:noProof/>
+            <w:webHidden/>
+          </w:rPr>
+        </w:r>
+        <w:r>
+          <w:rPr>
+            <w:noProof/>
+            <w:webHidden/>
+          </w:rPr>
+          <w:fldChar w:fldCharType="separate"/>
+        </w:r>
+        <w:r>
+          <w:rPr>
+            <w:noProof/>
+            <w:webHidden/>
+          </w:rPr>
+          <w:t>16</w:t>
+        </w:r>
+        <w:r>
+          <w:rPr>
+            <w:noProof/>
+            <w:webHidden/>
+          </w:rPr>
+          <w:fldChar w:fldCharType="end"/>
+        </w:r>
+      </w:hyperlink>
+    </w:p>
+    <w:p>
+      <w:pPr>
+        <w:pStyle w:val="TableofFigures"/>
+        <w:tabs>
+          <w:tab w:val="right" w:leader="dot" w:pos="9016"/>
+        </w:tabs>
+        <w:spacing w:line="360" w:lineRule="auto"/>
+        <w:rPr>
+          <w:rFonts w:asciiTheme="minorHAnsi" w:eastAsiaTheme="minorEastAsia" w:hAnsiTheme="minorHAnsi" w:cstheme="minorBidi"/>
+          <w:noProof/>
+          <w:kern w:val="2"/>
+          <w:lang w:eastAsia="en-US"/>
+          <w14:ligatures w14:val="standardContextual"/>
+        </w:rPr>
+      </w:pPr>
+      <w:hyperlink w:anchor="_Toc218523032" w:history="1">
+        <w:r>
+          <w:rPr>
+            <w:rStyle w:val="Hyperlink"/>
+            <w:rFonts w:eastAsiaTheme="majorEastAsia"/>
+            <w:noProof/>
+          </w:rPr>
+          <w:t>Figure 6 Donation Transparency  page design</w:t>
+        </w:r>
+        <w:r>
+          <w:rPr>
+            <w:noProof/>
+            <w:webHidden/>
+          </w:rPr>
+          <w:tab/>
+        </w:r>
+        <w:r>
+          <w:rPr>
+            <w:noProof/>
+            <w:webHidden/>
+          </w:rPr>
+          <w:fldChar w:fldCharType="begin"/>
+        </w:r>
+        <w:r>
+          <w:rPr>
+            <w:noProof/>
+            <w:webHidden/>
+          </w:rPr>
+          <w:instrText xml:space="preserve"> PAGEREF _Toc218523032 \h </w:instrText>
         </w:r>
         <w:r>
           <w:rPr>
@@ -3923,14 +3939,14 @@
           <w14:ligatures w14:val="standardContextual"/>
         </w:rPr>
       </w:pPr>
-      <w:hyperlink w:anchor="_Toc217313652" w:history="1">
+      <w:hyperlink w:anchor="_Toc218523033" w:history="1">
         <w:r>
           <w:rPr>
             <w:rStyle w:val="Hyperlink"/>
             <w:rFonts w:eastAsiaTheme="majorEastAsia"/>
             <w:noProof/>
           </w:rPr>
-          <w:t>Figure 7 Scholar page design</w:t>
+          <w:t>Figure 7 Admin Dashboard design</w:t>
         </w:r>
         <w:r>
           <w:rPr>
@@ -3951,7 +3967,7 @@
             <w:noProof/>
             <w:webHidden/>
           </w:rPr>
-          <w:instrText xml:space="preserve"> PAGEREF _Toc217313652 \h </w:instrText>
+          <w:instrText xml:space="preserve"> PAGEREF _Toc218523033 \h </w:instrText>
         </w:r>
         <w:r>
           <w:rPr>
@@ -3971,7 +3987,7 @@
             <w:noProof/>
             <w:webHidden/>
           </w:rPr>
-          <w:t>17</w:t>
+          <w:t>18</w:t>
         </w:r>
         <w:r>
           <w:rPr>
@@ -3997,14 +4013,14 @@
           <w14:ligatures w14:val="standardContextual"/>
         </w:rPr>
       </w:pPr>
-      <w:hyperlink w:anchor="_Toc217313653" w:history="1">
+      <w:hyperlink w:anchor="_Toc218523034" w:history="1">
         <w:r>
           <w:rPr>
             <w:rStyle w:val="Hyperlink"/>
             <w:rFonts w:eastAsiaTheme="majorEastAsia"/>
             <w:noProof/>
           </w:rPr>
-          <w:t>Figure 8 Login Sequence Diagram</w:t>
+          <w:t>Figure 8 Scholar page design</w:t>
         </w:r>
         <w:r>
           <w:rPr>
@@ -4025,7 +4041,7 @@
             <w:noProof/>
             <w:webHidden/>
           </w:rPr>
-          <w:instrText xml:space="preserve"> PAGEREF _Toc217313653 \h </w:instrText>
+          <w:instrText xml:space="preserve"> PAGEREF _Toc218523034 \h </w:instrText>
         </w:r>
         <w:r>
           <w:rPr>
@@ -4045,7 +4061,7 @@
             <w:noProof/>
             <w:webHidden/>
           </w:rPr>
-          <w:t>19</w:t>
+          <w:t>18</w:t>
         </w:r>
         <w:r>
           <w:rPr>
@@ -4071,14 +4087,14 @@
           <w14:ligatures w14:val="standardContextual"/>
         </w:rPr>
       </w:pPr>
-      <w:hyperlink w:anchor="_Toc217313654" w:history="1">
+      <w:hyperlink w:anchor="_Toc218523035" w:history="1">
         <w:r>
           <w:rPr>
             <w:rStyle w:val="Hyperlink"/>
             <w:rFonts w:eastAsiaTheme="majorEastAsia"/>
             <w:noProof/>
           </w:rPr>
-          <w:t>Figure 9 Online Donation Sequence Diagram</w:t>
+          <w:t>Figure 9 Login Sequence Diagram</w:t>
         </w:r>
         <w:r>
           <w:rPr>
@@ -4099,7 +4115,7 @@
             <w:noProof/>
             <w:webHidden/>
           </w:rPr>
-          <w:instrText xml:space="preserve"> PAGEREF _Toc217313654 \h </w:instrText>
+          <w:instrText xml:space="preserve"> PAGEREF _Toc218523035 \h </w:instrText>
         </w:r>
         <w:r>
           <w:rPr>
@@ -4145,14 +4161,14 @@
           <w14:ligatures w14:val="standardContextual"/>
         </w:rPr>
       </w:pPr>
-      <w:hyperlink w:anchor="_Toc217313655" w:history="1">
+      <w:hyperlink w:anchor="_Toc218523036" w:history="1">
         <w:r>
           <w:rPr>
             <w:rStyle w:val="Hyperlink"/>
             <w:rFonts w:eastAsiaTheme="majorEastAsia"/>
             <w:noProof/>
           </w:rPr>
-          <w:t>Figure 10 Nikah Booking Sequence Diagram</w:t>
+          <w:t>Figure 10 Online Donation Sequence Diagram</w:t>
         </w:r>
         <w:r>
           <w:rPr>
@@ -4173,7 +4189,7 @@
             <w:noProof/>
             <w:webHidden/>
           </w:rPr>
-          <w:instrText xml:space="preserve"> PAGEREF _Toc217313655 \h </w:instrText>
+          <w:instrText xml:space="preserve"> PAGEREF _Toc218523036 \h </w:instrText>
         </w:r>
         <w:r>
           <w:rPr>
@@ -4219,14 +4235,14 @@
           <w14:ligatures w14:val="standardContextual"/>
         </w:rPr>
       </w:pPr>
-      <w:hyperlink w:anchor="_Toc217313656" w:history="1">
+      <w:hyperlink w:anchor="_Toc218523037" w:history="1">
         <w:r>
           <w:rPr>
             <w:rStyle w:val="Hyperlink"/>
             <w:rFonts w:eastAsiaTheme="majorEastAsia"/>
             <w:noProof/>
           </w:rPr>
-          <w:t>Figure 11 Admin Update Prayer Times Sequence Diagram</w:t>
+          <w:t>Figure 11 Nikah Booking Sequence Diagram</w:t>
         </w:r>
         <w:r>
           <w:rPr>
@@ -4247,81 +4263,7 @@
             <w:noProof/>
             <w:webHidden/>
           </w:rPr>
-          <w:instrText xml:space="preserve"> PAGEREF _Toc217313656 \h </w:instrText>
-        </w:r>
-        <w:r>
-          <w:rPr>
-            <w:noProof/>
-            <w:webHidden/>
-          </w:rPr>
-        </w:r>
-        <w:r>
-          <w:rPr>
-            <w:noProof/>
-            <w:webHidden/>
-          </w:rPr>
-          <w:fldChar w:fldCharType="separate"/>
-        </w:r>
-        <w:r>
-          <w:rPr>
-            <w:noProof/>
-            <w:webHidden/>
-          </w:rPr>
-          <w:t>21</w:t>
-        </w:r>
-        <w:r>
-          <w:rPr>
-            <w:noProof/>
-            <w:webHidden/>
-          </w:rPr>
-          <w:fldChar w:fldCharType="end"/>
-        </w:r>
-      </w:hyperlink>
-    </w:p>
-    <w:p>
-      <w:pPr>
-        <w:pStyle w:val="TableofFigures"/>
-        <w:tabs>
-          <w:tab w:val="right" w:leader="dot" w:pos="9016"/>
-        </w:tabs>
-        <w:spacing w:line="360" w:lineRule="auto"/>
-        <w:rPr>
-          <w:rFonts w:asciiTheme="minorHAnsi" w:eastAsiaTheme="minorEastAsia" w:hAnsiTheme="minorHAnsi" w:cstheme="minorBidi"/>
-          <w:noProof/>
-          <w:kern w:val="2"/>
-          <w:lang w:eastAsia="en-US"/>
-          <w14:ligatures w14:val="standardContextual"/>
-        </w:rPr>
-      </w:pPr>
-      <w:hyperlink w:anchor="_Toc217313657" w:history="1">
-        <w:r>
-          <w:rPr>
-            <w:rStyle w:val="Hyperlink"/>
-            <w:rFonts w:eastAsiaTheme="majorEastAsia"/>
-            <w:noProof/>
-          </w:rPr>
-          <w:t>Figure 12 User Account State Diagram</w:t>
-        </w:r>
-        <w:r>
-          <w:rPr>
-            <w:noProof/>
-            <w:webHidden/>
-          </w:rPr>
-          <w:tab/>
-        </w:r>
-        <w:r>
-          <w:rPr>
-            <w:noProof/>
-            <w:webHidden/>
-          </w:rPr>
-          <w:fldChar w:fldCharType="begin"/>
-        </w:r>
-        <w:r>
-          <w:rPr>
-            <w:noProof/>
-            <w:webHidden/>
-          </w:rPr>
-          <w:instrText xml:space="preserve"> PAGEREF _Toc217313657 \h </w:instrText>
+          <w:instrText xml:space="preserve"> PAGEREF _Toc218523037 \h </w:instrText>
         </w:r>
         <w:r>
           <w:rPr>
@@ -4367,14 +4309,14 @@
           <w14:ligatures w14:val="standardContextual"/>
         </w:rPr>
       </w:pPr>
-      <w:hyperlink w:anchor="_Toc217313658" w:history="1">
+      <w:hyperlink w:anchor="_Toc218523038" w:history="1">
         <w:r>
           <w:rPr>
             <w:rStyle w:val="Hyperlink"/>
             <w:rFonts w:eastAsiaTheme="majorEastAsia"/>
             <w:noProof/>
           </w:rPr>
-          <w:t>Figure 13 Nikah Booking Status State Diagram</w:t>
+          <w:t>Figure 12 Admin Update Prayer Times Sequence Diagram</w:t>
         </w:r>
         <w:r>
           <w:rPr>
@@ -4395,7 +4337,81 @@
             <w:noProof/>
             <w:webHidden/>
           </w:rPr>
-          <w:instrText xml:space="preserve"> PAGEREF _Toc217313658 \h </w:instrText>
+          <w:instrText xml:space="preserve"> PAGEREF _Toc218523038 \h </w:instrText>
+        </w:r>
+        <w:r>
+          <w:rPr>
+            <w:noProof/>
+            <w:webHidden/>
+          </w:rPr>
+        </w:r>
+        <w:r>
+          <w:rPr>
+            <w:noProof/>
+            <w:webHidden/>
+          </w:rPr>
+          <w:fldChar w:fldCharType="separate"/>
+        </w:r>
+        <w:r>
+          <w:rPr>
+            <w:noProof/>
+            <w:webHidden/>
+          </w:rPr>
+          <w:t>23</w:t>
+        </w:r>
+        <w:r>
+          <w:rPr>
+            <w:noProof/>
+            <w:webHidden/>
+          </w:rPr>
+          <w:fldChar w:fldCharType="end"/>
+        </w:r>
+      </w:hyperlink>
+    </w:p>
+    <w:p>
+      <w:pPr>
+        <w:pStyle w:val="TableofFigures"/>
+        <w:tabs>
+          <w:tab w:val="right" w:leader="dot" w:pos="9016"/>
+        </w:tabs>
+        <w:spacing w:line="360" w:lineRule="auto"/>
+        <w:rPr>
+          <w:rFonts w:asciiTheme="minorHAnsi" w:eastAsiaTheme="minorEastAsia" w:hAnsiTheme="minorHAnsi" w:cstheme="minorBidi"/>
+          <w:noProof/>
+          <w:kern w:val="2"/>
+          <w:lang w:eastAsia="en-US"/>
+          <w14:ligatures w14:val="standardContextual"/>
+        </w:rPr>
+      </w:pPr>
+      <w:hyperlink w:anchor="_Toc218523039" w:history="1">
+        <w:r>
+          <w:rPr>
+            <w:rStyle w:val="Hyperlink"/>
+            <w:rFonts w:eastAsiaTheme="majorEastAsia"/>
+            <w:noProof/>
+          </w:rPr>
+          <w:t>Figure 13 User Account State Diagram</w:t>
+        </w:r>
+        <w:r>
+          <w:rPr>
+            <w:noProof/>
+            <w:webHidden/>
+          </w:rPr>
+          <w:tab/>
+        </w:r>
+        <w:r>
+          <w:rPr>
+            <w:noProof/>
+            <w:webHidden/>
+          </w:rPr>
+          <w:fldChar w:fldCharType="begin"/>
+        </w:r>
+        <w:r>
+          <w:rPr>
+            <w:noProof/>
+            <w:webHidden/>
+          </w:rPr>
+          <w:instrText xml:space="preserve"> PAGEREF _Toc218523039 \h </w:instrText>
         </w:r>
         <w:r>
           <w:rPr>
@@ -4441,14 +4457,14 @@
           <w14:ligatures w14:val="standardContextual"/>
         </w:rPr>
       </w:pPr>
-      <w:hyperlink w:anchor="_Toc217313659" w:history="1">
+      <w:hyperlink w:anchor="_Toc218523040" w:history="1">
         <w:r>
           <w:rPr>
             <w:rStyle w:val="Hyperlink"/>
             <w:rFonts w:eastAsiaTheme="majorEastAsia"/>
             <w:noProof/>
           </w:rPr>
-          <w:t>Figure 14 Event State Diagram</w:t>
+          <w:t>Figure 14 Nikah Booking Status State Diagram</w:t>
         </w:r>
         <w:r>
           <w:rPr>
@@ -4469,7 +4485,7 @@
             <w:noProof/>
             <w:webHidden/>
           </w:rPr>
-          <w:instrText xml:space="preserve"> PAGEREF _Toc217313659 \h </w:instrText>
+          <w:instrText xml:space="preserve"> PAGEREF _Toc218523040 \h </w:instrText>
         </w:r>
         <w:r>
           <w:rPr>
@@ -4489,7 +4505,7 @@
             <w:noProof/>
             <w:webHidden/>
           </w:rPr>
-          <w:t>24</w:t>
+          <w:t>26</w:t>
         </w:r>
         <w:r>
           <w:rPr>
@@ -4502,6 +4518,80 @@
     </w:p>
     <w:p>
       <w:pPr>
+        <w:pStyle w:val="TableofFigures"/>
+        <w:tabs>
+          <w:tab w:val="right" w:leader="dot" w:pos="9016"/>
+        </w:tabs>
+        <w:spacing w:line="360" w:lineRule="auto"/>
+        <w:rPr>
+          <w:rFonts w:asciiTheme="minorHAnsi" w:eastAsiaTheme="minorEastAsia" w:hAnsiTheme="minorHAnsi" w:cstheme="minorBidi"/>
+          <w:noProof/>
+          <w:kern w:val="2"/>
+          <w:lang w:eastAsia="en-US"/>
+          <w14:ligatures w14:val="standardContextual"/>
+        </w:rPr>
+      </w:pPr>
+      <w:hyperlink w:anchor="_Toc218523041" w:history="1">
+        <w:r>
+          <w:rPr>
+            <w:rStyle w:val="Hyperlink"/>
+            <w:rFonts w:eastAsiaTheme="majorEastAsia"/>
+            <w:noProof/>
+          </w:rPr>
+          <w:t>Figure 15 Event State Diagram</w:t>
+        </w:r>
+        <w:r>
+          <w:rPr>
+            <w:noProof/>
+            <w:webHidden/>
+          </w:rPr>
+          <w:tab/>
+        </w:r>
+        <w:r>
+          <w:rPr>
+            <w:noProof/>
+            <w:webHidden/>
+          </w:rPr>
+          <w:fldChar w:fldCharType="begin"/>
+        </w:r>
+        <w:r>
+          <w:rPr>
+            <w:noProof/>
+            <w:webHidden/>
+          </w:rPr>
+          <w:instrText xml:space="preserve"> PAGEREF _Toc218523041 \h </w:instrText>
+        </w:r>
+        <w:r>
+          <w:rPr>
+            <w:noProof/>
+            <w:webHidden/>
+          </w:rPr>
+        </w:r>
+        <w:r>
+          <w:rPr>
+            <w:noProof/>
+            <w:webHidden/>
+          </w:rPr>
+          <w:fldChar w:fldCharType="separate"/>
+        </w:r>
+        <w:r>
+          <w:rPr>
+            <w:noProof/>
+            <w:webHidden/>
+          </w:rPr>
+          <w:t>26</w:t>
+        </w:r>
+        <w:r>
+          <w:rPr>
+            <w:noProof/>
+            <w:webHidden/>
+          </w:rPr>
+          <w:fldChar w:fldCharType="end"/>
+        </w:r>
+      </w:hyperlink>
+    </w:p>
+    <w:p>
+      <w:pPr>
         <w:spacing w:line="360" w:lineRule="auto"/>
         <w:rPr>
           <w:color w:val="000000" w:themeColor="text1"/>
@@ -4593,7 +4683,14 @@
         <w:rPr>
           <w:color w:val="000000" w:themeColor="text1"/>
         </w:rPr>
-        <w:t>Our E-Masjid System is a complete web</w:t>
+        <w:t xml:space="preserve">Our E-Masjid System is a complete </w:t>
+      </w:r>
+      <w:proofErr w:type="gramStart"/>
+      <w:r>
+        <w:rPr>
+          <w:color w:val="000000" w:themeColor="text1"/>
+        </w:rPr>
+        <w:t>web</w:t>
       </w:r>
       <w:r>
         <w:rPr>
@@ -4605,7 +4702,14 @@
         <w:rPr>
           <w:color w:val="000000" w:themeColor="text1"/>
         </w:rPr>
-        <w:t>based platform that will</w:t>
+        <w:t>based</w:t>
+      </w:r>
+      <w:proofErr w:type="gramEnd"/>
+      <w:r>
+        <w:rPr>
+          <w:color w:val="000000" w:themeColor="text1"/>
+        </w:rPr>
+        <w:t xml:space="preserve"> platform that will</w:t>
       </w:r>
       <w:r>
         <w:rPr>
@@ -4934,7 +5038,25 @@
           <w:color w:val="000000"/>
           <w:spacing w:val="-10"/>
         </w:rPr>
-        <w:t>It is  required for all users to access the system</w:t>
+        <w:t xml:space="preserve">It </w:t>
+      </w:r>
+      <w:proofErr w:type="gramStart"/>
+      <w:r>
+        <w:rPr>
+          <w:rFonts w:eastAsia="Roboto"/>
+          <w:color w:val="000000"/>
+          <w:spacing w:val="-10"/>
+        </w:rPr>
+        <w:t>is  required</w:t>
+      </w:r>
+      <w:proofErr w:type="gramEnd"/>
+      <w:r>
+        <w:rPr>
+          <w:rFonts w:eastAsia="Roboto"/>
+          <w:color w:val="000000"/>
+          <w:spacing w:val="-10"/>
+        </w:rPr>
+        <w:t xml:space="preserve"> for all users to access the system</w:t>
       </w:r>
       <w:r>
         <w:rPr>
@@ -6466,7 +6588,35 @@
               <w:rPr>
                 <w:color w:val="000000" w:themeColor="text1"/>
               </w:rPr>
-              <w:t>The admin will be able to add, update, or remove events and announcements such as islamic classes, community programs, and eid prayers. Users can view them on the main page</w:t>
+              <w:t xml:space="preserve">The admin will be able to add, update, or remove events and announcements such as </w:t>
+            </w:r>
+            <w:proofErr w:type="spellStart"/>
+            <w:r>
+              <w:rPr>
+                <w:color w:val="000000" w:themeColor="text1"/>
+              </w:rPr>
+              <w:t>islamic</w:t>
+            </w:r>
+            <w:proofErr w:type="spellEnd"/>
+            <w:r>
+              <w:rPr>
+                <w:color w:val="000000" w:themeColor="text1"/>
+              </w:rPr>
+              <w:t xml:space="preserve"> classes, community programs, and </w:t>
+            </w:r>
+            <w:proofErr w:type="spellStart"/>
+            <w:r>
+              <w:rPr>
+                <w:color w:val="000000" w:themeColor="text1"/>
+              </w:rPr>
+              <w:t>eid</w:t>
+            </w:r>
+            <w:proofErr w:type="spellEnd"/>
+            <w:r>
+              <w:rPr>
+                <w:color w:val="000000" w:themeColor="text1"/>
+              </w:rPr>
+              <w:t xml:space="preserve"> prayers. Users can view them on the main page</w:t>
             </w:r>
           </w:p>
         </w:tc>
@@ -6874,8 +7024,30 @@
               <w:rPr>
                 <w:color w:val="000000" w:themeColor="text1"/>
               </w:rPr>
-              <w:t>Admin can add where mosque money is spend like for repairs, electricity etc</w:t>
-            </w:r>
+              <w:t xml:space="preserve">Admin can add where mosque money is </w:t>
+            </w:r>
+            <w:proofErr w:type="gramStart"/>
+            <w:r>
+              <w:rPr>
+                <w:color w:val="000000" w:themeColor="text1"/>
+              </w:rPr>
+              <w:t>spend</w:t>
+            </w:r>
+            <w:proofErr w:type="gramEnd"/>
+            <w:r>
+              <w:rPr>
+                <w:color w:val="000000" w:themeColor="text1"/>
+              </w:rPr>
+              <w:t xml:space="preserve"> like for repairs, electricity </w:t>
+            </w:r>
+            <w:proofErr w:type="spellStart"/>
+            <w:r>
+              <w:rPr>
+                <w:color w:val="000000" w:themeColor="text1"/>
+              </w:rPr>
+              <w:t>etc</w:t>
+            </w:r>
+            <w:proofErr w:type="spellEnd"/>
           </w:p>
         </w:tc>
         <w:tc>
@@ -7328,6 +7500,210 @@
       <w:pPr>
         <w:pStyle w:val="Body"/>
         <w:spacing w:line="360" w:lineRule="auto"/>
+        <w:rPr>
+          <w:color w:val="000000" w:themeColor="text1"/>
+        </w:rPr>
+      </w:pPr>
+    </w:p>
+    <w:p>
+      <w:pPr>
+        <w:pStyle w:val="Body"/>
+        <w:spacing w:line="360" w:lineRule="auto"/>
+        <w:rPr>
+          <w:color w:val="000000" w:themeColor="text1"/>
+        </w:rPr>
+      </w:pPr>
+    </w:p>
+    <w:p>
+      <w:pPr>
+        <w:pStyle w:val="Body"/>
+        <w:spacing w:line="360" w:lineRule="auto"/>
+        <w:rPr>
+          <w:color w:val="000000" w:themeColor="text1"/>
+        </w:rPr>
+      </w:pPr>
+      <w:r>
+        <w:rPr>
+          <w:noProof/>
+          <w:color w:val="000000" w:themeColor="text1"/>
+          <w14:textOutline w14:w="0" w14:cap="rnd" w14:cmpd="sng" w14:algn="ctr">
+            <w14:noFill/>
+            <w14:prstDash w14:val="solid"/>
+            <w14:bevel/>
+          </w14:textOutline>
+          <w14:ligatures w14:val="standardContextual"/>
+        </w:rPr>
+        <w:drawing>
+          <wp:inline distT="0" distB="0" distL="0" distR="0" wp14:anchorId="7291C128" wp14:editId="52A47806">
+            <wp:extent cx="5731510" cy="4860290"/>
+            <wp:effectExtent l="0" t="0" r="2540" b="0"/>
+            <wp:docPr id="947506121" name="Picture 1"/>
+            <wp:cNvGraphicFramePr>
+              <a:graphicFrameLocks xmlns:a="http://schemas.openxmlformats.org/drawingml/2006/main" noChangeAspect="1"/>
+            </wp:cNvGraphicFramePr>
+            <a:graphic xmlns:a="http://schemas.openxmlformats.org/drawingml/2006/main">
+              <a:graphicData uri="http://schemas.openxmlformats.org/drawingml/2006/picture">
+                <pic:pic xmlns:pic="http://schemas.openxmlformats.org/drawingml/2006/picture">
+                  <pic:nvPicPr>
+                    <pic:cNvPr id="947506121" name="Picture 947506121"/>
+                    <pic:cNvPicPr/>
+                  </pic:nvPicPr>
+                  <pic:blipFill>
+                    <a:blip r:embed="rId8">
+                      <a:extLst>
+                        <a:ext uri="{28A0092B-C50C-407E-A947-70E740481C1C}">
+                          <a14:useLocalDpi xmlns:a14="http://schemas.microsoft.com/office/drawing/2010/main" val="0"/>
+                        </a:ext>
+                      </a:extLst>
+                    </a:blip>
+                    <a:stretch>
+                      <a:fillRect/>
+                    </a:stretch>
+                  </pic:blipFill>
+                  <pic:spPr>
+                    <a:xfrm>
+                      <a:off x="0" y="0"/>
+                      <a:ext cx="5731510" cy="4860290"/>
+                    </a:xfrm>
+                    <a:prstGeom prst="rect">
+                      <a:avLst/>
+                    </a:prstGeom>
+                  </pic:spPr>
+                </pic:pic>
+              </a:graphicData>
+            </a:graphic>
+          </wp:inline>
+        </w:drawing>
+      </w:r>
+    </w:p>
+    <w:p>
+      <w:pPr>
+        <w:pStyle w:val="Caption"/>
+        <w:jc w:val="center"/>
+        <w:rPr>
+          <w:i w:val="0"/>
+          <w:iCs w:val="0"/>
+          <w:color w:val="000000" w:themeColor="text1"/>
+        </w:rPr>
+      </w:pPr>
+      <w:bookmarkStart w:id="35" w:name="_Toc218523027"/>
+      <w:r>
+        <w:rPr>
+          <w:i w:val="0"/>
+          <w:iCs w:val="0"/>
+        </w:rPr>
+        <w:t xml:space="preserve">Figure </w:t>
+      </w:r>
+      <w:r>
+        <w:rPr>
+          <w:i w:val="0"/>
+          <w:iCs w:val="0"/>
+        </w:rPr>
+        <w:fldChar w:fldCharType="begin"/>
+      </w:r>
+      <w:r>
+        <w:rPr>
+          <w:i w:val="0"/>
+          <w:iCs w:val="0"/>
+        </w:rPr>
+        <w:instrText xml:space="preserve"> SEQ Figure \* ARABIC </w:instrText>
+      </w:r>
+      <w:r>
+        <w:rPr>
+          <w:i w:val="0"/>
+          <w:iCs w:val="0"/>
+        </w:rPr>
+        <w:fldChar w:fldCharType="separate"/>
+      </w:r>
+      <w:r>
+        <w:rPr>
+          <w:i w:val="0"/>
+          <w:iCs w:val="0"/>
+          <w:noProof/>
+        </w:rPr>
+        <w:t>1</w:t>
+      </w:r>
+      <w:r>
+        <w:rPr>
+          <w:i w:val="0"/>
+          <w:iCs w:val="0"/>
+        </w:rPr>
+        <w:fldChar w:fldCharType="end"/>
+      </w:r>
+      <w:r>
+        <w:rPr>
+          <w:i w:val="0"/>
+          <w:iCs w:val="0"/>
+        </w:rPr>
+        <w:t xml:space="preserve"> </w:t>
+      </w:r>
+      <w:r>
+        <w:rPr>
+          <w:i w:val="0"/>
+          <w:iCs w:val="0"/>
+        </w:rPr>
+        <w:t>High-Level System Architecture</w:t>
+      </w:r>
+      <w:bookmarkEnd w:id="35"/>
+    </w:p>
+    <w:p>
+      <w:pPr>
+        <w:pStyle w:val="Body"/>
+        <w:spacing w:line="360" w:lineRule="auto"/>
+        <w:rPr>
+          <w:color w:val="000000" w:themeColor="text1"/>
+        </w:rPr>
+      </w:pPr>
+    </w:p>
+    <w:p>
+      <w:pPr>
+        <w:pStyle w:val="Body"/>
+        <w:spacing w:line="360" w:lineRule="auto"/>
+        <w:rPr>
+          <w:color w:val="000000" w:themeColor="text1"/>
+        </w:rPr>
+      </w:pPr>
+    </w:p>
+    <w:p>
+      <w:pPr>
+        <w:pStyle w:val="Body"/>
+        <w:spacing w:line="360" w:lineRule="auto"/>
+        <w:rPr>
+          <w:color w:val="000000" w:themeColor="text1"/>
+        </w:rPr>
+      </w:pPr>
+    </w:p>
+    <w:p>
+      <w:pPr>
+        <w:pStyle w:val="Body"/>
+        <w:spacing w:line="360" w:lineRule="auto"/>
+        <w:rPr>
+          <w:color w:val="000000" w:themeColor="text1"/>
+        </w:rPr>
+      </w:pPr>
+    </w:p>
+    <w:p>
+      <w:pPr>
+        <w:pStyle w:val="Body"/>
+        <w:spacing w:line="360" w:lineRule="auto"/>
+        <w:rPr>
+          <w:color w:val="000000" w:themeColor="text1"/>
+        </w:rPr>
+      </w:pPr>
+    </w:p>
+    <w:p>
+      <w:pPr>
+        <w:pStyle w:val="Body"/>
+        <w:spacing w:line="360" w:lineRule="auto"/>
+        <w:rPr>
+          <w:color w:val="000000" w:themeColor="text1"/>
+        </w:rPr>
+      </w:pPr>
+    </w:p>
+    <w:p>
+      <w:pPr>
+        <w:pStyle w:val="Body"/>
+        <w:spacing w:line="360" w:lineRule="auto"/>
         <w:ind w:left="720"/>
         <w:rPr>
           <w:color w:val="000000" w:themeColor="text1"/>
@@ -7342,7 +7718,7 @@
           <w:bCs/>
         </w:rPr>
       </w:pPr>
-      <w:bookmarkStart w:id="35" w:name="_Toc217119688"/>
+      <w:bookmarkStart w:id="36" w:name="_Toc217119688"/>
       <w:r>
         <w:rPr>
           <w:b/>
@@ -7351,7 +7727,7 @@
         </w:rPr>
         <w:t>Class Diagram</w:t>
       </w:r>
-      <w:bookmarkEnd w:id="35"/>
+      <w:bookmarkEnd w:id="36"/>
     </w:p>
     <w:p>
       <w:pPr>
@@ -7401,7 +7777,7 @@
                     <pic:cNvPicPr/>
                   </pic:nvPicPr>
                   <pic:blipFill>
-                    <a:blip r:embed="rId8">
+                    <a:blip r:embed="rId9">
                       <a:extLst>
                         <a:ext uri="{28A0092B-C50C-407E-A947-70E740481C1C}">
                           <a14:useLocalDpi xmlns:a14="http://schemas.microsoft.com/office/drawing/2010/main" val="0"/>
@@ -7438,7 +7814,7 @@
           <w:color w:val="000000" w:themeColor="text1"/>
         </w:rPr>
       </w:pPr>
-      <w:bookmarkStart w:id="36" w:name="_Toc217313646"/>
+      <w:bookmarkStart w:id="37" w:name="_Toc218523028"/>
       <w:r>
         <w:rPr>
           <w:i w:val="0"/>
@@ -7473,7 +7849,7 @@
           <w:iCs w:val="0"/>
           <w:noProof/>
         </w:rPr>
-        <w:t>1</w:t>
+        <w:t>2</w:t>
       </w:r>
       <w:r>
         <w:rPr>
@@ -7489,7 +7865,7 @@
         </w:rPr>
         <w:t xml:space="preserve"> Class diagram</w:t>
       </w:r>
-      <w:bookmarkEnd w:id="36"/>
+      <w:bookmarkEnd w:id="37"/>
     </w:p>
     <w:p>
       <w:pPr>
@@ -7612,6 +7988,7 @@
           <w:color w:val="000000" w:themeColor="text1"/>
         </w:rPr>
       </w:pPr>
+      <w:proofErr w:type="gramStart"/>
       <w:r>
         <w:rPr>
           <w:color w:val="000000" w:themeColor="text1"/>
@@ -7628,7 +8005,14 @@
         <w:rPr>
           <w:color w:val="000000" w:themeColor="text1"/>
         </w:rPr>
-        <w:t>side validation</w:t>
+        <w:t>side</w:t>
+      </w:r>
+      <w:proofErr w:type="gramEnd"/>
+      <w:r>
+        <w:rPr>
+          <w:color w:val="000000" w:themeColor="text1"/>
+        </w:rPr>
+        <w:t xml:space="preserve"> validation</w:t>
       </w:r>
       <w:r>
         <w:rPr>
@@ -7746,7 +8130,6 @@
         <w:rPr>
           <w:color w:val="000000" w:themeColor="text1"/>
         </w:rPr>
-        <w:lastRenderedPageBreak/>
         <w:t>Authentication and authorization</w:t>
       </w:r>
       <w:r>
@@ -7890,6 +8273,7 @@
         <w:rPr>
           <w:color w:val="000000" w:themeColor="text1"/>
         </w:rPr>
+        <w:lastRenderedPageBreak/>
         <w:t>Event and announcement data</w:t>
       </w:r>
       <w:r>
@@ -8011,7 +8395,7 @@
           <w:color w:val="auto"/>
         </w:rPr>
       </w:pPr>
-      <w:bookmarkStart w:id="37" w:name="_Toc217119689"/>
+      <w:bookmarkStart w:id="38" w:name="_Toc217119689"/>
       <w:r>
         <w:rPr>
           <w:b/>
@@ -8020,7 +8404,7 @@
         </w:rPr>
         <w:t>Component diagram</w:t>
       </w:r>
-      <w:bookmarkEnd w:id="37"/>
+      <w:bookmarkEnd w:id="38"/>
     </w:p>
     <w:p>
       <w:pPr>
@@ -8068,7 +8452,7 @@
                     <pic:cNvPicPr/>
                   </pic:nvPicPr>
                   <pic:blipFill>
-                    <a:blip r:embed="rId9">
+                    <a:blip r:embed="rId10">
                       <a:extLst>
                         <a:ext uri="{28A0092B-C50C-407E-A947-70E740481C1C}">
                           <a14:useLocalDpi xmlns:a14="http://schemas.microsoft.com/office/drawing/2010/main" val="0"/>
@@ -8105,22 +8489,35 @@
           <w:color w:val="000000" w:themeColor="text1"/>
         </w:rPr>
       </w:pPr>
-      <w:bookmarkStart w:id="38" w:name="_Toc217313647"/>
+      <w:bookmarkStart w:id="39" w:name="_Toc218523029"/>
       <w:r>
         <w:t xml:space="preserve">Figure </w:t>
       </w:r>
-      <w:fldSimple w:instr=" SEQ Figure \* ARABIC ">
-        <w:r>
-          <w:rPr>
-            <w:noProof/>
-          </w:rPr>
-          <w:t>2</w:t>
-        </w:r>
-      </w:fldSimple>
+      <w:r>
+        <w:fldChar w:fldCharType="begin"/>
+      </w:r>
+      <w:r>
+        <w:instrText xml:space="preserve"> SEQ Figure \* ARABIC </w:instrText>
+      </w:r>
+      <w:r>
+        <w:fldChar w:fldCharType="separate"/>
+      </w:r>
+      <w:r>
+        <w:rPr>
+          <w:noProof/>
+        </w:rPr>
+        <w:t>3</w:t>
+      </w:r>
+      <w:r>
+        <w:rPr>
+          <w:noProof/>
+        </w:rPr>
+        <w:fldChar w:fldCharType="end"/>
+      </w:r>
       <w:r>
         <w:t xml:space="preserve"> Component diagram</w:t>
       </w:r>
-      <w:bookmarkEnd w:id="38"/>
+      <w:bookmarkEnd w:id="39"/>
     </w:p>
     <w:p>
       <w:pPr>
@@ -8148,8 +8545,8 @@
           <w:szCs w:val="26"/>
         </w:rPr>
       </w:pPr>
-      <w:bookmarkStart w:id="39" w:name="_Toc181130267"/>
-      <w:bookmarkStart w:id="40" w:name="_Toc217119690"/>
+      <w:bookmarkStart w:id="40" w:name="_Toc181130267"/>
+      <w:bookmarkStart w:id="41" w:name="_Toc217119690"/>
       <w:r>
         <w:rPr>
           <w:rFonts w:asciiTheme="majorBidi" w:hAnsiTheme="majorBidi"/>
@@ -8173,8 +8570,8 @@
         </w:rPr>
         <w:t xml:space="preserve"> Design</w:t>
       </w:r>
-      <w:bookmarkEnd w:id="39"/>
       <w:bookmarkEnd w:id="40"/>
+      <w:bookmarkEnd w:id="41"/>
     </w:p>
     <w:p>
       <w:pPr>
@@ -8282,7 +8679,6 @@
         <w:rPr>
           <w:color w:val="000000" w:themeColor="text1"/>
         </w:rPr>
-        <w:lastRenderedPageBreak/>
         <w:t>Stores all user information including admin, community members, and religious scholars</w:t>
       </w:r>
       <w:r>
@@ -8309,7 +8705,14 @@
         <w:rPr>
           <w:color w:val="000000" w:themeColor="text1"/>
         </w:rPr>
-        <w:t>Uses role</w:t>
+        <w:t xml:space="preserve">Uses </w:t>
+      </w:r>
+      <w:proofErr w:type="gramStart"/>
+      <w:r>
+        <w:rPr>
+          <w:color w:val="000000" w:themeColor="text1"/>
+        </w:rPr>
+        <w:t>role</w:t>
       </w:r>
       <w:r>
         <w:rPr>
@@ -8321,7 +8724,14 @@
         <w:rPr>
           <w:color w:val="000000" w:themeColor="text1"/>
         </w:rPr>
-        <w:t>based access control</w:t>
+        <w:t>based</w:t>
+      </w:r>
+      <w:proofErr w:type="gramEnd"/>
+      <w:r>
+        <w:rPr>
+          <w:color w:val="000000" w:themeColor="text1"/>
+        </w:rPr>
+        <w:t xml:space="preserve"> access control</w:t>
       </w:r>
       <w:r>
         <w:rPr>
@@ -8353,7 +8763,21 @@
         <w:rPr>
           <w:color w:val="000000" w:themeColor="text1"/>
         </w:rPr>
-        <w:t>Fields: userId, name, email, password, role, phone, address, specialization</w:t>
+        <w:t xml:space="preserve">Fields: </w:t>
+      </w:r>
+      <w:proofErr w:type="spellStart"/>
+      <w:r>
+        <w:rPr>
+          <w:color w:val="000000" w:themeColor="text1"/>
+        </w:rPr>
+        <w:t>userId</w:t>
+      </w:r>
+      <w:proofErr w:type="spellEnd"/>
+      <w:r>
+        <w:rPr>
+          <w:color w:val="000000" w:themeColor="text1"/>
+        </w:rPr>
+        <w:t>, name, email, password, role, phone, address, specialization</w:t>
       </w:r>
       <w:r>
         <w:rPr>
@@ -8465,8 +8889,59 @@
         <w:rPr>
           <w:color w:val="000000" w:themeColor="text1"/>
         </w:rPr>
-        <w:t>Fields: donationId, donorId, amount, date, type , paymentMethod</w:t>
-      </w:r>
+        <w:lastRenderedPageBreak/>
+        <w:t xml:space="preserve">Fields: </w:t>
+      </w:r>
+      <w:proofErr w:type="spellStart"/>
+      <w:r>
+        <w:rPr>
+          <w:color w:val="000000" w:themeColor="text1"/>
+        </w:rPr>
+        <w:t>donationId</w:t>
+      </w:r>
+      <w:proofErr w:type="spellEnd"/>
+      <w:r>
+        <w:rPr>
+          <w:color w:val="000000" w:themeColor="text1"/>
+        </w:rPr>
+        <w:t xml:space="preserve">, </w:t>
+      </w:r>
+      <w:proofErr w:type="spellStart"/>
+      <w:r>
+        <w:rPr>
+          <w:color w:val="000000" w:themeColor="text1"/>
+        </w:rPr>
+        <w:t>donorId</w:t>
+      </w:r>
+      <w:proofErr w:type="spellEnd"/>
+      <w:r>
+        <w:rPr>
+          <w:color w:val="000000" w:themeColor="text1"/>
+        </w:rPr>
+        <w:t xml:space="preserve">, amount, date, </w:t>
+      </w:r>
+      <w:proofErr w:type="gramStart"/>
+      <w:r>
+        <w:rPr>
+          <w:color w:val="000000" w:themeColor="text1"/>
+        </w:rPr>
+        <w:t>type ,</w:t>
+      </w:r>
+      <w:proofErr w:type="gramEnd"/>
+      <w:r>
+        <w:rPr>
+          <w:color w:val="000000" w:themeColor="text1"/>
+        </w:rPr>
+        <w:t xml:space="preserve"> </w:t>
+      </w:r>
+      <w:proofErr w:type="spellStart"/>
+      <w:r>
+        <w:rPr>
+          <w:color w:val="000000" w:themeColor="text1"/>
+        </w:rPr>
+        <w:t>paymentMethod</w:t>
+      </w:r>
+      <w:proofErr w:type="spellEnd"/>
       <w:r>
         <w:rPr>
           <w:color w:val="000000" w:themeColor="text1"/>
@@ -8565,7 +9040,21 @@
         <w:rPr>
           <w:color w:val="000000" w:themeColor="text1"/>
         </w:rPr>
-        <w:t>Fields: expenseId, description, amount, date, category</w:t>
+        <w:t xml:space="preserve">Fields: </w:t>
+      </w:r>
+      <w:proofErr w:type="spellStart"/>
+      <w:r>
+        <w:rPr>
+          <w:color w:val="000000" w:themeColor="text1"/>
+        </w:rPr>
+        <w:t>expenseId</w:t>
+      </w:r>
+      <w:proofErr w:type="spellEnd"/>
+      <w:r>
+        <w:rPr>
+          <w:color w:val="000000" w:themeColor="text1"/>
+        </w:rPr>
+        <w:t>, description, amount, date, category</w:t>
       </w:r>
       <w:r>
         <w:rPr>
@@ -8671,8 +9160,52 @@
         <w:rPr>
           <w:color w:val="000000" w:themeColor="text1"/>
         </w:rPr>
-        <w:t>Fields: eventId, title, description, date, time, location, maxParticipants, registeredUsers[</w:t>
-      </w:r>
+        <w:t xml:space="preserve">Fields: </w:t>
+      </w:r>
+      <w:proofErr w:type="spellStart"/>
+      <w:r>
+        <w:rPr>
+          <w:color w:val="000000" w:themeColor="text1"/>
+        </w:rPr>
+        <w:t>eventId</w:t>
+      </w:r>
+      <w:proofErr w:type="spellEnd"/>
+      <w:r>
+        <w:rPr>
+          <w:color w:val="000000" w:themeColor="text1"/>
+        </w:rPr>
+        <w:t xml:space="preserve">, title, description, date, time, location, </w:t>
+      </w:r>
+      <w:proofErr w:type="spellStart"/>
+      <w:r>
+        <w:rPr>
+          <w:color w:val="000000" w:themeColor="text1"/>
+        </w:rPr>
+        <w:t>maxParticipants</w:t>
+      </w:r>
+      <w:proofErr w:type="spellEnd"/>
+      <w:r>
+        <w:rPr>
+          <w:color w:val="000000" w:themeColor="text1"/>
+        </w:rPr>
+        <w:t xml:space="preserve">, </w:t>
+      </w:r>
+      <w:proofErr w:type="spellStart"/>
+      <w:proofErr w:type="gramStart"/>
+      <w:r>
+        <w:rPr>
+          <w:color w:val="000000" w:themeColor="text1"/>
+        </w:rPr>
+        <w:t>registeredUsers</w:t>
+      </w:r>
+      <w:proofErr w:type="spellEnd"/>
+      <w:r>
+        <w:rPr>
+          <w:color w:val="000000" w:themeColor="text1"/>
+        </w:rPr>
+        <w:t>[</w:t>
+      </w:r>
+      <w:proofErr w:type="gramEnd"/>
       <w:r>
         <w:rPr>
           <w:color w:val="000000" w:themeColor="text1"/>
@@ -8783,8 +9316,44 @@
         <w:rPr>
           <w:color w:val="000000" w:themeColor="text1"/>
         </w:rPr>
-        <w:t>Fields: announcementId, title, content, date, isUrgent, publishedBy</w:t>
-      </w:r>
+        <w:t xml:space="preserve">Fields: </w:t>
+      </w:r>
+      <w:proofErr w:type="spellStart"/>
+      <w:r>
+        <w:rPr>
+          <w:color w:val="000000" w:themeColor="text1"/>
+        </w:rPr>
+        <w:t>announcementId</w:t>
+      </w:r>
+      <w:proofErr w:type="spellEnd"/>
+      <w:r>
+        <w:rPr>
+          <w:color w:val="000000" w:themeColor="text1"/>
+        </w:rPr>
+        <w:t xml:space="preserve">, title, content, date, </w:t>
+      </w:r>
+      <w:proofErr w:type="spellStart"/>
+      <w:r>
+        <w:rPr>
+          <w:color w:val="000000" w:themeColor="text1"/>
+        </w:rPr>
+        <w:t>isUrgent</w:t>
+      </w:r>
+      <w:proofErr w:type="spellEnd"/>
+      <w:r>
+        <w:rPr>
+          <w:color w:val="000000" w:themeColor="text1"/>
+        </w:rPr>
+        <w:t xml:space="preserve">, </w:t>
+      </w:r>
+      <w:proofErr w:type="spellStart"/>
+      <w:r>
+        <w:rPr>
+          <w:color w:val="000000" w:themeColor="text1"/>
+        </w:rPr>
+        <w:t>publishedBy</w:t>
+      </w:r>
+      <w:proofErr w:type="spellEnd"/>
       <w:r>
         <w:rPr>
           <w:color w:val="000000" w:themeColor="text1"/>
@@ -8899,8 +9468,72 @@
         <w:rPr>
           <w:color w:val="000000" w:themeColor="text1"/>
         </w:rPr>
-        <w:t>Fields: prayerTimeId, date, fajr, zuhr, asr, maghrib, isha, jummah, isSpecial</w:t>
-      </w:r>
+        <w:t xml:space="preserve">Fields: </w:t>
+      </w:r>
+      <w:proofErr w:type="spellStart"/>
+      <w:r>
+        <w:rPr>
+          <w:color w:val="000000" w:themeColor="text1"/>
+        </w:rPr>
+        <w:t>prayerTimeId</w:t>
+      </w:r>
+      <w:proofErr w:type="spellEnd"/>
+      <w:r>
+        <w:rPr>
+          <w:color w:val="000000" w:themeColor="text1"/>
+        </w:rPr>
+        <w:t xml:space="preserve">, date, fajr, </w:t>
+      </w:r>
+      <w:proofErr w:type="spellStart"/>
+      <w:r>
+        <w:rPr>
+          <w:color w:val="000000" w:themeColor="text1"/>
+        </w:rPr>
+        <w:t>zuhr</w:t>
+      </w:r>
+      <w:proofErr w:type="spellEnd"/>
+      <w:r>
+        <w:rPr>
+          <w:color w:val="000000" w:themeColor="text1"/>
+        </w:rPr>
+        <w:t xml:space="preserve">, </w:t>
+      </w:r>
+      <w:proofErr w:type="spellStart"/>
+      <w:r>
+        <w:rPr>
+          <w:color w:val="000000" w:themeColor="text1"/>
+        </w:rPr>
+        <w:t>asr</w:t>
+      </w:r>
+      <w:proofErr w:type="spellEnd"/>
+      <w:r>
+        <w:rPr>
+          <w:color w:val="000000" w:themeColor="text1"/>
+        </w:rPr>
+        <w:t xml:space="preserve">, maghrib, </w:t>
+      </w:r>
+      <w:proofErr w:type="spellStart"/>
+      <w:r>
+        <w:rPr>
+          <w:color w:val="000000" w:themeColor="text1"/>
+        </w:rPr>
+        <w:t>isha</w:t>
+      </w:r>
+      <w:proofErr w:type="spellEnd"/>
+      <w:r>
+        <w:rPr>
+          <w:color w:val="000000" w:themeColor="text1"/>
+        </w:rPr>
+        <w:t xml:space="preserve">, jummah, </w:t>
+      </w:r>
+      <w:proofErr w:type="spellStart"/>
+      <w:r>
+        <w:rPr>
+          <w:color w:val="000000" w:themeColor="text1"/>
+        </w:rPr>
+        <w:t>isSpecial</w:t>
+      </w:r>
+      <w:proofErr w:type="spellEnd"/>
       <w:r>
         <w:rPr>
           <w:color w:val="000000" w:themeColor="text1"/>
@@ -9041,12 +9674,70 @@
         </w:rPr>
         <w:t xml:space="preserve"> </w:t>
       </w:r>
-      <w:r>
-        <w:rPr>
-          <w:color w:val="000000" w:themeColor="text1"/>
-        </w:rPr>
-        <w:t>bookingId, userId, scholarId, date, time, status, contactInfo, ceremonyDetails</w:t>
-      </w:r>
+      <w:proofErr w:type="spellStart"/>
+      <w:r>
+        <w:rPr>
+          <w:color w:val="000000" w:themeColor="text1"/>
+        </w:rPr>
+        <w:t>bookingId</w:t>
+      </w:r>
+      <w:proofErr w:type="spellEnd"/>
+      <w:r>
+        <w:rPr>
+          <w:color w:val="000000" w:themeColor="text1"/>
+        </w:rPr>
+        <w:t xml:space="preserve">, </w:t>
+      </w:r>
+      <w:proofErr w:type="spellStart"/>
+      <w:r>
+        <w:rPr>
+          <w:color w:val="000000" w:themeColor="text1"/>
+        </w:rPr>
+        <w:t>userId</w:t>
+      </w:r>
+      <w:proofErr w:type="spellEnd"/>
+      <w:r>
+        <w:rPr>
+          <w:color w:val="000000" w:themeColor="text1"/>
+        </w:rPr>
+        <w:t xml:space="preserve">, </w:t>
+      </w:r>
+      <w:proofErr w:type="spellStart"/>
+      <w:r>
+        <w:rPr>
+          <w:color w:val="000000" w:themeColor="text1"/>
+        </w:rPr>
+        <w:t>scholarId</w:t>
+      </w:r>
+      <w:proofErr w:type="spellEnd"/>
+      <w:r>
+        <w:rPr>
+          <w:color w:val="000000" w:themeColor="text1"/>
+        </w:rPr>
+        <w:t xml:space="preserve">, date, time, status, </w:t>
+      </w:r>
+      <w:proofErr w:type="spellStart"/>
+      <w:r>
+        <w:rPr>
+          <w:color w:val="000000" w:themeColor="text1"/>
+        </w:rPr>
+        <w:t>contactInfo</w:t>
+      </w:r>
+      <w:proofErr w:type="spellEnd"/>
+      <w:r>
+        <w:rPr>
+          <w:color w:val="000000" w:themeColor="text1"/>
+        </w:rPr>
+        <w:t xml:space="preserve">, </w:t>
+      </w:r>
+      <w:proofErr w:type="spellStart"/>
+      <w:r>
+        <w:rPr>
+          <w:color w:val="000000" w:themeColor="text1"/>
+        </w:rPr>
+        <w:t>ceremonyDetails</w:t>
+      </w:r>
+      <w:proofErr w:type="spellEnd"/>
       <w:r>
         <w:rPr>
           <w:color w:val="000000" w:themeColor="text1"/>
@@ -9125,7 +9816,6 @@
         <w:rPr>
           <w:color w:val="000000" w:themeColor="text1"/>
         </w:rPr>
-        <w:lastRenderedPageBreak/>
         <w:t>One-to-many: One admin can create multiple events</w:t>
       </w:r>
       <w:r>
@@ -9266,8 +9956,8 @@
           <w:szCs w:val="26"/>
         </w:rPr>
       </w:pPr>
-      <w:bookmarkStart w:id="41" w:name="_Toc181130268"/>
-      <w:bookmarkStart w:id="42" w:name="_Toc217119691"/>
+      <w:bookmarkStart w:id="42" w:name="_Toc181130268"/>
+      <w:bookmarkStart w:id="43" w:name="_Toc217119691"/>
       <w:r>
         <w:rPr>
           <w:rFonts w:asciiTheme="majorBidi" w:hAnsiTheme="majorBidi"/>
@@ -9279,8 +9969,8 @@
         </w:rPr>
         <w:t>Data Dictionary</w:t>
       </w:r>
-      <w:bookmarkEnd w:id="41"/>
       <w:bookmarkEnd w:id="42"/>
+      <w:bookmarkEnd w:id="43"/>
     </w:p>
     <w:p>
       <w:pPr>
@@ -9292,7 +9982,7 @@
           <w:color w:val="000000" w:themeColor="text1"/>
         </w:rPr>
       </w:pPr>
-      <w:bookmarkStart w:id="43" w:name="_Toc215739909"/>
+      <w:bookmarkStart w:id="44" w:name="_Toc215739909"/>
       <w:r>
         <w:rPr>
           <w:i w:val="0"/>
@@ -9352,7 +10042,7 @@
         </w:rPr>
         <w:t>Data Dictionary Table</w:t>
       </w:r>
-      <w:bookmarkEnd w:id="43"/>
+      <w:bookmarkEnd w:id="44"/>
     </w:p>
     <w:tbl>
       <w:tblPr>
@@ -9475,9 +10165,11 @@
               <w:ind w:right="26"/>
               <w:jc w:val="center"/>
             </w:pPr>
+            <w:proofErr w:type="spellStart"/>
             <w:r>
               <w:t>userId</w:t>
             </w:r>
+            <w:proofErr w:type="spellEnd"/>
           </w:p>
         </w:tc>
         <w:tc>
@@ -9874,7 +10566,25 @@
                 <w:color w:val="000000"/>
                 <w:spacing w:val="-10"/>
               </w:rPr>
-              <w:t>String, For scholars area of expertise</w:t>
+              <w:t xml:space="preserve">String, For </w:t>
+            </w:r>
+            <w:proofErr w:type="gramStart"/>
+            <w:r>
+              <w:rPr>
+                <w:rFonts w:eastAsia="Roboto"/>
+                <w:color w:val="000000"/>
+                <w:spacing w:val="-10"/>
+              </w:rPr>
+              <w:t>scholars</w:t>
+            </w:r>
+            <w:proofErr w:type="gramEnd"/>
+            <w:r>
+              <w:rPr>
+                <w:rFonts w:eastAsia="Roboto"/>
+                <w:color w:val="000000"/>
+                <w:spacing w:val="-10"/>
+              </w:rPr>
+              <w:t xml:space="preserve"> area of expertise</w:t>
             </w:r>
           </w:p>
         </w:tc>
@@ -9952,6 +10662,7 @@
                 <w:spacing w:val="-10"/>
               </w:rPr>
             </w:pPr>
+            <w:proofErr w:type="spellStart"/>
             <w:r>
               <w:rPr>
                 <w:rFonts w:eastAsia="Roboto"/>
@@ -9960,6 +10671,7 @@
               </w:rPr>
               <w:t>donationId</w:t>
             </w:r>
+            <w:proofErr w:type="spellEnd"/>
           </w:p>
         </w:tc>
         <w:tc>
@@ -10006,6 +10718,7 @@
                 <w:spacing w:val="-10"/>
               </w:rPr>
             </w:pPr>
+            <w:proofErr w:type="spellStart"/>
             <w:r>
               <w:rPr>
                 <w:rFonts w:eastAsia="Roboto"/>
@@ -10014,6 +10727,7 @@
               </w:rPr>
               <w:t>donorId</w:t>
             </w:r>
+            <w:proofErr w:type="spellEnd"/>
           </w:p>
         </w:tc>
         <w:tc>
@@ -10160,7 +10874,25 @@
                 <w:color w:val="000000"/>
                 <w:spacing w:val="-10"/>
               </w:rPr>
-              <w:t>Date, When donation was made</w:t>
+              <w:t xml:space="preserve">Date, </w:t>
+            </w:r>
+            <w:proofErr w:type="gramStart"/>
+            <w:r>
+              <w:rPr>
+                <w:rFonts w:eastAsia="Roboto"/>
+                <w:color w:val="000000"/>
+                <w:spacing w:val="-10"/>
+              </w:rPr>
+              <w:t>When</w:t>
+            </w:r>
+            <w:proofErr w:type="gramEnd"/>
+            <w:r>
+              <w:rPr>
+                <w:rFonts w:eastAsia="Roboto"/>
+                <w:color w:val="000000"/>
+                <w:spacing w:val="-10"/>
+              </w:rPr>
+              <w:t xml:space="preserve"> donation was made</w:t>
             </w:r>
           </w:p>
         </w:tc>
@@ -10254,15 +10986,16 @@
                 <w:spacing w:val="-10"/>
               </w:rPr>
             </w:pPr>
+            <w:proofErr w:type="spellStart"/>
             <w:r>
               <w:rPr>
                 <w:rFonts w:eastAsia="Roboto"/>
                 <w:color w:val="000000"/>
                 <w:spacing w:val="-10"/>
               </w:rPr>
-              <w:lastRenderedPageBreak/>
               <w:t>paymentMethod</w:t>
             </w:r>
+            <w:proofErr w:type="spellEnd"/>
           </w:p>
         </w:tc>
         <w:tc>
@@ -10363,6 +11096,7 @@
                 <w:spacing w:val="-10"/>
               </w:rPr>
             </w:pPr>
+            <w:proofErr w:type="spellStart"/>
             <w:r>
               <w:rPr>
                 <w:rFonts w:eastAsia="Roboto"/>
@@ -10371,6 +11105,7 @@
               </w:rPr>
               <w:t>expenseId</w:t>
             </w:r>
+            <w:proofErr w:type="spellEnd"/>
           </w:p>
         </w:tc>
         <w:tc>
@@ -10547,6 +11282,7 @@
                 <w:color w:val="000000"/>
                 <w:spacing w:val="-10"/>
               </w:rPr>
+              <w:lastRenderedPageBreak/>
               <w:t>D</w:t>
             </w:r>
             <w:r>
@@ -10579,7 +11315,25 @@
                 <w:color w:val="000000"/>
                 <w:spacing w:val="-10"/>
               </w:rPr>
-              <w:t>Date, When expense occurred</w:t>
+              <w:t xml:space="preserve">Date, </w:t>
+            </w:r>
+            <w:proofErr w:type="gramStart"/>
+            <w:r>
+              <w:rPr>
+                <w:rFonts w:eastAsia="Roboto"/>
+                <w:color w:val="000000"/>
+                <w:spacing w:val="-10"/>
+              </w:rPr>
+              <w:t>When</w:t>
+            </w:r>
+            <w:proofErr w:type="gramEnd"/>
+            <w:r>
+              <w:rPr>
+                <w:rFonts w:eastAsia="Roboto"/>
+                <w:color w:val="000000"/>
+                <w:spacing w:val="-10"/>
+              </w:rPr>
+              <w:t xml:space="preserve"> expense occurred</w:t>
             </w:r>
           </w:p>
         </w:tc>
@@ -11059,7 +11813,25 @@
                 <w:color w:val="000000"/>
                 <w:spacing w:val="-10"/>
               </w:rPr>
-              <w:t>String, Where event will be held</w:t>
+              <w:t xml:space="preserve">String, </w:t>
+            </w:r>
+            <w:proofErr w:type="gramStart"/>
+            <w:r>
+              <w:rPr>
+                <w:rFonts w:eastAsia="Roboto"/>
+                <w:color w:val="000000"/>
+                <w:spacing w:val="-10"/>
+              </w:rPr>
+              <w:t>Where</w:t>
+            </w:r>
+            <w:proofErr w:type="gramEnd"/>
+            <w:r>
+              <w:rPr>
+                <w:rFonts w:eastAsia="Roboto"/>
+                <w:color w:val="000000"/>
+                <w:spacing w:val="-10"/>
+              </w:rPr>
+              <w:t xml:space="preserve"> event will be held</w:t>
             </w:r>
           </w:p>
         </w:tc>
@@ -11083,6 +11855,7 @@
                 <w:spacing w:val="-10"/>
               </w:rPr>
             </w:pPr>
+            <w:proofErr w:type="spellStart"/>
             <w:r>
               <w:rPr>
                 <w:rFonts w:eastAsia="Roboto"/>
@@ -11091,6 +11864,7 @@
               </w:rPr>
               <w:t>maxParticipants</w:t>
             </w:r>
+            <w:proofErr w:type="spellEnd"/>
           </w:p>
         </w:tc>
         <w:tc>
@@ -11137,6 +11911,7 @@
                 <w:spacing w:val="-10"/>
               </w:rPr>
             </w:pPr>
+            <w:proofErr w:type="spellStart"/>
             <w:r>
               <w:rPr>
                 <w:rFonts w:eastAsia="Roboto"/>
@@ -11145,6 +11920,7 @@
               </w:rPr>
               <w:t>registeredUsers</w:t>
             </w:r>
+            <w:proofErr w:type="spellEnd"/>
           </w:p>
         </w:tc>
         <w:tc>
@@ -11245,6 +12021,7 @@
                 <w:spacing w:val="-10"/>
               </w:rPr>
             </w:pPr>
+            <w:proofErr w:type="spellStart"/>
             <w:r>
               <w:rPr>
                 <w:rFonts w:eastAsia="Roboto"/>
@@ -11253,6 +12030,7 @@
               </w:rPr>
               <w:t>announcementId</w:t>
             </w:r>
+            <w:proofErr w:type="spellEnd"/>
           </w:p>
         </w:tc>
         <w:tc>
@@ -11469,7 +12247,25 @@
                 <w:color w:val="000000"/>
                 <w:spacing w:val="-10"/>
               </w:rPr>
-              <w:t>Date, When announcement was posted</w:t>
+              <w:t xml:space="preserve">Date, </w:t>
+            </w:r>
+            <w:proofErr w:type="gramStart"/>
+            <w:r>
+              <w:rPr>
+                <w:rFonts w:eastAsia="Roboto"/>
+                <w:color w:val="000000"/>
+                <w:spacing w:val="-10"/>
+              </w:rPr>
+              <w:t>When</w:t>
+            </w:r>
+            <w:proofErr w:type="gramEnd"/>
+            <w:r>
+              <w:rPr>
+                <w:rFonts w:eastAsia="Roboto"/>
+                <w:color w:val="000000"/>
+                <w:spacing w:val="-10"/>
+              </w:rPr>
+              <w:t xml:space="preserve"> announcement was posted</w:t>
             </w:r>
           </w:p>
         </w:tc>
@@ -11493,6 +12289,7 @@
                 <w:spacing w:val="-10"/>
               </w:rPr>
             </w:pPr>
+            <w:proofErr w:type="spellStart"/>
             <w:r>
               <w:rPr>
                 <w:rFonts w:eastAsia="Roboto"/>
@@ -11501,6 +12298,7 @@
               </w:rPr>
               <w:t>isUrgent</w:t>
             </w:r>
+            <w:proofErr w:type="spellEnd"/>
           </w:p>
         </w:tc>
         <w:tc>
@@ -11547,6 +12345,7 @@
                 <w:spacing w:val="-10"/>
               </w:rPr>
             </w:pPr>
+            <w:proofErr w:type="spellStart"/>
             <w:r>
               <w:rPr>
                 <w:rFonts w:eastAsia="Roboto"/>
@@ -11555,6 +12354,7 @@
               </w:rPr>
               <w:t>publishedBy</w:t>
             </w:r>
+            <w:proofErr w:type="spellEnd"/>
           </w:p>
         </w:tc>
         <w:tc>
@@ -11601,14 +12401,23 @@
                 <w:spacing w:val="-10"/>
               </w:rPr>
             </w:pPr>
+            <w:proofErr w:type="spellStart"/>
             <w:r>
               <w:rPr>
                 <w:rFonts w:eastAsia="Roboto"/>
                 <w:color w:val="000000"/>
                 <w:spacing w:val="-10"/>
               </w:rPr>
-              <w:lastRenderedPageBreak/>
-              <w:t>PrayerTimes Collection</w:t>
+              <w:t>PrayerTimes</w:t>
+            </w:r>
+            <w:proofErr w:type="spellEnd"/>
+            <w:r>
+              <w:rPr>
+                <w:rFonts w:eastAsia="Roboto"/>
+                <w:color w:val="000000"/>
+                <w:spacing w:val="-10"/>
+              </w:rPr>
+              <w:t xml:space="preserve"> Collection</w:t>
             </w:r>
           </w:p>
         </w:tc>
@@ -11656,6 +12465,7 @@
                 <w:spacing w:val="-10"/>
               </w:rPr>
             </w:pPr>
+            <w:proofErr w:type="spellStart"/>
             <w:r>
               <w:rPr>
                 <w:rFonts w:eastAsia="Roboto"/>
@@ -11664,6 +12474,7 @@
               </w:rPr>
               <w:t>prayerTimeId</w:t>
             </w:r>
+            <w:proofErr w:type="spellEnd"/>
           </w:p>
         </w:tc>
         <w:tc>
@@ -11902,6 +12713,7 @@
                 <w:color w:val="000000"/>
                 <w:spacing w:val="-10"/>
               </w:rPr>
+              <w:lastRenderedPageBreak/>
               <w:t>A</w:t>
             </w:r>
             <w:r>
@@ -12144,6 +12956,7 @@
                 <w:spacing w:val="-10"/>
               </w:rPr>
             </w:pPr>
+            <w:proofErr w:type="spellStart"/>
             <w:r>
               <w:rPr>
                 <w:rFonts w:eastAsia="Roboto"/>
@@ -12152,6 +12965,7 @@
               </w:rPr>
               <w:t>NikahBookings</w:t>
             </w:r>
+            <w:proofErr w:type="spellEnd"/>
             <w:r>
               <w:rPr>
                 <w:rFonts w:eastAsia="Roboto"/>
@@ -12216,6 +13030,7 @@
                 <w:spacing w:val="-10"/>
               </w:rPr>
             </w:pPr>
+            <w:proofErr w:type="spellStart"/>
             <w:r>
               <w:rPr>
                 <w:rFonts w:eastAsia="Roboto"/>
@@ -12224,6 +13039,7 @@
               </w:rPr>
               <w:t>bookingId</w:t>
             </w:r>
+            <w:proofErr w:type="spellEnd"/>
           </w:p>
         </w:tc>
         <w:tc>
@@ -12270,6 +13086,7 @@
                 <w:spacing w:val="-10"/>
               </w:rPr>
             </w:pPr>
+            <w:proofErr w:type="spellStart"/>
             <w:r>
               <w:rPr>
                 <w:rFonts w:eastAsia="Roboto"/>
@@ -12278,6 +13095,7 @@
               </w:rPr>
               <w:t>userId</w:t>
             </w:r>
+            <w:proofErr w:type="spellEnd"/>
           </w:p>
         </w:tc>
         <w:tc>
@@ -12324,6 +13142,7 @@
                 <w:spacing w:val="-10"/>
               </w:rPr>
             </w:pPr>
+            <w:proofErr w:type="spellStart"/>
             <w:r>
               <w:rPr>
                 <w:rFonts w:eastAsia="Roboto"/>
@@ -12332,6 +13151,7 @@
               </w:rPr>
               <w:t>scholarId</w:t>
             </w:r>
+            <w:proofErr w:type="spellEnd"/>
           </w:p>
         </w:tc>
         <w:tc>
@@ -12572,6 +13392,7 @@
                 <w:spacing w:val="-10"/>
               </w:rPr>
             </w:pPr>
+            <w:proofErr w:type="spellStart"/>
             <w:r>
               <w:rPr>
                 <w:rFonts w:eastAsia="Roboto"/>
@@ -12580,6 +13401,7 @@
               </w:rPr>
               <w:t>contactInfo</w:t>
             </w:r>
+            <w:proofErr w:type="spellEnd"/>
           </w:p>
         </w:tc>
         <w:tc>
@@ -12626,6 +13448,7 @@
                 <w:spacing w:val="-10"/>
               </w:rPr>
             </w:pPr>
+            <w:proofErr w:type="spellStart"/>
             <w:r>
               <w:rPr>
                 <w:rFonts w:eastAsia="Roboto"/>
@@ -12634,6 +13457,7 @@
               </w:rPr>
               <w:t>ceremonyDetails</w:t>
             </w:r>
+            <w:proofErr w:type="spellEnd"/>
           </w:p>
         </w:tc>
         <w:tc>
@@ -12681,8 +13505,8 @@
           <w:lang w:val="fr-FR"/>
         </w:rPr>
       </w:pPr>
-      <w:bookmarkStart w:id="44" w:name="_Toc181130269"/>
-      <w:bookmarkStart w:id="45" w:name="_Toc217119692"/>
+      <w:bookmarkStart w:id="45" w:name="_Toc181130269"/>
+      <w:bookmarkStart w:id="46" w:name="_Toc217119692"/>
       <w:r>
         <w:rPr>
           <w:rFonts w:asciiTheme="majorBidi" w:hAnsiTheme="majorBidi"/>
@@ -12706,8 +13530,8 @@
         </w:rPr>
         <w:t xml:space="preserve"> Interface Design</w:t>
       </w:r>
-      <w:bookmarkEnd w:id="44"/>
       <w:bookmarkEnd w:id="45"/>
+      <w:bookmarkEnd w:id="46"/>
     </w:p>
     <w:p>
       <w:pPr>
@@ -12804,7 +13628,6 @@
           <w:b/>
           <w:bCs/>
         </w:rPr>
-        <w:lastRenderedPageBreak/>
         <w:t>Homepage:</w:t>
       </w:r>
       <w:r>
@@ -13032,8 +13855,13 @@
       <w:r>
         <w:t xml:space="preserve"> </w:t>
       </w:r>
-      <w:r>
-        <w:t>click registration for events</w:t>
+      <w:proofErr w:type="gramStart"/>
+      <w:r>
+        <w:t>click</w:t>
+      </w:r>
+      <w:proofErr w:type="gramEnd"/>
+      <w:r>
+        <w:t xml:space="preserve"> registration for events</w:t>
       </w:r>
       <w:r>
         <w:t>.</w:t>
@@ -13212,8 +14040,13 @@
       <w:r>
         <w:t xml:space="preserve"> </w:t>
       </w:r>
-      <w:r>
-        <w:t>click buttons to accept or reject bookings</w:t>
+      <w:proofErr w:type="gramStart"/>
+      <w:r>
+        <w:t>click</w:t>
+      </w:r>
+      <w:proofErr w:type="gramEnd"/>
+      <w:r>
+        <w:t xml:space="preserve"> buttons to accept or reject bookings</w:t>
       </w:r>
       <w:r>
         <w:t>.</w:t>
@@ -13335,8 +14168,8 @@
           <w:szCs w:val="24"/>
         </w:rPr>
       </w:pPr>
-      <w:bookmarkStart w:id="46" w:name="_Toc181130270"/>
-      <w:bookmarkStart w:id="47" w:name="_Toc217119693"/>
+      <w:bookmarkStart w:id="47" w:name="_Toc181130270"/>
+      <w:bookmarkStart w:id="48" w:name="_Toc217119693"/>
       <w:r>
         <w:rPr>
           <w:rFonts w:eastAsia="Arial Unicode MS"/>
@@ -13346,11 +14179,10 @@
           <w:sz w:val="24"/>
           <w:szCs w:val="24"/>
         </w:rPr>
-        <w:lastRenderedPageBreak/>
         <w:t>Screen Images</w:t>
       </w:r>
-      <w:bookmarkEnd w:id="46"/>
       <w:bookmarkEnd w:id="47"/>
+      <w:bookmarkEnd w:id="48"/>
       <w:r>
         <w:rPr>
           <w:rFonts w:eastAsia="Arial Unicode MS"/>
@@ -13386,6 +14218,7 @@
           <w:noProof/>
           <w14:ligatures w14:val="standardContextual"/>
         </w:rPr>
+        <w:lastRenderedPageBreak/>
         <w:drawing>
           <wp:inline distT="0" distB="0" distL="0" distR="0" wp14:anchorId="7FAC9F69" wp14:editId="1E08289C">
             <wp:extent cx="5731510" cy="2560955"/>
@@ -13402,7 +14235,7 @@
                     <pic:cNvPicPr/>
                   </pic:nvPicPr>
                   <pic:blipFill>
-                    <a:blip r:embed="rId10">
+                    <a:blip r:embed="rId11">
                       <a:extLst>
                         <a:ext uri="{28A0092B-C50C-407E-A947-70E740481C1C}">
                           <a14:useLocalDpi xmlns:a14="http://schemas.microsoft.com/office/drawing/2010/main" val="0"/>
@@ -13438,7 +14271,7 @@
           <w:iCs w:val="0"/>
         </w:rPr>
       </w:pPr>
-      <w:bookmarkStart w:id="48" w:name="_Toc217313648"/>
+      <w:bookmarkStart w:id="49" w:name="_Toc218523030"/>
       <w:r>
         <w:rPr>
           <w:i w:val="0"/>
@@ -13473,7 +14306,7 @@
           <w:iCs w:val="0"/>
           <w:noProof/>
         </w:rPr>
-        <w:t>3</w:t>
+        <w:t>4</w:t>
       </w:r>
       <w:r>
         <w:rPr>
@@ -13496,7 +14329,7 @@
         </w:rPr>
         <w:t>Home page design</w:t>
       </w:r>
-      <w:bookmarkEnd w:id="48"/>
+      <w:bookmarkEnd w:id="49"/>
     </w:p>
     <w:p>
       <w:pPr>
@@ -13528,7 +14361,7 @@
                     <pic:cNvPicPr/>
                   </pic:nvPicPr>
                   <pic:blipFill>
-                    <a:blip r:embed="rId11">
+                    <a:blip r:embed="rId12">
                       <a:extLst>
                         <a:ext uri="{28A0092B-C50C-407E-A947-70E740481C1C}">
                           <a14:useLocalDpi xmlns:a14="http://schemas.microsoft.com/office/drawing/2010/main" val="0"/>
@@ -13564,7 +14397,7 @@
           <w:iCs w:val="0"/>
         </w:rPr>
       </w:pPr>
-      <w:bookmarkStart w:id="49" w:name="_Toc217313649"/>
+      <w:bookmarkStart w:id="50" w:name="_Toc218523031"/>
       <w:r>
         <w:rPr>
           <w:i w:val="0"/>
@@ -13599,7 +14432,7 @@
           <w:iCs w:val="0"/>
           <w:noProof/>
         </w:rPr>
-        <w:t>4</w:t>
+        <w:t>5</w:t>
       </w:r>
       <w:r>
         <w:rPr>
@@ -13615,7 +14448,7 @@
         </w:rPr>
         <w:t xml:space="preserve"> Login page design</w:t>
       </w:r>
-      <w:bookmarkEnd w:id="49"/>
+      <w:bookmarkEnd w:id="50"/>
     </w:p>
     <w:p>
       <w:pPr>
@@ -13643,7 +14476,7 @@
                     <pic:cNvPicPr/>
                   </pic:nvPicPr>
                   <pic:blipFill>
-                    <a:blip r:embed="rId12">
+                    <a:blip r:embed="rId13">
                       <a:extLst>
                         <a:ext uri="{28A0092B-C50C-407E-A947-70E740481C1C}">
                           <a14:useLocalDpi xmlns:a14="http://schemas.microsoft.com/office/drawing/2010/main" val="0"/>
@@ -13679,40 +14512,69 @@
           <w:iCs w:val="0"/>
         </w:rPr>
       </w:pPr>
-      <w:bookmarkStart w:id="50" w:name="_Toc217313650"/>
+      <w:bookmarkStart w:id="51" w:name="_Toc218523032"/>
       <w:r>
         <w:t xml:space="preserve">Figure </w:t>
       </w:r>
-      <w:fldSimple w:instr=" SEQ Figure \* ARABIC ">
-        <w:r>
-          <w:rPr>
-            <w:noProof/>
-          </w:rPr>
-          <w:t>5</w:t>
-        </w:r>
-      </w:fldSimple>
+      <w:r>
+        <w:fldChar w:fldCharType="begin"/>
+      </w:r>
+      <w:r>
+        <w:instrText xml:space="preserve"> SEQ Figure \* ARABIC </w:instrText>
+      </w:r>
+      <w:r>
+        <w:fldChar w:fldCharType="separate"/>
+      </w:r>
+      <w:r>
+        <w:rPr>
+          <w:noProof/>
+        </w:rPr>
+        <w:t>6</w:t>
+      </w:r>
+      <w:r>
+        <w:rPr>
+          <w:noProof/>
+        </w:rPr>
+        <w:fldChar w:fldCharType="end"/>
+      </w:r>
       <w:r>
         <w:rPr>
           <w:i w:val="0"/>
           <w:iCs w:val="0"/>
         </w:rPr>
-        <w:t xml:space="preserve"> Donation Transpar</w:t>
-      </w:r>
+        <w:t xml:space="preserve"> Donation </w:t>
+      </w:r>
+      <w:proofErr w:type="gramStart"/>
       <w:r>
         <w:rPr>
           <w:i w:val="0"/>
           <w:iCs w:val="0"/>
         </w:rPr>
-        <w:t>enc</w:t>
+        <w:t>Transpar</w:t>
       </w:r>
       <w:r>
         <w:rPr>
           <w:i w:val="0"/>
           <w:iCs w:val="0"/>
         </w:rPr>
-        <w:t>y  page design</w:t>
-      </w:r>
-      <w:bookmarkEnd w:id="50"/>
+        <w:t>enc</w:t>
+      </w:r>
+      <w:r>
+        <w:rPr>
+          <w:i w:val="0"/>
+          <w:iCs w:val="0"/>
+        </w:rPr>
+        <w:t>y  page</w:t>
+      </w:r>
+      <w:proofErr w:type="gramEnd"/>
+      <w:r>
+        <w:rPr>
+          <w:i w:val="0"/>
+          <w:iCs w:val="0"/>
+        </w:rPr>
+        <w:t xml:space="preserve"> design</w:t>
+      </w:r>
+      <w:bookmarkEnd w:id="51"/>
     </w:p>
     <w:p>
       <w:pPr>
@@ -13741,7 +14603,7 @@
                     <pic:cNvPicPr/>
                   </pic:nvPicPr>
                   <pic:blipFill>
-                    <a:blip r:embed="rId13">
+                    <a:blip r:embed="rId14">
                       <a:extLst>
                         <a:ext uri="{28A0092B-C50C-407E-A947-70E740481C1C}">
                           <a14:useLocalDpi xmlns:a14="http://schemas.microsoft.com/office/drawing/2010/main" val="0"/>
@@ -13777,18 +14639,31 @@
           <w:iCs w:val="0"/>
         </w:rPr>
       </w:pPr>
-      <w:bookmarkStart w:id="51" w:name="_Toc217313651"/>
+      <w:bookmarkStart w:id="52" w:name="_Toc218523033"/>
       <w:r>
         <w:t xml:space="preserve">Figure </w:t>
       </w:r>
-      <w:fldSimple w:instr=" SEQ Figure \* ARABIC ">
-        <w:r>
-          <w:rPr>
-            <w:noProof/>
-          </w:rPr>
-          <w:t>6</w:t>
-        </w:r>
-      </w:fldSimple>
+      <w:r>
+        <w:fldChar w:fldCharType="begin"/>
+      </w:r>
+      <w:r>
+        <w:instrText xml:space="preserve"> SEQ Figure \* ARABIC </w:instrText>
+      </w:r>
+      <w:r>
+        <w:fldChar w:fldCharType="separate"/>
+      </w:r>
+      <w:r>
+        <w:rPr>
+          <w:noProof/>
+        </w:rPr>
+        <w:t>7</w:t>
+      </w:r>
+      <w:r>
+        <w:rPr>
+          <w:noProof/>
+        </w:rPr>
+        <w:fldChar w:fldCharType="end"/>
+      </w:r>
       <w:r>
         <w:rPr>
           <w:i w:val="0"/>
@@ -13803,7 +14678,7 @@
         </w:rPr>
         <w:t xml:space="preserve"> design</w:t>
       </w:r>
-      <w:bookmarkEnd w:id="51"/>
+      <w:bookmarkEnd w:id="52"/>
     </w:p>
     <w:p/>
     <w:p>
@@ -13831,7 +14706,7 @@
                     <pic:cNvPicPr/>
                   </pic:nvPicPr>
                   <pic:blipFill>
-                    <a:blip r:embed="rId14">
+                    <a:blip r:embed="rId15">
                       <a:extLst>
                         <a:ext uri="{28A0092B-C50C-407E-A947-70E740481C1C}">
                           <a14:useLocalDpi xmlns:a14="http://schemas.microsoft.com/office/drawing/2010/main" val="0"/>
@@ -13867,7 +14742,7 @@
           <w:iCs w:val="0"/>
         </w:rPr>
       </w:pPr>
-      <w:bookmarkStart w:id="52" w:name="_Toc217313652"/>
+      <w:bookmarkStart w:id="53" w:name="_Toc218523034"/>
       <w:r>
         <w:rPr>
           <w:i w:val="0"/>
@@ -13902,7 +14777,7 @@
           <w:iCs w:val="0"/>
           <w:noProof/>
         </w:rPr>
-        <w:t>7</w:t>
+        <w:t>8</w:t>
       </w:r>
       <w:r>
         <w:rPr>
@@ -13918,7 +14793,7 @@
         </w:rPr>
         <w:t xml:space="preserve"> Scholar page design</w:t>
       </w:r>
-      <w:bookmarkEnd w:id="52"/>
+      <w:bookmarkEnd w:id="53"/>
     </w:p>
     <w:p>
       <w:pPr>
@@ -13937,8 +14812,8 @@
           <w:lang w:val="fr-FR"/>
         </w:rPr>
       </w:pPr>
-      <w:bookmarkStart w:id="53" w:name="_Toc181130271"/>
-      <w:bookmarkStart w:id="54" w:name="_Toc217119694"/>
+      <w:bookmarkStart w:id="54" w:name="_Toc181130271"/>
+      <w:bookmarkStart w:id="55" w:name="_Toc217119694"/>
       <w:r>
         <w:rPr>
           <w:b/>
@@ -13961,8 +14836,8 @@
         </w:rPr>
         <w:t>Actions</w:t>
       </w:r>
-      <w:bookmarkEnd w:id="53"/>
       <w:bookmarkEnd w:id="54"/>
+      <w:bookmarkEnd w:id="55"/>
     </w:p>
     <w:p>
       <w:pPr>
@@ -15117,8 +15992,8 @@
           <w:szCs w:val="28"/>
         </w:rPr>
       </w:pPr>
-      <w:bookmarkStart w:id="55" w:name="_Toc181130272"/>
-      <w:bookmarkStart w:id="56" w:name="_Toc217119695"/>
+      <w:bookmarkStart w:id="56" w:name="_Toc181130272"/>
+      <w:bookmarkStart w:id="57" w:name="_Toc217119695"/>
       <w:r>
         <w:rPr>
           <w:rFonts w:asciiTheme="majorBidi" w:hAnsiTheme="majorBidi"/>
@@ -15130,8 +16005,8 @@
         </w:rPr>
         <w:t>Behavioral Model</w:t>
       </w:r>
-      <w:bookmarkEnd w:id="55"/>
       <w:bookmarkEnd w:id="56"/>
+      <w:bookmarkEnd w:id="57"/>
     </w:p>
     <w:p>
       <w:pPr>
@@ -15152,7 +16027,7 @@
           <w:szCs w:val="24"/>
         </w:rPr>
       </w:pPr>
-      <w:bookmarkStart w:id="57" w:name="_Toc217119696"/>
+      <w:bookmarkStart w:id="58" w:name="_Toc217119696"/>
       <w:r>
         <w:rPr>
           <w:b/>
@@ -15163,7 +16038,7 @@
         </w:rPr>
         <w:t>User Login Sequence Diagram</w:t>
       </w:r>
-      <w:bookmarkEnd w:id="57"/>
+      <w:bookmarkEnd w:id="58"/>
     </w:p>
     <w:p>
       <w:pPr>
@@ -15196,7 +16071,7 @@
                     <pic:cNvPicPr/>
                   </pic:nvPicPr>
                   <pic:blipFill>
-                    <a:blip r:embed="rId15">
+                    <a:blip r:embed="rId16">
                       <a:extLst>
                         <a:ext uri="{28A0092B-C50C-407E-A947-70E740481C1C}">
                           <a14:useLocalDpi xmlns:a14="http://schemas.microsoft.com/office/drawing/2010/main" val="0"/>
@@ -15232,7 +16107,7 @@
           <w:iCs w:val="0"/>
         </w:rPr>
       </w:pPr>
-      <w:bookmarkStart w:id="58" w:name="_Toc217313653"/>
+      <w:bookmarkStart w:id="59" w:name="_Toc218523035"/>
       <w:r>
         <w:rPr>
           <w:i w:val="0"/>
@@ -15267,7 +16142,7 @@
           <w:iCs w:val="0"/>
           <w:noProof/>
         </w:rPr>
-        <w:t>8</w:t>
+        <w:t>9</w:t>
       </w:r>
       <w:r>
         <w:rPr>
@@ -15283,7 +16158,7 @@
         </w:rPr>
         <w:t xml:space="preserve"> Login Sequence Diagram</w:t>
       </w:r>
-      <w:bookmarkEnd w:id="58"/>
+      <w:bookmarkEnd w:id="59"/>
     </w:p>
     <w:p>
       <w:pPr>
@@ -15443,7 +16318,7 @@
           <w:szCs w:val="24"/>
         </w:rPr>
       </w:pPr>
-      <w:bookmarkStart w:id="59" w:name="_Toc217119697"/>
+      <w:bookmarkStart w:id="60" w:name="_Toc217119697"/>
       <w:r>
         <w:rPr>
           <w:b/>
@@ -15454,7 +16329,7 @@
         </w:rPr>
         <w:t>Online Donation Sequence Diagram</w:t>
       </w:r>
-      <w:bookmarkEnd w:id="59"/>
+      <w:bookmarkEnd w:id="60"/>
     </w:p>
     <w:p>
       <w:pPr>
@@ -15494,7 +16369,7 @@
                     <pic:cNvPicPr/>
                   </pic:nvPicPr>
                   <pic:blipFill>
-                    <a:blip r:embed="rId16">
+                    <a:blip r:embed="rId17">
                       <a:extLst>
                         <a:ext uri="{28A0092B-C50C-407E-A947-70E740481C1C}">
                           <a14:useLocalDpi xmlns:a14="http://schemas.microsoft.com/office/drawing/2010/main" val="0"/>
@@ -15532,7 +16407,7 @@
           <w:color w:val="000000" w:themeColor="text1"/>
         </w:rPr>
       </w:pPr>
-      <w:bookmarkStart w:id="60" w:name="_Toc217313654"/>
+      <w:bookmarkStart w:id="61" w:name="_Toc218523036"/>
       <w:r>
         <w:rPr>
           <w:i w:val="0"/>
@@ -15567,7 +16442,7 @@
           <w:iCs w:val="0"/>
           <w:noProof/>
         </w:rPr>
-        <w:t>9</w:t>
+        <w:t>10</w:t>
       </w:r>
       <w:r>
         <w:rPr>
@@ -15583,7 +16458,7 @@
         </w:rPr>
         <w:t xml:space="preserve"> Online Donation Sequence Diagram</w:t>
       </w:r>
-      <w:bookmarkEnd w:id="60"/>
+      <w:bookmarkEnd w:id="61"/>
     </w:p>
     <w:p>
       <w:pPr>
@@ -15772,7 +16647,7 @@
                     <pic:cNvPicPr/>
                   </pic:nvPicPr>
                   <pic:blipFill>
-                    <a:blip r:embed="rId17">
+                    <a:blip r:embed="rId18">
                       <a:extLst>
                         <a:ext uri="{28A0092B-C50C-407E-A947-70E740481C1C}">
                           <a14:useLocalDpi xmlns:a14="http://schemas.microsoft.com/office/drawing/2010/main" val="0"/>
@@ -15810,7 +16685,7 @@
           <w:color w:val="000000" w:themeColor="text1"/>
         </w:rPr>
       </w:pPr>
-      <w:bookmarkStart w:id="61" w:name="_Toc217313655"/>
+      <w:bookmarkStart w:id="62" w:name="_Toc218523037"/>
       <w:r>
         <w:rPr>
           <w:i w:val="0"/>
@@ -15845,7 +16720,7 @@
           <w:iCs w:val="0"/>
           <w:noProof/>
         </w:rPr>
-        <w:t>10</w:t>
+        <w:t>11</w:t>
       </w:r>
       <w:r>
         <w:rPr>
@@ -15861,7 +16736,7 @@
         </w:rPr>
         <w:t xml:space="preserve"> Nikah Booking Sequence Diagram</w:t>
       </w:r>
-      <w:bookmarkEnd w:id="61"/>
+      <w:bookmarkEnd w:id="62"/>
     </w:p>
     <w:p>
       <w:pPr>
@@ -15879,12 +16754,21 @@
         </w:rPr>
         <w:t xml:space="preserve">This diagram </w:t>
       </w:r>
+      <w:proofErr w:type="gramStart"/>
       <w:r>
         <w:rPr>
           <w:rFonts w:hAnsi="Symbol"/>
           <w:color w:val="000000" w:themeColor="text1"/>
         </w:rPr>
-        <w:t>display all the steps of the</w:t>
+        <w:t>display</w:t>
+      </w:r>
+      <w:proofErr w:type="gramEnd"/>
+      <w:r>
+        <w:rPr>
+          <w:rFonts w:hAnsi="Symbol"/>
+          <w:color w:val="000000" w:themeColor="text1"/>
+        </w:rPr>
+        <w:t xml:space="preserve"> all the steps of the</w:t>
       </w:r>
       <w:r>
         <w:rPr>
@@ -16064,7 +16948,7 @@
           <w:szCs w:val="24"/>
         </w:rPr>
       </w:pPr>
-      <w:bookmarkStart w:id="62" w:name="_Toc217119698"/>
+      <w:bookmarkStart w:id="63" w:name="_Toc217119698"/>
       <w:r>
         <w:rPr>
           <w:b/>
@@ -16076,7 +16960,7 @@
         <w:lastRenderedPageBreak/>
         <w:t>Prayer Times Update Sequence Diagram</w:t>
       </w:r>
-      <w:bookmarkEnd w:id="62"/>
+      <w:bookmarkEnd w:id="63"/>
     </w:p>
     <w:p>
       <w:pPr>
@@ -16110,7 +16994,7 @@
                     <pic:cNvPicPr/>
                   </pic:nvPicPr>
                   <pic:blipFill>
-                    <a:blip r:embed="rId18">
+                    <a:blip r:embed="rId19">
                       <a:extLst>
                         <a:ext uri="{28A0092B-C50C-407E-A947-70E740481C1C}">
                           <a14:useLocalDpi xmlns:a14="http://schemas.microsoft.com/office/drawing/2010/main" val="0"/>
@@ -16148,7 +17032,7 @@
           <w:color w:val="000000" w:themeColor="text1"/>
         </w:rPr>
       </w:pPr>
-      <w:bookmarkStart w:id="63" w:name="_Toc217313656"/>
+      <w:bookmarkStart w:id="64" w:name="_Toc218523038"/>
       <w:r>
         <w:rPr>
           <w:i w:val="0"/>
@@ -16183,7 +17067,7 @@
           <w:iCs w:val="0"/>
           <w:noProof/>
         </w:rPr>
-        <w:t>11</w:t>
+        <w:t>12</w:t>
       </w:r>
       <w:r>
         <w:rPr>
@@ -16199,7 +17083,7 @@
         </w:rPr>
         <w:t xml:space="preserve"> Admin Update Prayer Times Sequence Diagram</w:t>
       </w:r>
-      <w:bookmarkEnd w:id="63"/>
+      <w:bookmarkEnd w:id="64"/>
     </w:p>
     <w:p>
       <w:pPr>
@@ -16376,7 +17260,7 @@
       <w:pPr>
         <w:pStyle w:val="Heading3"/>
       </w:pPr>
-      <w:bookmarkStart w:id="64" w:name="_Toc217119699"/>
+      <w:bookmarkStart w:id="65" w:name="_Toc217119699"/>
       <w:r>
         <w:rPr>
           <w:rStyle w:val="Strong"/>
@@ -16387,7 +17271,7 @@
       <w:r>
         <w:t>:</w:t>
       </w:r>
-      <w:bookmarkEnd w:id="64"/>
+      <w:bookmarkEnd w:id="65"/>
       <w:r>
         <w:t xml:space="preserve"> </w:t>
       </w:r>
@@ -16490,7 +17374,7 @@
                     <pic:cNvPicPr/>
                   </pic:nvPicPr>
                   <pic:blipFill>
-                    <a:blip r:embed="rId19">
+                    <a:blip r:embed="rId20">
                       <a:extLst>
                         <a:ext uri="{28A0092B-C50C-407E-A947-70E740481C1C}">
                           <a14:useLocalDpi xmlns:a14="http://schemas.microsoft.com/office/drawing/2010/main" val="0"/>
@@ -16527,7 +17411,7 @@
           <w:color w:val="000000" w:themeColor="text1"/>
         </w:rPr>
       </w:pPr>
-      <w:bookmarkStart w:id="65" w:name="_Toc217313657"/>
+      <w:bookmarkStart w:id="66" w:name="_Toc218523039"/>
       <w:r>
         <w:rPr>
           <w:i w:val="0"/>
@@ -16562,7 +17446,7 @@
           <w:iCs w:val="0"/>
           <w:noProof/>
         </w:rPr>
-        <w:t>12</w:t>
+        <w:t>13</w:t>
       </w:r>
       <w:r>
         <w:rPr>
@@ -16578,7 +17462,7 @@
         </w:rPr>
         <w:t xml:space="preserve"> User Account State Diagram</w:t>
       </w:r>
-      <w:bookmarkEnd w:id="65"/>
+      <w:bookmarkEnd w:id="66"/>
     </w:p>
     <w:p>
       <w:pPr>
@@ -16612,7 +17496,7 @@
                     <pic:cNvPicPr/>
                   </pic:nvPicPr>
                   <pic:blipFill>
-                    <a:blip r:embed="rId20">
+                    <a:blip r:embed="rId21">
                       <a:extLst>
                         <a:ext uri="{28A0092B-C50C-407E-A947-70E740481C1C}">
                           <a14:useLocalDpi xmlns:a14="http://schemas.microsoft.com/office/drawing/2010/main" val="0"/>
@@ -16649,7 +17533,7 @@
           <w:color w:val="000000" w:themeColor="text1"/>
         </w:rPr>
       </w:pPr>
-      <w:bookmarkStart w:id="66" w:name="_Toc217313658"/>
+      <w:bookmarkStart w:id="67" w:name="_Toc218523040"/>
       <w:r>
         <w:rPr>
           <w:i w:val="0"/>
@@ -16685,7 +17569,7 @@
           <w:iCs w:val="0"/>
           <w:noProof/>
         </w:rPr>
-        <w:t>13</w:t>
+        <w:t>14</w:t>
       </w:r>
       <w:r>
         <w:rPr>
@@ -16701,7 +17585,7 @@
         </w:rPr>
         <w:t xml:space="preserve"> Nikah Booking Status State Diagram</w:t>
       </w:r>
-      <w:bookmarkEnd w:id="66"/>
+      <w:bookmarkEnd w:id="67"/>
     </w:p>
     <w:p>
       <w:pPr>
@@ -16744,7 +17628,7 @@
                     <pic:cNvPicPr/>
                   </pic:nvPicPr>
                   <pic:blipFill>
-                    <a:blip r:embed="rId21">
+                    <a:blip r:embed="rId22">
                       <a:extLst>
                         <a:ext uri="{28A0092B-C50C-407E-A947-70E740481C1C}">
                           <a14:useLocalDpi xmlns:a14="http://schemas.microsoft.com/office/drawing/2010/main" val="0"/>
@@ -16780,7 +17664,7 @@
           <w:iCs w:val="0"/>
         </w:rPr>
       </w:pPr>
-      <w:bookmarkStart w:id="67" w:name="_Toc217313659"/>
+      <w:bookmarkStart w:id="68" w:name="_Toc218523041"/>
       <w:r>
         <w:rPr>
           <w:i w:val="0"/>
@@ -16815,7 +17699,7 @@
           <w:iCs w:val="0"/>
           <w:noProof/>
         </w:rPr>
-        <w:t>14</w:t>
+        <w:t>15</w:t>
       </w:r>
       <w:r>
         <w:rPr>
@@ -16831,8 +17715,13 @@
         </w:rPr>
         <w:t xml:space="preserve"> Event State Diagram</w:t>
       </w:r>
-      <w:bookmarkEnd w:id="67"/>
-    </w:p>
+      <w:bookmarkEnd w:id="68"/>
+    </w:p>
+    <w:p/>
+    <w:p/>
+    <w:p/>
+    <w:p/>
+    <w:p/>
     <w:p/>
     <w:p>
       <w:pPr>
@@ -16851,8 +17740,8 @@
           <w:szCs w:val="28"/>
         </w:rPr>
       </w:pPr>
-      <w:bookmarkStart w:id="68" w:name="_Toc181130273"/>
-      <w:bookmarkStart w:id="69" w:name="_Toc217119700"/>
+      <w:bookmarkStart w:id="69" w:name="_Toc181130273"/>
+      <w:bookmarkStart w:id="70" w:name="_Toc217119700"/>
       <w:r>
         <w:rPr>
           <w:rFonts w:asciiTheme="majorBidi" w:hAnsiTheme="majorBidi"/>
@@ -16862,10 +17751,11 @@
           <w:sz w:val="28"/>
           <w:szCs w:val="28"/>
         </w:rPr>
+        <w:lastRenderedPageBreak/>
         <w:t>Design Decisions</w:t>
       </w:r>
-      <w:bookmarkEnd w:id="68"/>
       <w:bookmarkEnd w:id="69"/>
+      <w:bookmarkEnd w:id="70"/>
     </w:p>
     <w:p>
       <w:pPr>
@@ -16879,7 +17769,7 @@
         <w:rPr>
           <w:color w:val="000000" w:themeColor="text1"/>
         </w:rPr>
-        <w:t>The following section will outline the key aspects of architecture and technology, which we have been using in the design of E-Masjid System and why we have done so.</w:t>
+        <w:t>This section explains the main design choices we made for the E-Masjid System and why we chose them.</w:t>
       </w:r>
     </w:p>
     <w:p>
@@ -16887,42 +17777,52 @@
         <w:spacing w:line="276" w:lineRule="auto"/>
         <w:jc w:val="both"/>
         <w:rPr>
-          <w:color w:val="000000" w:themeColor="text1"/>
-        </w:rPr>
-      </w:pPr>
+          <w:b/>
+          <w:bCs/>
+          <w:color w:val="000000" w:themeColor="text1"/>
+        </w:rPr>
+      </w:pPr>
+      <w:r>
+        <w:rPr>
+          <w:b/>
+          <w:bCs/>
+          <w:color w:val="000000" w:themeColor="text1"/>
+        </w:rPr>
+        <w:t>Architecture Pattern Selection</w:t>
+      </w:r>
+    </w:p>
+    <w:p>
+      <w:pPr>
+        <w:spacing w:line="360" w:lineRule="auto"/>
+        <w:jc w:val="both"/>
+        <w:rPr>
+          <w:color w:val="000000" w:themeColor="text1"/>
+        </w:rPr>
+      </w:pPr>
+      <w:r>
+        <w:rPr>
+          <w:color w:val="000000" w:themeColor="text1"/>
+        </w:rPr>
+        <w:t>We decided to use the MVC pattern for our system. This means we separate our code into three main parts which is model, view and controller.</w:t>
+      </w:r>
+      <w:r>
+        <w:rPr>
+          <w:color w:val="000000" w:themeColor="text1"/>
+        </w:rPr>
+        <w:t xml:space="preserve"> </w:t>
+      </w:r>
+      <w:r>
+        <w:rPr>
+          <w:color w:val="000000" w:themeColor="text1"/>
+        </w:rPr>
+        <w:t>This makes our code cleaner and easier to fix if something goes wrong.</w:t>
+      </w:r>
     </w:p>
     <w:p>
       <w:pPr>
         <w:spacing w:line="276" w:lineRule="auto"/>
         <w:jc w:val="both"/>
         <w:rPr>
-          <w:color w:val="000000" w:themeColor="text1"/>
-        </w:rPr>
-      </w:pPr>
-    </w:p>
-    <w:p>
-      <w:pPr>
-        <w:spacing w:line="276" w:lineRule="auto"/>
-        <w:jc w:val="both"/>
-        <w:rPr>
-          <w:color w:val="000000" w:themeColor="text1"/>
-        </w:rPr>
-      </w:pPr>
-    </w:p>
-    <w:p>
-      <w:pPr>
-        <w:spacing w:line="276" w:lineRule="auto"/>
-        <w:jc w:val="both"/>
-        <w:rPr>
-          <w:color w:val="000000" w:themeColor="text1"/>
-        </w:rPr>
-      </w:pPr>
-    </w:p>
-    <w:p>
-      <w:pPr>
-        <w:spacing w:line="276" w:lineRule="auto"/>
-        <w:jc w:val="both"/>
-        <w:rPr>
           <w:b/>
           <w:bCs/>
           <w:color w:val="000000" w:themeColor="text1"/>
@@ -16934,7 +17834,7 @@
           <w:bCs/>
           <w:color w:val="000000" w:themeColor="text1"/>
         </w:rPr>
-        <w:t>Architecture Pattern Selection</w:t>
+        <w:t>Technology Stack MERN</w:t>
       </w:r>
     </w:p>
     <w:p>
@@ -16949,7 +17849,7 @@
         <w:rPr>
           <w:color w:val="000000" w:themeColor="text1"/>
         </w:rPr>
-        <w:t>The MVC architecture was chosen for this web application. This pattern clearly separates business logic, user interface, and request handling.</w:t>
+        <w:t>We are using the MERN stack for our project.</w:t>
       </w:r>
       <w:r>
         <w:rPr>
@@ -16957,28 +17857,30 @@
         </w:rPr>
         <w:t xml:space="preserve"> </w:t>
       </w:r>
-      <w:r>
-        <w:rPr>
-          <w:color w:val="000000" w:themeColor="text1"/>
-        </w:rPr>
-        <w:t>It makes the system easy</w:t>
-      </w:r>
-      <w:r>
-        <w:rPr>
-          <w:color w:val="000000" w:themeColor="text1"/>
-        </w:rPr>
-        <w:t xml:space="preserve"> </w:t>
-      </w:r>
-      <w:r>
-        <w:rPr>
-          <w:color w:val="000000" w:themeColor="text1"/>
-        </w:rPr>
-        <w:t>to maintain and testable.</w:t>
-      </w:r>
-    </w:p>
-    <w:p>
-      <w:pPr>
-        <w:spacing w:line="276" w:lineRule="auto"/>
+      <w:proofErr w:type="gramStart"/>
+      <w:r>
+        <w:rPr>
+          <w:color w:val="000000" w:themeColor="text1"/>
+        </w:rPr>
+        <w:t>We</w:t>
+      </w:r>
+      <w:proofErr w:type="gramEnd"/>
+      <w:r>
+        <w:rPr>
+          <w:color w:val="000000" w:themeColor="text1"/>
+        </w:rPr>
+        <w:t xml:space="preserve"> chose this because all parts use JavaScript, which makes development faster. React helps us create reusable components, and Node.js can handle many users at once</w:t>
+      </w:r>
+      <w:r>
+        <w:rPr>
+          <w:color w:val="000000" w:themeColor="text1"/>
+        </w:rPr>
+        <w:t>.</w:t>
+      </w:r>
+    </w:p>
+    <w:p>
+      <w:pPr>
+        <w:spacing w:line="360" w:lineRule="auto"/>
         <w:jc w:val="both"/>
         <w:rPr>
           <w:b/>
@@ -16992,7 +17894,7 @@
           <w:bCs/>
           <w:color w:val="000000" w:themeColor="text1"/>
         </w:rPr>
-        <w:t>Technology Stack MERN</w:t>
+        <w:t>Database System</w:t>
       </w:r>
     </w:p>
     <w:p>
@@ -17007,7 +17909,67 @@
         <w:rPr>
           <w:color w:val="000000" w:themeColor="text1"/>
         </w:rPr>
-        <w:t>The project was developed as MERN stack. The choice has a front and back end using a single JavaScript technology. The React architecture of components in the form of reusable UI components is supported however the node.js offers non-blocking I/O to handle the concurrent. user requests during the most hectic time of prayers.</w:t>
+        <w:t xml:space="preserve">We picked MongoDB instead of traditional SQL databases because </w:t>
+      </w:r>
+      <w:r>
+        <w:rPr>
+          <w:color w:val="000000" w:themeColor="text1"/>
+        </w:rPr>
+        <w:t>i</w:t>
+      </w:r>
+      <w:r>
+        <w:rPr>
+          <w:color w:val="000000" w:themeColor="text1"/>
+        </w:rPr>
+        <w:t>t works naturally with JavaScript and Node.js.</w:t>
+      </w:r>
+      <w:r>
+        <w:rPr>
+          <w:color w:val="000000" w:themeColor="text1"/>
+        </w:rPr>
+        <w:t xml:space="preserve"> </w:t>
+      </w:r>
+      <w:r>
+        <w:rPr>
+          <w:color w:val="000000" w:themeColor="text1"/>
+        </w:rPr>
+        <w:t xml:space="preserve">It can handle lots of data when many people use the system and </w:t>
+      </w:r>
+      <w:r>
+        <w:rPr>
+          <w:color w:val="000000" w:themeColor="text1"/>
+        </w:rPr>
+        <w:t>i</w:t>
+      </w:r>
+      <w:r>
+        <w:rPr>
+          <w:color w:val="000000" w:themeColor="text1"/>
+        </w:rPr>
+        <w:t>t</w:t>
+      </w:r>
+      <w:r>
+        <w:rPr>
+          <w:color w:val="000000" w:themeColor="text1"/>
+        </w:rPr>
+        <w:t xml:space="preserve"> is</w:t>
+      </w:r>
+      <w:r>
+        <w:rPr>
+          <w:color w:val="000000" w:themeColor="text1"/>
+        </w:rPr>
+        <w:t xml:space="preserve"> free to use for our project size.</w:t>
+      </w:r>
+      <w:r>
+        <w:rPr>
+          <w:color w:val="000000" w:themeColor="text1"/>
+        </w:rPr>
+        <w:t xml:space="preserve"> </w:t>
+      </w:r>
+      <w:r>
+        <w:rPr>
+          <w:color w:val="000000" w:themeColor="text1"/>
+        </w:rPr>
+        <w:t>We tried MySQL first but found MongoDB easier for our type of data.</w:t>
       </w:r>
     </w:p>
     <w:p>
@@ -17026,7 +17988,7 @@
           <w:bCs/>
           <w:color w:val="000000" w:themeColor="text1"/>
         </w:rPr>
-        <w:t>Database System</w:t>
+        <w:t>Pay Gateway Integration</w:t>
       </w:r>
     </w:p>
     <w:p>
@@ -17041,7 +18003,31 @@
         <w:rPr>
           <w:color w:val="000000" w:themeColor="text1"/>
         </w:rPr>
-        <w:t>MongoDB is a NoSQL document database that was chosen in lieu of the conventional SQL databases because of its flexibility of semi structured data. and native support with JavaScript/ Node.js. It is non-schematic and dynamic data requirements, and horizontal. scaling capabilities ensure the performance during times of heavy traffic like the Friday prayers.</w:t>
+        <w:t>We chose Stripe for online donations because it</w:t>
+      </w:r>
+      <w:r>
+        <w:rPr>
+          <w:color w:val="000000" w:themeColor="text1"/>
+        </w:rPr>
+        <w:t xml:space="preserve"> is</w:t>
+      </w:r>
+      <w:r>
+        <w:rPr>
+          <w:color w:val="000000" w:themeColor="text1"/>
+        </w:rPr>
+        <w:t xml:space="preserve"> very secure and handles card details safely and many other projects use it successfully.</w:t>
+      </w:r>
+      <w:r>
+        <w:rPr>
+          <w:color w:val="000000" w:themeColor="text1"/>
+        </w:rPr>
+        <w:t xml:space="preserve"> </w:t>
+      </w:r>
+      <w:r>
+        <w:rPr>
+          <w:color w:val="000000" w:themeColor="text1"/>
+        </w:rPr>
+        <w:t>Stripe has good documentation that helped us learn and it is reliable and processes payments quickly.</w:t>
       </w:r>
     </w:p>
     <w:p>
@@ -17060,7 +18046,7 @@
           <w:bCs/>
           <w:color w:val="000000" w:themeColor="text1"/>
         </w:rPr>
-        <w:t>Pay Gateway Integration</w:t>
+        <w:t>Deployment Strategy</w:t>
       </w:r>
     </w:p>
     <w:p>
@@ -17075,7 +18061,19 @@
         <w:rPr>
           <w:color w:val="000000" w:themeColor="text1"/>
         </w:rPr>
-        <w:t>The choice of the payment processing solution was Stripe due to the high level of its security, the vast number of documents on the developers, and adherence to the PCI DSS. It is an external service that is concerned with sensitive payment information that does not require the system to bear the security-related cost and provides a secure transaction processing.</w:t>
+        <w:t>We plan to deploy the system on cloud services because it is more reliable than our own computers and can handle more users during</w:t>
+      </w:r>
+      <w:r>
+        <w:rPr>
+          <w:color w:val="000000" w:themeColor="text1"/>
+        </w:rPr>
+        <w:t xml:space="preserve"> </w:t>
+      </w:r>
+      <w:r>
+        <w:rPr>
+          <w:color w:val="000000" w:themeColor="text1"/>
+        </w:rPr>
+        <w:t>busy times. It automatically backs up data and it is affordable for a mosque budget.</w:t>
       </w:r>
     </w:p>
     <w:p>
@@ -17088,29 +18086,28 @@
           <w:color w:val="000000" w:themeColor="text1"/>
         </w:rPr>
       </w:pPr>
-      <w:r>
+    </w:p>
+    <w:p>
+      <w:pPr>
+        <w:spacing w:line="360" w:lineRule="auto"/>
+        <w:jc w:val="both"/>
         <w:rPr>
           <w:b/>
           <w:bCs/>
           <w:color w:val="000000" w:themeColor="text1"/>
         </w:rPr>
-        <w:t>Authorization and Authentication</w:t>
-      </w:r>
+      </w:pPr>
     </w:p>
     <w:p>
       <w:pPr>
         <w:spacing w:line="360" w:lineRule="auto"/>
         <w:jc w:val="both"/>
         <w:rPr>
-          <w:color w:val="000000" w:themeColor="text1"/>
-        </w:rPr>
-      </w:pPr>
-      <w:r>
-        <w:rPr>
-          <w:color w:val="000000" w:themeColor="text1"/>
-        </w:rPr>
-        <w:t>Authentication of the user was performed through the JSON Web Tokens (JWT) that provides stateless session management, which is scaled to a distributed system. Permission of three groups of users that involved the community members, religious scholars and administrators, was controlled by the use of the role based access control (RBAC). one who has the right levels of access.</w:t>
-      </w:r>
+          <w:b/>
+          <w:bCs/>
+          <w:color w:val="000000" w:themeColor="text1"/>
+        </w:rPr>
+      </w:pPr>
     </w:p>
     <w:p>
       <w:pPr>
@@ -17122,35 +18119,36 @@
           <w:color w:val="000000" w:themeColor="text1"/>
         </w:rPr>
       </w:pPr>
-      <w:r>
+    </w:p>
+    <w:p>
+      <w:pPr>
+        <w:spacing w:line="360" w:lineRule="auto"/>
+        <w:jc w:val="both"/>
         <w:rPr>
           <w:b/>
           <w:bCs/>
           <w:color w:val="000000" w:themeColor="text1"/>
         </w:rPr>
-        <w:t>Responsive Design Approach</w:t>
-      </w:r>
+      </w:pPr>
     </w:p>
     <w:p>
       <w:pPr>
         <w:spacing w:line="360" w:lineRule="auto"/>
         <w:jc w:val="both"/>
         <w:rPr>
-          <w:color w:val="000000" w:themeColor="text1"/>
-        </w:rPr>
-      </w:pPr>
-      <w:r>
-        <w:rPr>
-          <w:color w:val="000000" w:themeColor="text1"/>
-        </w:rPr>
-        <w:t>CSS Grid and Flexbox layouts helped to take the mobile-first approach of responsive design. It will also be able to give the optimum viewing experience irrespective of the size of the device, conforming to the usability requirement of the outdated interfaces with huge buttons and simple navigation.</w:t>
-      </w:r>
+          <w:b/>
+          <w:bCs/>
+          <w:color w:val="000000" w:themeColor="text1"/>
+        </w:rPr>
+      </w:pPr>
     </w:p>
     <w:p>
       <w:pPr>
         <w:spacing w:line="360" w:lineRule="auto"/>
         <w:jc w:val="both"/>
         <w:rPr>
+          <w:b/>
+          <w:bCs/>
           <w:color w:val="000000" w:themeColor="text1"/>
         </w:rPr>
       </w:pPr>
@@ -17160,6 +18158,8 @@
         <w:spacing w:line="360" w:lineRule="auto"/>
         <w:jc w:val="both"/>
         <w:rPr>
+          <w:b/>
+          <w:bCs/>
           <w:color w:val="000000" w:themeColor="text1"/>
         </w:rPr>
       </w:pPr>
@@ -17174,30 +18174,17 @@
           <w:color w:val="000000" w:themeColor="text1"/>
         </w:rPr>
       </w:pPr>
-      <w:r>
+    </w:p>
+    <w:p>
+      <w:pPr>
+        <w:spacing w:line="360" w:lineRule="auto"/>
+        <w:jc w:val="both"/>
         <w:rPr>
           <w:b/>
           <w:bCs/>
           <w:color w:val="000000" w:themeColor="text1"/>
         </w:rPr>
-        <w:lastRenderedPageBreak/>
-        <w:t>Deployment Strategy</w:t>
-      </w:r>
-    </w:p>
-    <w:p>
-      <w:pPr>
-        <w:spacing w:line="360" w:lineRule="auto"/>
-        <w:jc w:val="both"/>
-        <w:rPr>
-          <w:color w:val="000000" w:themeColor="text1"/>
-        </w:rPr>
-      </w:pPr>
-      <w:r>
-        <w:rPr>
-          <w:color w:val="000000" w:themeColor="text1"/>
-        </w:rPr>
-        <w:t>The system will be deployed on cloud platform to enjoy automatic scaling, managed services and high availability. This will lower the infrastructure maintenance and give a stable operation whenever there is an expected peak traffic.</w:t>
-      </w:r>
+      </w:pPr>
     </w:p>
     <w:p>
       <w:pPr>
@@ -17227,8 +18214,8 @@
           <w:szCs w:val="28"/>
         </w:rPr>
       </w:pPr>
-      <w:bookmarkStart w:id="70" w:name="_Toc181130275"/>
-      <w:bookmarkStart w:id="71" w:name="_Toc217119701"/>
+      <w:bookmarkStart w:id="71" w:name="_Toc181130275"/>
+      <w:bookmarkStart w:id="72" w:name="_Toc217119701"/>
       <w:r>
         <w:rPr>
           <w:rFonts w:asciiTheme="majorBidi" w:hAnsiTheme="majorBidi"/>
@@ -17240,8 +18227,8 @@
         </w:rPr>
         <w:t>Summary</w:t>
       </w:r>
-      <w:bookmarkEnd w:id="70"/>
       <w:bookmarkEnd w:id="71"/>
+      <w:bookmarkEnd w:id="72"/>
       <w:r>
         <w:rPr>
           <w:rFonts w:asciiTheme="majorBidi" w:hAnsiTheme="majorBidi"/>
@@ -17301,7 +18288,21 @@
         <w:rPr>
           <w:color w:val="000000" w:themeColor="text1"/>
         </w:rPr>
-        <w:t xml:space="preserve"> all functional requirements and provides clear guidance for development. Following this document </w:t>
+        <w:t xml:space="preserve"> all functional requirements and provides clear guidance for development. Following this </w:t>
+      </w:r>
+      <w:proofErr w:type="gramStart"/>
+      <w:r>
+        <w:rPr>
+          <w:color w:val="000000" w:themeColor="text1"/>
+        </w:rPr>
+        <w:t>document</w:t>
+      </w:r>
+      <w:proofErr w:type="gramEnd"/>
+      <w:r>
+        <w:rPr>
+          <w:color w:val="000000" w:themeColor="text1"/>
+        </w:rPr>
+        <w:t xml:space="preserve"> </w:t>
       </w:r>
       <w:r>
         <w:rPr>
@@ -17354,7 +18355,7 @@
           </w14:textOutline>
         </w:rPr>
       </w:pPr>
-      <w:bookmarkStart w:id="72" w:name="_Toc217119702"/>
+      <w:bookmarkStart w:id="73" w:name="_Toc217119702"/>
       <w:r>
         <w:rPr>
           <w:rFonts w:asciiTheme="majorBidi" w:eastAsiaTheme="majorEastAsia" w:hAnsiTheme="majorBidi" w:cstheme="majorBidi"/>
@@ -17374,7 +18375,7 @@
         <w:lastRenderedPageBreak/>
         <w:t>References</w:t>
       </w:r>
-      <w:bookmarkEnd w:id="72"/>
+      <w:bookmarkEnd w:id="73"/>
     </w:p>
     <w:p>
       <w:pPr>
@@ -17499,7 +18500,7 @@
         </w:rPr>
         <w:t xml:space="preserve">React.js Official Documentation. Available: </w:t>
       </w:r>
-      <w:hyperlink r:id="rId22" w:tgtFrame="_blank" w:history="1">
+      <w:hyperlink r:id="rId23" w:tgtFrame="_blank" w:history="1">
         <w:r>
           <w:rPr>
             <w:rStyle w:val="Hyperlink"/>
@@ -17526,7 +18527,7 @@
         </w:rPr>
         <w:t xml:space="preserve">Node.js Documentation. Available: </w:t>
       </w:r>
-      <w:hyperlink r:id="rId23" w:tgtFrame="_blank" w:history="1">
+      <w:hyperlink r:id="rId24" w:tgtFrame="_blank" w:history="1">
         <w:r>
           <w:rPr>
             <w:rStyle w:val="Hyperlink"/>
@@ -17553,7 +18554,7 @@
         </w:rPr>
         <w:t xml:space="preserve">Express.js Routing Guide. Available: </w:t>
       </w:r>
-      <w:hyperlink r:id="rId24" w:tgtFrame="_blank" w:history="1">
+      <w:hyperlink r:id="rId25" w:tgtFrame="_blank" w:history="1">
         <w:r>
           <w:rPr>
             <w:rStyle w:val="Hyperlink"/>
@@ -17580,7 +18581,7 @@
         </w:rPr>
         <w:t xml:space="preserve">MongoDB Manual &amp; Drivers. Available: </w:t>
       </w:r>
-      <w:hyperlink r:id="rId25" w:tgtFrame="_blank" w:history="1">
+      <w:hyperlink r:id="rId26" w:tgtFrame="_blank" w:history="1">
         <w:r>
           <w:rPr>
             <w:rStyle w:val="Hyperlink"/>
@@ -17607,7 +18608,7 @@
         </w:rPr>
         <w:t xml:space="preserve">Mongoose Documentation. Available: </w:t>
       </w:r>
-      <w:hyperlink r:id="rId26" w:tgtFrame="_blank" w:history="1">
+      <w:hyperlink r:id="rId27" w:tgtFrame="_blank" w:history="1">
         <w:r>
           <w:rPr>
             <w:rStyle w:val="Hyperlink"/>
@@ -17634,7 +18635,7 @@
         </w:rPr>
         <w:t xml:space="preserve">Stripe API Reference. Available: </w:t>
       </w:r>
-      <w:hyperlink r:id="rId27" w:tgtFrame="_blank" w:history="1">
+      <w:hyperlink r:id="rId28" w:tgtFrame="_blank" w:history="1">
         <w:r>
           <w:rPr>
             <w:rStyle w:val="Hyperlink"/>
@@ -17795,8 +18796,8 @@
       </w:pPr>
     </w:p>
     <w:sectPr>
-      <w:footerReference w:type="even" r:id="rId28"/>
-      <w:footerReference w:type="default" r:id="rId29"/>
+      <w:footerReference w:type="even" r:id="rId29"/>
+      <w:footerReference w:type="default" r:id="rId30"/>
       <w:pgSz w:w="11906" w:h="16838"/>
       <w:pgMar w:top="1440" w:right="1440" w:bottom="1440" w:left="1440" w:header="708" w:footer="708" w:gutter="0"/>
       <w:cols w:space="708"/>

</xml_diff>

<commit_message>
Merged the chapter 3 and 4 in comprehensive documentation
</commit_message>
<xml_diff>
--- a/SDS/SDS-Version-1.1.docx
+++ b/SDS/SDS-Version-1.1.docx
@@ -7296,7 +7296,7 @@
         <w:jc w:val="both"/>
       </w:pPr>
       <w:r>
-        <w:t>This section describes the various design models used to represent the E-Masjid System architecture. We use UML diagrams to visualize the system structure, data relationships, and component interactions to ensure clear understanding.</w:t>
+        <w:t>In this section, we show how we designed the E-Masjid System. We made different diagrams to explain the system structure, how data is organized, and how different parts of the system work together. These pictures make the design easy to understand for everyone.</w:t>
       </w:r>
     </w:p>
     <w:p>
@@ -7492,7 +7492,7 @@
         <w:pStyle w:val="Body"/>
         <w:numPr>
           <w:ilvl w:val="0"/>
-          <w:numId w:val="33"/>
+          <w:numId w:val="82"/>
         </w:numPr>
         <w:spacing w:line="360" w:lineRule="auto"/>
         <w:rPr>
@@ -7525,7 +7525,7 @@
         <w:pStyle w:val="Body"/>
         <w:numPr>
           <w:ilvl w:val="0"/>
-          <w:numId w:val="33"/>
+          <w:numId w:val="82"/>
         </w:numPr>
         <w:spacing w:line="360" w:lineRule="auto"/>
         <w:rPr>
@@ -7558,7 +7558,7 @@
         <w:pStyle w:val="Body"/>
         <w:numPr>
           <w:ilvl w:val="0"/>
-          <w:numId w:val="33"/>
+          <w:numId w:val="82"/>
         </w:numPr>
         <w:spacing w:line="360" w:lineRule="auto"/>
         <w:rPr>
@@ -8105,7 +8105,7 @@
         <w:pStyle w:val="Body"/>
         <w:numPr>
           <w:ilvl w:val="0"/>
-          <w:numId w:val="28"/>
+          <w:numId w:val="83"/>
         </w:numPr>
         <w:spacing w:line="360" w:lineRule="auto"/>
         <w:rPr>
@@ -8130,7 +8130,7 @@
         <w:pStyle w:val="Body"/>
         <w:numPr>
           <w:ilvl w:val="0"/>
-          <w:numId w:val="28"/>
+          <w:numId w:val="83"/>
         </w:numPr>
         <w:spacing w:line="360" w:lineRule="auto"/>
         <w:rPr>
@@ -8155,7 +8155,7 @@
         <w:pStyle w:val="Body"/>
         <w:numPr>
           <w:ilvl w:val="0"/>
-          <w:numId w:val="28"/>
+          <w:numId w:val="83"/>
         </w:numPr>
         <w:spacing w:line="360" w:lineRule="auto"/>
         <w:rPr>
@@ -8180,7 +8180,7 @@
         <w:pStyle w:val="Body"/>
         <w:numPr>
           <w:ilvl w:val="0"/>
-          <w:numId w:val="28"/>
+          <w:numId w:val="83"/>
         </w:numPr>
         <w:spacing w:line="360" w:lineRule="auto"/>
         <w:rPr>
@@ -8622,40 +8622,21 @@
         <w:rPr>
           <w:color w:val="000000" w:themeColor="text1"/>
         </w:rPr>
-        <w:t>The E-Masjid System transform real</w:t>
-      </w:r>
-      <w:r>
-        <w:rPr>
-          <w:color w:val="000000" w:themeColor="text1"/>
-        </w:rPr>
-        <w:t xml:space="preserve"> </w:t>
-      </w:r>
-      <w:r>
-        <w:rPr>
-          <w:color w:val="000000" w:themeColor="text1"/>
-        </w:rPr>
-        <w:t>world mosque operations into structured data using MongoDB collections. Each main entity from the class diagram corresponds to a database collection with specific field to store and manage information efficiently.</w:t>
-      </w:r>
-      <w:r>
-        <w:rPr>
-          <w:rFonts w:ascii="Courier New" w:hAnsi="Courier New" w:cs="Courier New"/>
-          <w:color w:val="auto"/>
-          <w:sz w:val="20"/>
-          <w:szCs w:val="20"/>
-          <w:bdr w:val="none" w:sz="0" w:space="0" w:color="auto"/>
-          <w14:textOutline w14:w="0" w14:cap="rnd" w14:cmpd="sng" w14:algn="ctr">
-            <w14:noFill/>
-            <w14:prstDash w14:val="solid"/>
-            <w14:bevel/>
-          </w14:textOutline>
-        </w:rPr>
-        <w:t xml:space="preserve"> </w:t>
-      </w:r>
-      <w:r>
-        <w:rPr>
-          <w:color w:val="000000" w:themeColor="text1"/>
-        </w:rPr>
-        <w:t>Admin and Religious Scholar are roles stored in the single Users collection rather than separate collections.</w:t>
+        <w:t xml:space="preserve">Our system uses MongoDB database to store information. We have separate collections for different things like users, donations, and events. Each collection keeps related information together. Admin and religious scholars are both in the </w:t>
+      </w:r>
+      <w:proofErr w:type="gramStart"/>
+      <w:r>
+        <w:rPr>
+          <w:color w:val="000000" w:themeColor="text1"/>
+        </w:rPr>
+        <w:t>users</w:t>
+      </w:r>
+      <w:proofErr w:type="gramEnd"/>
+      <w:r>
+        <w:rPr>
+          <w:color w:val="000000" w:themeColor="text1"/>
+        </w:rPr>
+        <w:t xml:space="preserve"> collection, with different role values.</w:t>
       </w:r>
     </w:p>
     <w:p>
@@ -8724,7 +8705,7 @@
         <w:pStyle w:val="Body"/>
         <w:numPr>
           <w:ilvl w:val="0"/>
-          <w:numId w:val="41"/>
+          <w:numId w:val="84"/>
         </w:numPr>
         <w:spacing w:line="360" w:lineRule="auto"/>
         <w:jc w:val="both"/>
@@ -8736,6 +8717,12 @@
         <w:rPr>
           <w:color w:val="000000" w:themeColor="text1"/>
         </w:rPr>
+        <w:t xml:space="preserve"> </w:t>
+      </w:r>
+      <w:r>
+        <w:rPr>
+          <w:color w:val="000000" w:themeColor="text1"/>
+        </w:rPr>
         <w:t>Stores all user information including admin, community members, and religious scholars</w:t>
       </w:r>
       <w:r>
@@ -8750,7 +8737,7 @@
         <w:pStyle w:val="Body"/>
         <w:numPr>
           <w:ilvl w:val="0"/>
-          <w:numId w:val="41"/>
+          <w:numId w:val="84"/>
         </w:numPr>
         <w:spacing w:line="360" w:lineRule="auto"/>
         <w:jc w:val="both"/>
@@ -8762,6 +8749,12 @@
         <w:rPr>
           <w:color w:val="000000" w:themeColor="text1"/>
         </w:rPr>
+        <w:t xml:space="preserve"> </w:t>
+      </w:r>
+      <w:r>
+        <w:rPr>
+          <w:color w:val="000000" w:themeColor="text1"/>
+        </w:rPr>
         <w:t xml:space="preserve">Uses </w:t>
       </w:r>
       <w:proofErr w:type="gramStart"/>
@@ -8808,7 +8801,7 @@
         <w:pStyle w:val="Body"/>
         <w:numPr>
           <w:ilvl w:val="0"/>
-          <w:numId w:val="41"/>
+          <w:numId w:val="84"/>
         </w:numPr>
         <w:spacing w:line="360" w:lineRule="auto"/>
         <w:jc w:val="both"/>
@@ -8816,6 +8809,12 @@
           <w:color w:val="000000" w:themeColor="text1"/>
         </w:rPr>
       </w:pPr>
+      <w:r>
+        <w:rPr>
+          <w:color w:val="000000" w:themeColor="text1"/>
+        </w:rPr>
+        <w:t xml:space="preserve"> </w:t>
+      </w:r>
       <w:r>
         <w:rPr>
           <w:color w:val="000000" w:themeColor="text1"/>
@@ -8876,7 +8875,7 @@
         <w:pStyle w:val="Body"/>
         <w:numPr>
           <w:ilvl w:val="0"/>
-          <w:numId w:val="42"/>
+          <w:numId w:val="85"/>
         </w:numPr>
         <w:spacing w:line="360" w:lineRule="auto"/>
         <w:jc w:val="both"/>
@@ -8888,6 +8887,12 @@
         <w:rPr>
           <w:color w:val="000000" w:themeColor="text1"/>
         </w:rPr>
+        <w:t xml:space="preserve"> </w:t>
+      </w:r>
+      <w:r>
+        <w:rPr>
+          <w:color w:val="000000" w:themeColor="text1"/>
+        </w:rPr>
         <w:t>Records all donation transactions</w:t>
       </w:r>
       <w:r>
@@ -8908,7 +8913,7 @@
         <w:pStyle w:val="Body"/>
         <w:numPr>
           <w:ilvl w:val="0"/>
-          <w:numId w:val="42"/>
+          <w:numId w:val="85"/>
         </w:numPr>
         <w:spacing w:line="360" w:lineRule="auto"/>
         <w:jc w:val="both"/>
@@ -8920,6 +8925,12 @@
         <w:rPr>
           <w:color w:val="000000" w:themeColor="text1"/>
         </w:rPr>
+        <w:t xml:space="preserve"> </w:t>
+      </w:r>
+      <w:r>
+        <w:rPr>
+          <w:color w:val="000000" w:themeColor="text1"/>
+        </w:rPr>
         <w:t>Links to donor information for transparency</w:t>
       </w:r>
       <w:r>
@@ -8934,7 +8945,7 @@
         <w:pStyle w:val="Body"/>
         <w:numPr>
           <w:ilvl w:val="0"/>
-          <w:numId w:val="42"/>
+          <w:numId w:val="85"/>
         </w:numPr>
         <w:spacing w:line="360" w:lineRule="auto"/>
         <w:jc w:val="both"/>
@@ -8942,6 +8953,12 @@
           <w:color w:val="000000" w:themeColor="text1"/>
         </w:rPr>
       </w:pPr>
+      <w:r>
+        <w:rPr>
+          <w:color w:val="000000" w:themeColor="text1"/>
+        </w:rPr>
+        <w:t xml:space="preserve"> </w:t>
+      </w:r>
       <w:r>
         <w:rPr>
           <w:color w:val="000000" w:themeColor="text1"/>
@@ -9033,7 +9050,7 @@
         <w:pStyle w:val="Body"/>
         <w:numPr>
           <w:ilvl w:val="0"/>
-          <w:numId w:val="44"/>
+          <w:numId w:val="86"/>
         </w:numPr>
         <w:spacing w:line="360" w:lineRule="auto"/>
         <w:jc w:val="both"/>
@@ -9045,6 +9062,12 @@
         <w:rPr>
           <w:color w:val="000000" w:themeColor="text1"/>
         </w:rPr>
+        <w:t xml:space="preserve"> </w:t>
+      </w:r>
+      <w:r>
+        <w:rPr>
+          <w:color w:val="000000" w:themeColor="text1"/>
+        </w:rPr>
         <w:t>Tracks mosque expenditure for financial transparency</w:t>
       </w:r>
       <w:r>
@@ -9059,7 +9082,7 @@
         <w:pStyle w:val="Body"/>
         <w:numPr>
           <w:ilvl w:val="0"/>
-          <w:numId w:val="44"/>
+          <w:numId w:val="86"/>
         </w:numPr>
         <w:spacing w:line="360" w:lineRule="auto"/>
         <w:jc w:val="both"/>
@@ -9071,6 +9094,12 @@
         <w:rPr>
           <w:color w:val="000000" w:themeColor="text1"/>
         </w:rPr>
+        <w:t xml:space="preserve"> </w:t>
+      </w:r>
+      <w:r>
+        <w:rPr>
+          <w:color w:val="000000" w:themeColor="text1"/>
+        </w:rPr>
         <w:t>Categorized expenses for better reporting</w:t>
       </w:r>
       <w:r>
@@ -9085,7 +9114,7 @@
         <w:pStyle w:val="Body"/>
         <w:numPr>
           <w:ilvl w:val="0"/>
-          <w:numId w:val="44"/>
+          <w:numId w:val="86"/>
         </w:numPr>
         <w:spacing w:line="360" w:lineRule="auto"/>
         <w:jc w:val="both"/>
@@ -9093,6 +9122,12 @@
           <w:color w:val="000000" w:themeColor="text1"/>
         </w:rPr>
       </w:pPr>
+      <w:r>
+        <w:rPr>
+          <w:color w:val="000000" w:themeColor="text1"/>
+        </w:rPr>
+        <w:t xml:space="preserve"> </w:t>
+      </w:r>
       <w:r>
         <w:rPr>
           <w:color w:val="000000" w:themeColor="text1"/>
@@ -9153,7 +9188,7 @@
         <w:pStyle w:val="Body"/>
         <w:numPr>
           <w:ilvl w:val="0"/>
-          <w:numId w:val="46"/>
+          <w:numId w:val="87"/>
         </w:numPr>
         <w:spacing w:line="360" w:lineRule="auto"/>
         <w:jc w:val="both"/>
@@ -9165,6 +9200,12 @@
         <w:rPr>
           <w:color w:val="000000" w:themeColor="text1"/>
         </w:rPr>
+        <w:t xml:space="preserve"> </w:t>
+      </w:r>
+      <w:r>
+        <w:rPr>
+          <w:color w:val="000000" w:themeColor="text1"/>
+        </w:rPr>
         <w:t>Manages mosque events and programs</w:t>
       </w:r>
       <w:r>
@@ -9179,7 +9220,7 @@
         <w:pStyle w:val="Body"/>
         <w:numPr>
           <w:ilvl w:val="0"/>
-          <w:numId w:val="46"/>
+          <w:numId w:val="87"/>
         </w:numPr>
         <w:spacing w:line="360" w:lineRule="auto"/>
         <w:jc w:val="both"/>
@@ -9191,6 +9232,12 @@
         <w:rPr>
           <w:color w:val="000000" w:themeColor="text1"/>
         </w:rPr>
+        <w:t xml:space="preserve"> </w:t>
+      </w:r>
+      <w:r>
+        <w:rPr>
+          <w:color w:val="000000" w:themeColor="text1"/>
+        </w:rPr>
         <w:t>Supports online registration</w:t>
       </w:r>
       <w:r>
@@ -9205,7 +9252,7 @@
         <w:pStyle w:val="Body"/>
         <w:numPr>
           <w:ilvl w:val="0"/>
-          <w:numId w:val="46"/>
+          <w:numId w:val="87"/>
         </w:numPr>
         <w:spacing w:line="360" w:lineRule="auto"/>
         <w:jc w:val="both"/>
@@ -9213,6 +9260,12 @@
           <w:color w:val="000000" w:themeColor="text1"/>
         </w:rPr>
       </w:pPr>
+      <w:r>
+        <w:rPr>
+          <w:color w:val="000000" w:themeColor="text1"/>
+        </w:rPr>
+        <w:t xml:space="preserve"> </w:t>
+      </w:r>
       <w:r>
         <w:rPr>
           <w:color w:val="000000" w:themeColor="text1"/>
@@ -9309,7 +9362,7 @@
         <w:pStyle w:val="Body"/>
         <w:numPr>
           <w:ilvl w:val="0"/>
-          <w:numId w:val="48"/>
+          <w:numId w:val="88"/>
         </w:numPr>
         <w:spacing w:line="360" w:lineRule="auto"/>
         <w:jc w:val="both"/>
@@ -9321,6 +9374,12 @@
         <w:rPr>
           <w:color w:val="000000" w:themeColor="text1"/>
         </w:rPr>
+        <w:t xml:space="preserve"> </w:t>
+      </w:r>
+      <w:r>
+        <w:rPr>
+          <w:color w:val="000000" w:themeColor="text1"/>
+        </w:rPr>
         <w:t>Stores important mosque announcements</w:t>
       </w:r>
       <w:r>
@@ -9335,7 +9394,7 @@
         <w:pStyle w:val="Body"/>
         <w:numPr>
           <w:ilvl w:val="0"/>
-          <w:numId w:val="48"/>
+          <w:numId w:val="88"/>
         </w:numPr>
         <w:spacing w:line="360" w:lineRule="auto"/>
         <w:jc w:val="both"/>
@@ -9347,6 +9406,12 @@
         <w:rPr>
           <w:color w:val="000000" w:themeColor="text1"/>
         </w:rPr>
+        <w:t xml:space="preserve"> </w:t>
+      </w:r>
+      <w:r>
+        <w:rPr>
+          <w:color w:val="000000" w:themeColor="text1"/>
+        </w:rPr>
         <w:t>Supports urgent flag for important updates</w:t>
       </w:r>
       <w:r>
@@ -9361,7 +9426,7 @@
         <w:pStyle w:val="Body"/>
         <w:numPr>
           <w:ilvl w:val="0"/>
-          <w:numId w:val="48"/>
+          <w:numId w:val="88"/>
         </w:numPr>
         <w:spacing w:line="360" w:lineRule="auto"/>
         <w:jc w:val="both"/>
@@ -9369,6 +9434,12 @@
           <w:color w:val="000000" w:themeColor="text1"/>
         </w:rPr>
       </w:pPr>
+      <w:r>
+        <w:rPr>
+          <w:color w:val="000000" w:themeColor="text1"/>
+        </w:rPr>
+        <w:t xml:space="preserve"> </w:t>
+      </w:r>
       <w:r>
         <w:rPr>
           <w:color w:val="000000" w:themeColor="text1"/>
@@ -9461,7 +9532,7 @@
         <w:pStyle w:val="Body"/>
         <w:numPr>
           <w:ilvl w:val="0"/>
-          <w:numId w:val="51"/>
+          <w:numId w:val="89"/>
         </w:numPr>
         <w:spacing w:line="360" w:lineRule="auto"/>
         <w:jc w:val="both"/>
@@ -9473,6 +9544,12 @@
         <w:rPr>
           <w:color w:val="000000" w:themeColor="text1"/>
         </w:rPr>
+        <w:t xml:space="preserve"> </w:t>
+      </w:r>
+      <w:r>
+        <w:rPr>
+          <w:color w:val="000000" w:themeColor="text1"/>
+        </w:rPr>
         <w:t>Stores daily prayer schedules</w:t>
       </w:r>
       <w:r>
@@ -9487,7 +9564,7 @@
         <w:pStyle w:val="Body"/>
         <w:numPr>
           <w:ilvl w:val="0"/>
-          <w:numId w:val="51"/>
+          <w:numId w:val="89"/>
         </w:numPr>
         <w:spacing w:line="360" w:lineRule="auto"/>
         <w:jc w:val="both"/>
@@ -9499,6 +9576,12 @@
         <w:rPr>
           <w:color w:val="000000" w:themeColor="text1"/>
         </w:rPr>
+        <w:t xml:space="preserve"> </w:t>
+      </w:r>
+      <w:r>
+        <w:rPr>
+          <w:color w:val="000000" w:themeColor="text1"/>
+        </w:rPr>
         <w:t>Special entries for Jummah and Ramadan</w:t>
       </w:r>
       <w:r>
@@ -9513,7 +9596,7 @@
         <w:pStyle w:val="Body"/>
         <w:numPr>
           <w:ilvl w:val="0"/>
-          <w:numId w:val="51"/>
+          <w:numId w:val="89"/>
         </w:numPr>
         <w:spacing w:line="360" w:lineRule="auto"/>
         <w:jc w:val="both"/>
@@ -9521,6 +9604,12 @@
           <w:color w:val="000000" w:themeColor="text1"/>
         </w:rPr>
       </w:pPr>
+      <w:r>
+        <w:rPr>
+          <w:color w:val="000000" w:themeColor="text1"/>
+        </w:rPr>
+        <w:t xml:space="preserve"> </w:t>
+      </w:r>
       <w:r>
         <w:rPr>
           <w:color w:val="000000" w:themeColor="text1"/>
@@ -9641,7 +9730,7 @@
         <w:pStyle w:val="Body"/>
         <w:numPr>
           <w:ilvl w:val="0"/>
-          <w:numId w:val="52"/>
+          <w:numId w:val="90"/>
         </w:numPr>
         <w:spacing w:line="360" w:lineRule="auto"/>
         <w:jc w:val="both"/>
@@ -9653,6 +9742,12 @@
         <w:rPr>
           <w:color w:val="000000" w:themeColor="text1"/>
         </w:rPr>
+        <w:t xml:space="preserve"> </w:t>
+      </w:r>
+      <w:r>
+        <w:rPr>
+          <w:color w:val="000000" w:themeColor="text1"/>
+        </w:rPr>
         <w:t>Manages marriage service requests</w:t>
       </w:r>
       <w:r>
@@ -9667,7 +9762,7 @@
         <w:pStyle w:val="Body"/>
         <w:numPr>
           <w:ilvl w:val="0"/>
-          <w:numId w:val="52"/>
+          <w:numId w:val="90"/>
         </w:numPr>
         <w:spacing w:line="360" w:lineRule="auto"/>
         <w:jc w:val="both"/>
@@ -9679,6 +9774,12 @@
         <w:rPr>
           <w:color w:val="000000" w:themeColor="text1"/>
         </w:rPr>
+        <w:t xml:space="preserve"> </w:t>
+      </w:r>
+      <w:r>
+        <w:rPr>
+          <w:color w:val="000000" w:themeColor="text1"/>
+        </w:rPr>
         <w:t>Track</w:t>
       </w:r>
       <w:r>
@@ -9711,7 +9812,7 @@
         <w:pStyle w:val="Body"/>
         <w:numPr>
           <w:ilvl w:val="0"/>
-          <w:numId w:val="52"/>
+          <w:numId w:val="90"/>
         </w:numPr>
         <w:spacing w:line="360" w:lineRule="auto"/>
         <w:jc w:val="both"/>
@@ -9723,6 +9824,12 @@
         <w:rPr>
           <w:color w:val="000000" w:themeColor="text1"/>
         </w:rPr>
+        <w:t xml:space="preserve"> </w:t>
+      </w:r>
+      <w:r>
+        <w:rPr>
+          <w:color w:val="000000" w:themeColor="text1"/>
+        </w:rPr>
         <w:t>Fields:</w:t>
       </w:r>
       <w:r>
@@ -9835,7 +9942,7 @@
         <w:pStyle w:val="Body"/>
         <w:numPr>
           <w:ilvl w:val="0"/>
-          <w:numId w:val="54"/>
+          <w:numId w:val="91"/>
         </w:numPr>
         <w:spacing w:line="360" w:lineRule="auto"/>
         <w:jc w:val="both"/>
@@ -9861,7 +9968,7 @@
         <w:pStyle w:val="Body"/>
         <w:numPr>
           <w:ilvl w:val="0"/>
-          <w:numId w:val="54"/>
+          <w:numId w:val="91"/>
         </w:numPr>
         <w:spacing w:line="360" w:lineRule="auto"/>
         <w:jc w:val="both"/>
@@ -9887,7 +9994,7 @@
         <w:pStyle w:val="Body"/>
         <w:numPr>
           <w:ilvl w:val="0"/>
-          <w:numId w:val="54"/>
+          <w:numId w:val="91"/>
         </w:numPr>
         <w:spacing w:line="360" w:lineRule="auto"/>
         <w:jc w:val="both"/>
@@ -9913,7 +10020,7 @@
         <w:pStyle w:val="Body"/>
         <w:numPr>
           <w:ilvl w:val="0"/>
-          <w:numId w:val="54"/>
+          <w:numId w:val="91"/>
         </w:numPr>
         <w:spacing w:line="360" w:lineRule="auto"/>
         <w:jc w:val="both"/>
@@ -14632,37 +14739,21 @@
           <w:i w:val="0"/>
           <w:iCs w:val="0"/>
         </w:rPr>
-        <w:t xml:space="preserve"> Donation </w:t>
-      </w:r>
-      <w:proofErr w:type="gramStart"/>
+        <w:t xml:space="preserve"> Donation Transpar</w:t>
+      </w:r>
       <w:r>
         <w:rPr>
           <w:i w:val="0"/>
           <w:iCs w:val="0"/>
         </w:rPr>
-        <w:t>Transpar</w:t>
+        <w:t>enc</w:t>
       </w:r>
       <w:r>
         <w:rPr>
           <w:i w:val="0"/>
           <w:iCs w:val="0"/>
         </w:rPr>
-        <w:t>enc</w:t>
-      </w:r>
-      <w:r>
-        <w:rPr>
-          <w:i w:val="0"/>
-          <w:iCs w:val="0"/>
-        </w:rPr>
-        <w:t>y  page</w:t>
-      </w:r>
-      <w:proofErr w:type="gramEnd"/>
-      <w:r>
-        <w:rPr>
-          <w:i w:val="0"/>
-          <w:iCs w:val="0"/>
-        </w:rPr>
-        <w:t xml:space="preserve"> design</w:t>
+        <w:t>y page design</w:t>
       </w:r>
       <w:bookmarkEnd w:id="51"/>
     </w:p>
@@ -16422,11 +16513,6 @@
     </w:p>
     <w:p>
       <w:pPr>
-        <w:spacing w:line="360" w:lineRule="auto"/>
-      </w:pPr>
-    </w:p>
-    <w:p>
-      <w:pPr>
         <w:pStyle w:val="ListParagraph"/>
         <w:ind w:left="0"/>
         <w:jc w:val="both"/>
@@ -16779,7 +16865,6 @@
           <w:i w:val="0"/>
           <w:iCs w:val="0"/>
         </w:rPr>
-        <w:lastRenderedPageBreak/>
         <w:t xml:space="preserve">Figure </w:t>
       </w:r>
       <w:r>
@@ -16841,6 +16926,7 @@
           <w:rFonts w:hAnsi="Symbol"/>
           <w:color w:val="000000" w:themeColor="text1"/>
         </w:rPr>
+        <w:lastRenderedPageBreak/>
         <w:t xml:space="preserve">This diagram </w:t>
       </w:r>
       <w:proofErr w:type="gramStart"/>
@@ -17749,6 +17835,16 @@
           </wp:inline>
         </w:drawing>
       </w:r>
+    </w:p>
+    <w:p>
+      <w:pPr>
+        <w:pStyle w:val="ListParagraph"/>
+        <w:ind w:left="0"/>
+        <w:jc w:val="both"/>
+        <w:rPr>
+          <w:color w:val="000000" w:themeColor="text1"/>
+        </w:rPr>
+      </w:pPr>
     </w:p>
     <w:p>
       <w:pPr>
@@ -20530,11 +20626,11 @@
   <w:abstractNum w:abstractNumId="12" w15:restartNumberingAfterBreak="0">
     <w:nsid w:val="0BD46981"/>
     <w:multiLevelType w:val="multilevel"/>
-    <w:tmpl w:val="1EEA6084"/>
+    <w:tmpl w:val="B67E756C"/>
     <w:lvl w:ilvl="0">
       <w:start w:val="1"/>
-      <w:numFmt w:val="bullet"/>
-      <w:lvlText w:val=""/>
+      <w:numFmt w:val="decimal"/>
+      <w:lvlText w:val="%1."/>
       <w:lvlJc w:val="left"/>
       <w:pPr>
         <w:tabs>
@@ -20543,21 +20639,25 @@
         <w:ind w:left="720" w:hanging="360"/>
       </w:pPr>
       <w:rPr>
-        <w:rFonts w:ascii="Symbol" w:hAnsi="Symbol" w:hint="default"/>
+        <w:rFonts w:hint="default"/>
         <w:sz w:val="20"/>
       </w:rPr>
     </w:lvl>
-    <w:lvl w:ilvl="1">
-      <w:start w:val="1"/>
-      <w:numFmt w:val="decimal"/>
-      <w:lvlText w:val="%2."/>
-      <w:lvlJc w:val="left"/>
-      <w:pPr>
+    <w:lvl w:ilvl="1" w:tentative="1">
+      <w:start w:val="1"/>
+      <w:numFmt w:val="bullet"/>
+      <w:lvlText w:val="o"/>
+      <w:lvlJc w:val="left"/>
+      <w:pPr>
+        <w:tabs>
+          <w:tab w:val="num" w:pos="1440"/>
+        </w:tabs>
         <w:ind w:left="1440" w:hanging="360"/>
       </w:pPr>
       <w:rPr>
-        <w:rFonts w:hint="default"/>
+        <w:rFonts w:ascii="Courier New" w:hAnsi="Courier New" w:hint="default"/>
         <w:b/>
+        <w:sz w:val="20"/>
       </w:rPr>
     </w:lvl>
     <w:lvl w:ilvl="2" w:tentative="1">
@@ -20873,6 +20973,119 @@
     </w:lvl>
   </w:abstractNum>
   <w:abstractNum w:abstractNumId="15" w15:restartNumberingAfterBreak="0">
+    <w:nsid w:val="13903C85"/>
+    <w:multiLevelType w:val="hybridMultilevel"/>
+    <w:tmpl w:val="B2A26AF4"/>
+    <w:lvl w:ilvl="0" w:tplc="95FEC410">
+      <w:start w:val="1"/>
+      <w:numFmt w:val="decimal"/>
+      <w:lvlText w:val="4.%1."/>
+      <w:lvlJc w:val="left"/>
+      <w:pPr>
+        <w:ind w:left="1080" w:hanging="360"/>
+      </w:pPr>
+      <w:rPr>
+        <w:rFonts w:hint="default"/>
+      </w:rPr>
+    </w:lvl>
+    <w:lvl w:ilvl="1" w:tplc="FFFFFFFF" w:tentative="1">
+      <w:start w:val="1"/>
+      <w:numFmt w:val="bullet"/>
+      <w:lvlText w:val="o"/>
+      <w:lvlJc w:val="left"/>
+      <w:pPr>
+        <w:ind w:left="1800" w:hanging="360"/>
+      </w:pPr>
+      <w:rPr>
+        <w:rFonts w:ascii="Courier New" w:hAnsi="Courier New" w:cs="Courier New" w:hint="default"/>
+      </w:rPr>
+    </w:lvl>
+    <w:lvl w:ilvl="2" w:tplc="FFFFFFFF" w:tentative="1">
+      <w:start w:val="1"/>
+      <w:numFmt w:val="bullet"/>
+      <w:lvlText w:val=""/>
+      <w:lvlJc w:val="left"/>
+      <w:pPr>
+        <w:ind w:left="2520" w:hanging="360"/>
+      </w:pPr>
+      <w:rPr>
+        <w:rFonts w:ascii="Wingdings" w:hAnsi="Wingdings" w:hint="default"/>
+      </w:rPr>
+    </w:lvl>
+    <w:lvl w:ilvl="3" w:tplc="FFFFFFFF" w:tentative="1">
+      <w:start w:val="1"/>
+      <w:numFmt w:val="bullet"/>
+      <w:lvlText w:val=""/>
+      <w:lvlJc w:val="left"/>
+      <w:pPr>
+        <w:ind w:left="3240" w:hanging="360"/>
+      </w:pPr>
+      <w:rPr>
+        <w:rFonts w:ascii="Symbol" w:hAnsi="Symbol" w:hint="default"/>
+      </w:rPr>
+    </w:lvl>
+    <w:lvl w:ilvl="4" w:tplc="FFFFFFFF" w:tentative="1">
+      <w:start w:val="1"/>
+      <w:numFmt w:val="bullet"/>
+      <w:lvlText w:val="o"/>
+      <w:lvlJc w:val="left"/>
+      <w:pPr>
+        <w:ind w:left="3960" w:hanging="360"/>
+      </w:pPr>
+      <w:rPr>
+        <w:rFonts w:ascii="Courier New" w:hAnsi="Courier New" w:cs="Courier New" w:hint="default"/>
+      </w:rPr>
+    </w:lvl>
+    <w:lvl w:ilvl="5" w:tplc="FFFFFFFF" w:tentative="1">
+      <w:start w:val="1"/>
+      <w:numFmt w:val="bullet"/>
+      <w:lvlText w:val=""/>
+      <w:lvlJc w:val="left"/>
+      <w:pPr>
+        <w:ind w:left="4680" w:hanging="360"/>
+      </w:pPr>
+      <w:rPr>
+        <w:rFonts w:ascii="Wingdings" w:hAnsi="Wingdings" w:hint="default"/>
+      </w:rPr>
+    </w:lvl>
+    <w:lvl w:ilvl="6" w:tplc="FFFFFFFF" w:tentative="1">
+      <w:start w:val="1"/>
+      <w:numFmt w:val="bullet"/>
+      <w:lvlText w:val=""/>
+      <w:lvlJc w:val="left"/>
+      <w:pPr>
+        <w:ind w:left="5400" w:hanging="360"/>
+      </w:pPr>
+      <w:rPr>
+        <w:rFonts w:ascii="Symbol" w:hAnsi="Symbol" w:hint="default"/>
+      </w:rPr>
+    </w:lvl>
+    <w:lvl w:ilvl="7" w:tplc="FFFFFFFF" w:tentative="1">
+      <w:start w:val="1"/>
+      <w:numFmt w:val="bullet"/>
+      <w:lvlText w:val="o"/>
+      <w:lvlJc w:val="left"/>
+      <w:pPr>
+        <w:ind w:left="6120" w:hanging="360"/>
+      </w:pPr>
+      <w:rPr>
+        <w:rFonts w:ascii="Courier New" w:hAnsi="Courier New" w:cs="Courier New" w:hint="default"/>
+      </w:rPr>
+    </w:lvl>
+    <w:lvl w:ilvl="8" w:tplc="FFFFFFFF" w:tentative="1">
+      <w:start w:val="1"/>
+      <w:numFmt w:val="bullet"/>
+      <w:lvlText w:val=""/>
+      <w:lvlJc w:val="left"/>
+      <w:pPr>
+        <w:ind w:left="6840" w:hanging="360"/>
+      </w:pPr>
+      <w:rPr>
+        <w:rFonts w:ascii="Wingdings" w:hAnsi="Wingdings" w:hint="default"/>
+      </w:rPr>
+    </w:lvl>
+  </w:abstractNum>
+  <w:abstractNum w:abstractNumId="16" w15:restartNumberingAfterBreak="0">
     <w:nsid w:val="13E742A8"/>
     <w:multiLevelType w:val="multilevel"/>
     <w:tmpl w:val="C3A29E7E"/>
@@ -21021,7 +21234,7 @@
       </w:rPr>
     </w:lvl>
   </w:abstractNum>
-  <w:abstractNum w:abstractNumId="16" w15:restartNumberingAfterBreak="0">
+  <w:abstractNum w:abstractNumId="17" w15:restartNumberingAfterBreak="0">
     <w:nsid w:val="14AC49B1"/>
     <w:multiLevelType w:val="multilevel"/>
     <w:tmpl w:val="798A0D42"/>
@@ -21272,7 +21485,7 @@
       </w:rPr>
     </w:lvl>
   </w:abstractNum>
-  <w:abstractNum w:abstractNumId="17" w15:restartNumberingAfterBreak="0">
+  <w:abstractNum w:abstractNumId="18" w15:restartNumberingAfterBreak="0">
     <w:nsid w:val="17E7363A"/>
     <w:multiLevelType w:val="multilevel"/>
     <w:tmpl w:val="011A821E"/>
@@ -21421,7 +21634,7 @@
       </w:rPr>
     </w:lvl>
   </w:abstractNum>
-  <w:abstractNum w:abstractNumId="18" w15:restartNumberingAfterBreak="0">
+  <w:abstractNum w:abstractNumId="19" w15:restartNumberingAfterBreak="0">
     <w:nsid w:val="19D660DF"/>
     <w:multiLevelType w:val="hybridMultilevel"/>
     <w:tmpl w:val="9B7EE1D4"/>
@@ -21534,7 +21747,7 @@
       </w:rPr>
     </w:lvl>
   </w:abstractNum>
-  <w:abstractNum w:abstractNumId="19" w15:restartNumberingAfterBreak="0">
+  <w:abstractNum w:abstractNumId="20" w15:restartNumberingAfterBreak="0">
     <w:nsid w:val="1B8155F5"/>
     <w:multiLevelType w:val="hybridMultilevel"/>
     <w:tmpl w:val="BC464E68"/>
@@ -21647,7 +21860,7 @@
       </w:rPr>
     </w:lvl>
   </w:abstractNum>
-  <w:abstractNum w:abstractNumId="20" w15:restartNumberingAfterBreak="0">
+  <w:abstractNum w:abstractNumId="21" w15:restartNumberingAfterBreak="0">
     <w:nsid w:val="1DC24B19"/>
     <w:multiLevelType w:val="hybridMultilevel"/>
     <w:tmpl w:val="925C384E"/>
@@ -21760,7 +21973,120 @@
       </w:rPr>
     </w:lvl>
   </w:abstractNum>
-  <w:abstractNum w:abstractNumId="21" w15:restartNumberingAfterBreak="0">
+  <w:abstractNum w:abstractNumId="22" w15:restartNumberingAfterBreak="0">
+    <w:nsid w:val="1E7F3164"/>
+    <w:multiLevelType w:val="hybridMultilevel"/>
+    <w:tmpl w:val="BC0C9174"/>
+    <w:lvl w:ilvl="0" w:tplc="A1EA30B0">
+      <w:start w:val="1"/>
+      <w:numFmt w:val="decimal"/>
+      <w:lvlText w:val="7.%1."/>
+      <w:lvlJc w:val="left"/>
+      <w:pPr>
+        <w:ind w:left="1080" w:hanging="360"/>
+      </w:pPr>
+      <w:rPr>
+        <w:rFonts w:hint="default"/>
+      </w:rPr>
+    </w:lvl>
+    <w:lvl w:ilvl="1" w:tplc="FFFFFFFF" w:tentative="1">
+      <w:start w:val="1"/>
+      <w:numFmt w:val="bullet"/>
+      <w:lvlText w:val="o"/>
+      <w:lvlJc w:val="left"/>
+      <w:pPr>
+        <w:ind w:left="1800" w:hanging="360"/>
+      </w:pPr>
+      <w:rPr>
+        <w:rFonts w:ascii="Courier New" w:hAnsi="Courier New" w:cs="Courier New" w:hint="default"/>
+      </w:rPr>
+    </w:lvl>
+    <w:lvl w:ilvl="2" w:tplc="FFFFFFFF" w:tentative="1">
+      <w:start w:val="1"/>
+      <w:numFmt w:val="bullet"/>
+      <w:lvlText w:val=""/>
+      <w:lvlJc w:val="left"/>
+      <w:pPr>
+        <w:ind w:left="2520" w:hanging="360"/>
+      </w:pPr>
+      <w:rPr>
+        <w:rFonts w:ascii="Wingdings" w:hAnsi="Wingdings" w:hint="default"/>
+      </w:rPr>
+    </w:lvl>
+    <w:lvl w:ilvl="3" w:tplc="FFFFFFFF" w:tentative="1">
+      <w:start w:val="1"/>
+      <w:numFmt w:val="bullet"/>
+      <w:lvlText w:val=""/>
+      <w:lvlJc w:val="left"/>
+      <w:pPr>
+        <w:ind w:left="3240" w:hanging="360"/>
+      </w:pPr>
+      <w:rPr>
+        <w:rFonts w:ascii="Symbol" w:hAnsi="Symbol" w:hint="default"/>
+      </w:rPr>
+    </w:lvl>
+    <w:lvl w:ilvl="4" w:tplc="FFFFFFFF" w:tentative="1">
+      <w:start w:val="1"/>
+      <w:numFmt w:val="bullet"/>
+      <w:lvlText w:val="o"/>
+      <w:lvlJc w:val="left"/>
+      <w:pPr>
+        <w:ind w:left="3960" w:hanging="360"/>
+      </w:pPr>
+      <w:rPr>
+        <w:rFonts w:ascii="Courier New" w:hAnsi="Courier New" w:cs="Courier New" w:hint="default"/>
+      </w:rPr>
+    </w:lvl>
+    <w:lvl w:ilvl="5" w:tplc="FFFFFFFF" w:tentative="1">
+      <w:start w:val="1"/>
+      <w:numFmt w:val="bullet"/>
+      <w:lvlText w:val=""/>
+      <w:lvlJc w:val="left"/>
+      <w:pPr>
+        <w:ind w:left="4680" w:hanging="360"/>
+      </w:pPr>
+      <w:rPr>
+        <w:rFonts w:ascii="Wingdings" w:hAnsi="Wingdings" w:hint="default"/>
+      </w:rPr>
+    </w:lvl>
+    <w:lvl w:ilvl="6" w:tplc="FFFFFFFF" w:tentative="1">
+      <w:start w:val="1"/>
+      <w:numFmt w:val="bullet"/>
+      <w:lvlText w:val=""/>
+      <w:lvlJc w:val="left"/>
+      <w:pPr>
+        <w:ind w:left="5400" w:hanging="360"/>
+      </w:pPr>
+      <w:rPr>
+        <w:rFonts w:ascii="Symbol" w:hAnsi="Symbol" w:hint="default"/>
+      </w:rPr>
+    </w:lvl>
+    <w:lvl w:ilvl="7" w:tplc="FFFFFFFF" w:tentative="1">
+      <w:start w:val="1"/>
+      <w:numFmt w:val="bullet"/>
+      <w:lvlText w:val="o"/>
+      <w:lvlJc w:val="left"/>
+      <w:pPr>
+        <w:ind w:left="6120" w:hanging="360"/>
+      </w:pPr>
+      <w:rPr>
+        <w:rFonts w:ascii="Courier New" w:hAnsi="Courier New" w:cs="Courier New" w:hint="default"/>
+      </w:rPr>
+    </w:lvl>
+    <w:lvl w:ilvl="8" w:tplc="FFFFFFFF" w:tentative="1">
+      <w:start w:val="1"/>
+      <w:numFmt w:val="bullet"/>
+      <w:lvlText w:val=""/>
+      <w:lvlJc w:val="left"/>
+      <w:pPr>
+        <w:ind w:left="6840" w:hanging="360"/>
+      </w:pPr>
+      <w:rPr>
+        <w:rFonts w:ascii="Wingdings" w:hAnsi="Wingdings" w:hint="default"/>
+      </w:rPr>
+    </w:lvl>
+  </w:abstractNum>
+  <w:abstractNum w:abstractNumId="23" w15:restartNumberingAfterBreak="0">
     <w:nsid w:val="1FB234FA"/>
     <w:multiLevelType w:val="multilevel"/>
     <w:tmpl w:val="2B224252"/>
@@ -21873,7 +22199,7 @@
       </w:rPr>
     </w:lvl>
   </w:abstractNum>
-  <w:abstractNum w:abstractNumId="22" w15:restartNumberingAfterBreak="0">
+  <w:abstractNum w:abstractNumId="24" w15:restartNumberingAfterBreak="0">
     <w:nsid w:val="21FF58F4"/>
     <w:multiLevelType w:val="hybridMultilevel"/>
     <w:tmpl w:val="96B66696"/>
@@ -21959,7 +22285,7 @@
       </w:pPr>
     </w:lvl>
   </w:abstractNum>
-  <w:abstractNum w:abstractNumId="23" w15:restartNumberingAfterBreak="0">
+  <w:abstractNum w:abstractNumId="25" w15:restartNumberingAfterBreak="0">
     <w:nsid w:val="24191B01"/>
     <w:multiLevelType w:val="hybridMultilevel"/>
     <w:tmpl w:val="6CBCF664"/>
@@ -22045,7 +22371,7 @@
       </w:pPr>
     </w:lvl>
   </w:abstractNum>
-  <w:abstractNum w:abstractNumId="24" w15:restartNumberingAfterBreak="0">
+  <w:abstractNum w:abstractNumId="26" w15:restartNumberingAfterBreak="0">
     <w:nsid w:val="2518403F"/>
     <w:multiLevelType w:val="multilevel"/>
     <w:tmpl w:val="0FC8E808"/>
@@ -22190,7 +22516,120 @@
       </w:rPr>
     </w:lvl>
   </w:abstractNum>
-  <w:abstractNum w:abstractNumId="25" w15:restartNumberingAfterBreak="0">
+  <w:abstractNum w:abstractNumId="27" w15:restartNumberingAfterBreak="0">
+    <w:nsid w:val="25D46ABB"/>
+    <w:multiLevelType w:val="hybridMultilevel"/>
+    <w:tmpl w:val="4036BCEA"/>
+    <w:lvl w:ilvl="0" w:tplc="0409000F">
+      <w:start w:val="1"/>
+      <w:numFmt w:val="decimal"/>
+      <w:lvlText w:val="%1."/>
+      <w:lvlJc w:val="left"/>
+      <w:pPr>
+        <w:ind w:left="1080" w:hanging="360"/>
+      </w:pPr>
+      <w:rPr>
+        <w:rFonts w:hint="default"/>
+      </w:rPr>
+    </w:lvl>
+    <w:lvl w:ilvl="1" w:tplc="FFFFFFFF" w:tentative="1">
+      <w:start w:val="1"/>
+      <w:numFmt w:val="bullet"/>
+      <w:lvlText w:val="o"/>
+      <w:lvlJc w:val="left"/>
+      <w:pPr>
+        <w:ind w:left="1800" w:hanging="360"/>
+      </w:pPr>
+      <w:rPr>
+        <w:rFonts w:ascii="Courier New" w:hAnsi="Courier New" w:cs="Courier New" w:hint="default"/>
+      </w:rPr>
+    </w:lvl>
+    <w:lvl w:ilvl="2" w:tplc="FFFFFFFF" w:tentative="1">
+      <w:start w:val="1"/>
+      <w:numFmt w:val="bullet"/>
+      <w:lvlText w:val=""/>
+      <w:lvlJc w:val="left"/>
+      <w:pPr>
+        <w:ind w:left="2520" w:hanging="360"/>
+      </w:pPr>
+      <w:rPr>
+        <w:rFonts w:ascii="Wingdings" w:hAnsi="Wingdings" w:hint="default"/>
+      </w:rPr>
+    </w:lvl>
+    <w:lvl w:ilvl="3" w:tplc="FFFFFFFF" w:tentative="1">
+      <w:start w:val="1"/>
+      <w:numFmt w:val="bullet"/>
+      <w:lvlText w:val=""/>
+      <w:lvlJc w:val="left"/>
+      <w:pPr>
+        <w:ind w:left="3240" w:hanging="360"/>
+      </w:pPr>
+      <w:rPr>
+        <w:rFonts w:ascii="Symbol" w:hAnsi="Symbol" w:hint="default"/>
+      </w:rPr>
+    </w:lvl>
+    <w:lvl w:ilvl="4" w:tplc="FFFFFFFF" w:tentative="1">
+      <w:start w:val="1"/>
+      <w:numFmt w:val="bullet"/>
+      <w:lvlText w:val="o"/>
+      <w:lvlJc w:val="left"/>
+      <w:pPr>
+        <w:ind w:left="3960" w:hanging="360"/>
+      </w:pPr>
+      <w:rPr>
+        <w:rFonts w:ascii="Courier New" w:hAnsi="Courier New" w:cs="Courier New" w:hint="default"/>
+      </w:rPr>
+    </w:lvl>
+    <w:lvl w:ilvl="5" w:tplc="FFFFFFFF" w:tentative="1">
+      <w:start w:val="1"/>
+      <w:numFmt w:val="bullet"/>
+      <w:lvlText w:val=""/>
+      <w:lvlJc w:val="left"/>
+      <w:pPr>
+        <w:ind w:left="4680" w:hanging="360"/>
+      </w:pPr>
+      <w:rPr>
+        <w:rFonts w:ascii="Wingdings" w:hAnsi="Wingdings" w:hint="default"/>
+      </w:rPr>
+    </w:lvl>
+    <w:lvl w:ilvl="6" w:tplc="FFFFFFFF" w:tentative="1">
+      <w:start w:val="1"/>
+      <w:numFmt w:val="bullet"/>
+      <w:lvlText w:val=""/>
+      <w:lvlJc w:val="left"/>
+      <w:pPr>
+        <w:ind w:left="5400" w:hanging="360"/>
+      </w:pPr>
+      <w:rPr>
+        <w:rFonts w:ascii="Symbol" w:hAnsi="Symbol" w:hint="default"/>
+      </w:rPr>
+    </w:lvl>
+    <w:lvl w:ilvl="7" w:tplc="FFFFFFFF" w:tentative="1">
+      <w:start w:val="1"/>
+      <w:numFmt w:val="bullet"/>
+      <w:lvlText w:val="o"/>
+      <w:lvlJc w:val="left"/>
+      <w:pPr>
+        <w:ind w:left="6120" w:hanging="360"/>
+      </w:pPr>
+      <w:rPr>
+        <w:rFonts w:ascii="Courier New" w:hAnsi="Courier New" w:cs="Courier New" w:hint="default"/>
+      </w:rPr>
+    </w:lvl>
+    <w:lvl w:ilvl="8" w:tplc="FFFFFFFF" w:tentative="1">
+      <w:start w:val="1"/>
+      <w:numFmt w:val="bullet"/>
+      <w:lvlText w:val=""/>
+      <w:lvlJc w:val="left"/>
+      <w:pPr>
+        <w:ind w:left="6840" w:hanging="360"/>
+      </w:pPr>
+      <w:rPr>
+        <w:rFonts w:ascii="Wingdings" w:hAnsi="Wingdings" w:hint="default"/>
+      </w:rPr>
+    </w:lvl>
+  </w:abstractNum>
+  <w:abstractNum w:abstractNumId="28" w15:restartNumberingAfterBreak="0">
     <w:nsid w:val="26291D32"/>
     <w:multiLevelType w:val="multilevel"/>
     <w:tmpl w:val="6D84E5E6"/>
@@ -22303,7 +22742,7 @@
       </w:pPr>
     </w:lvl>
   </w:abstractNum>
-  <w:abstractNum w:abstractNumId="26" w15:restartNumberingAfterBreak="0">
+  <w:abstractNum w:abstractNumId="29" w15:restartNumberingAfterBreak="0">
     <w:nsid w:val="26C21D93"/>
     <w:multiLevelType w:val="hybridMultilevel"/>
     <w:tmpl w:val="AC20BAC2"/>
@@ -22416,7 +22855,7 @@
       </w:rPr>
     </w:lvl>
   </w:abstractNum>
-  <w:abstractNum w:abstractNumId="27" w15:restartNumberingAfterBreak="0">
+  <w:abstractNum w:abstractNumId="30" w15:restartNumberingAfterBreak="0">
     <w:nsid w:val="27B33960"/>
     <w:multiLevelType w:val="multilevel"/>
     <w:tmpl w:val="C982007E"/>
@@ -22529,7 +22968,7 @@
       </w:pPr>
     </w:lvl>
   </w:abstractNum>
-  <w:abstractNum w:abstractNumId="28" w15:restartNumberingAfterBreak="0">
+  <w:abstractNum w:abstractNumId="31" w15:restartNumberingAfterBreak="0">
     <w:nsid w:val="28E92A8E"/>
     <w:multiLevelType w:val="hybridMultilevel"/>
     <w:tmpl w:val="96A84836"/>
@@ -22642,7 +23081,7 @@
       </w:rPr>
     </w:lvl>
   </w:abstractNum>
-  <w:abstractNum w:abstractNumId="29" w15:restartNumberingAfterBreak="0">
+  <w:abstractNum w:abstractNumId="32" w15:restartNumberingAfterBreak="0">
     <w:nsid w:val="2A59448D"/>
     <w:multiLevelType w:val="multilevel"/>
     <w:tmpl w:val="D1BCA036"/>
@@ -22792,7 +23231,7 @@
       </w:rPr>
     </w:lvl>
   </w:abstractNum>
-  <w:abstractNum w:abstractNumId="30" w15:restartNumberingAfterBreak="0">
+  <w:abstractNum w:abstractNumId="33" w15:restartNumberingAfterBreak="0">
     <w:nsid w:val="2DD75631"/>
     <w:multiLevelType w:val="multilevel"/>
     <w:tmpl w:val="2B224252"/>
@@ -22905,7 +23344,7 @@
       </w:rPr>
     </w:lvl>
   </w:abstractNum>
-  <w:abstractNum w:abstractNumId="31" w15:restartNumberingAfterBreak="0">
+  <w:abstractNum w:abstractNumId="34" w15:restartNumberingAfterBreak="0">
     <w:nsid w:val="2E570307"/>
     <w:multiLevelType w:val="multilevel"/>
     <w:tmpl w:val="BDD633BC"/>
@@ -23054,7 +23493,7 @@
       </w:rPr>
     </w:lvl>
   </w:abstractNum>
-  <w:abstractNum w:abstractNumId="32" w15:restartNumberingAfterBreak="0">
+  <w:abstractNum w:abstractNumId="35" w15:restartNumberingAfterBreak="0">
     <w:nsid w:val="2F2972C9"/>
     <w:multiLevelType w:val="multilevel"/>
     <w:tmpl w:val="D592D59C"/>
@@ -23167,7 +23606,7 @@
       </w:pPr>
     </w:lvl>
   </w:abstractNum>
-  <w:abstractNum w:abstractNumId="33" w15:restartNumberingAfterBreak="0">
+  <w:abstractNum w:abstractNumId="36" w15:restartNumberingAfterBreak="0">
     <w:nsid w:val="30392F54"/>
     <w:multiLevelType w:val="hybridMultilevel"/>
     <w:tmpl w:val="B40E1F1E"/>
@@ -23280,7 +23719,7 @@
       </w:rPr>
     </w:lvl>
   </w:abstractNum>
-  <w:abstractNum w:abstractNumId="34" w15:restartNumberingAfterBreak="0">
+  <w:abstractNum w:abstractNumId="37" w15:restartNumberingAfterBreak="0">
     <w:nsid w:val="342771C2"/>
     <w:multiLevelType w:val="hybridMultilevel"/>
     <w:tmpl w:val="F34C35EC"/>
@@ -23366,7 +23805,7 @@
       </w:pPr>
     </w:lvl>
   </w:abstractNum>
-  <w:abstractNum w:abstractNumId="35" w15:restartNumberingAfterBreak="0">
+  <w:abstractNum w:abstractNumId="38" w15:restartNumberingAfterBreak="0">
     <w:nsid w:val="34B247E8"/>
     <w:multiLevelType w:val="multilevel"/>
     <w:tmpl w:val="CC36E978"/>
@@ -23479,7 +23918,120 @@
       </w:pPr>
     </w:lvl>
   </w:abstractNum>
-  <w:abstractNum w:abstractNumId="36" w15:restartNumberingAfterBreak="0">
+  <w:abstractNum w:abstractNumId="39" w15:restartNumberingAfterBreak="0">
+    <w:nsid w:val="38990CE3"/>
+    <w:multiLevelType w:val="hybridMultilevel"/>
+    <w:tmpl w:val="53DEC0BE"/>
+    <w:lvl w:ilvl="0" w:tplc="AD565744">
+      <w:start w:val="1"/>
+      <w:numFmt w:val="decimal"/>
+      <w:lvlText w:val="5.%1."/>
+      <w:lvlJc w:val="left"/>
+      <w:pPr>
+        <w:ind w:left="1080" w:hanging="360"/>
+      </w:pPr>
+      <w:rPr>
+        <w:rFonts w:hint="default"/>
+      </w:rPr>
+    </w:lvl>
+    <w:lvl w:ilvl="1" w:tplc="FFFFFFFF" w:tentative="1">
+      <w:start w:val="1"/>
+      <w:numFmt w:val="bullet"/>
+      <w:lvlText w:val="o"/>
+      <w:lvlJc w:val="left"/>
+      <w:pPr>
+        <w:ind w:left="1800" w:hanging="360"/>
+      </w:pPr>
+      <w:rPr>
+        <w:rFonts w:ascii="Courier New" w:hAnsi="Courier New" w:cs="Courier New" w:hint="default"/>
+      </w:rPr>
+    </w:lvl>
+    <w:lvl w:ilvl="2" w:tplc="FFFFFFFF" w:tentative="1">
+      <w:start w:val="1"/>
+      <w:numFmt w:val="bullet"/>
+      <w:lvlText w:val=""/>
+      <w:lvlJc w:val="left"/>
+      <w:pPr>
+        <w:ind w:left="2520" w:hanging="360"/>
+      </w:pPr>
+      <w:rPr>
+        <w:rFonts w:ascii="Wingdings" w:hAnsi="Wingdings" w:hint="default"/>
+      </w:rPr>
+    </w:lvl>
+    <w:lvl w:ilvl="3" w:tplc="FFFFFFFF" w:tentative="1">
+      <w:start w:val="1"/>
+      <w:numFmt w:val="bullet"/>
+      <w:lvlText w:val=""/>
+      <w:lvlJc w:val="left"/>
+      <w:pPr>
+        <w:ind w:left="3240" w:hanging="360"/>
+      </w:pPr>
+      <w:rPr>
+        <w:rFonts w:ascii="Symbol" w:hAnsi="Symbol" w:hint="default"/>
+      </w:rPr>
+    </w:lvl>
+    <w:lvl w:ilvl="4" w:tplc="FFFFFFFF" w:tentative="1">
+      <w:start w:val="1"/>
+      <w:numFmt w:val="bullet"/>
+      <w:lvlText w:val="o"/>
+      <w:lvlJc w:val="left"/>
+      <w:pPr>
+        <w:ind w:left="3960" w:hanging="360"/>
+      </w:pPr>
+      <w:rPr>
+        <w:rFonts w:ascii="Courier New" w:hAnsi="Courier New" w:cs="Courier New" w:hint="default"/>
+      </w:rPr>
+    </w:lvl>
+    <w:lvl w:ilvl="5" w:tplc="FFFFFFFF" w:tentative="1">
+      <w:start w:val="1"/>
+      <w:numFmt w:val="bullet"/>
+      <w:lvlText w:val=""/>
+      <w:lvlJc w:val="left"/>
+      <w:pPr>
+        <w:ind w:left="4680" w:hanging="360"/>
+      </w:pPr>
+      <w:rPr>
+        <w:rFonts w:ascii="Wingdings" w:hAnsi="Wingdings" w:hint="default"/>
+      </w:rPr>
+    </w:lvl>
+    <w:lvl w:ilvl="6" w:tplc="FFFFFFFF" w:tentative="1">
+      <w:start w:val="1"/>
+      <w:numFmt w:val="bullet"/>
+      <w:lvlText w:val=""/>
+      <w:lvlJc w:val="left"/>
+      <w:pPr>
+        <w:ind w:left="5400" w:hanging="360"/>
+      </w:pPr>
+      <w:rPr>
+        <w:rFonts w:ascii="Symbol" w:hAnsi="Symbol" w:hint="default"/>
+      </w:rPr>
+    </w:lvl>
+    <w:lvl w:ilvl="7" w:tplc="FFFFFFFF" w:tentative="1">
+      <w:start w:val="1"/>
+      <w:numFmt w:val="bullet"/>
+      <w:lvlText w:val="o"/>
+      <w:lvlJc w:val="left"/>
+      <w:pPr>
+        <w:ind w:left="6120" w:hanging="360"/>
+      </w:pPr>
+      <w:rPr>
+        <w:rFonts w:ascii="Courier New" w:hAnsi="Courier New" w:cs="Courier New" w:hint="default"/>
+      </w:rPr>
+    </w:lvl>
+    <w:lvl w:ilvl="8" w:tplc="FFFFFFFF" w:tentative="1">
+      <w:start w:val="1"/>
+      <w:numFmt w:val="bullet"/>
+      <w:lvlText w:val=""/>
+      <w:lvlJc w:val="left"/>
+      <w:pPr>
+        <w:ind w:left="6840" w:hanging="360"/>
+      </w:pPr>
+      <w:rPr>
+        <w:rFonts w:ascii="Wingdings" w:hAnsi="Wingdings" w:hint="default"/>
+      </w:rPr>
+    </w:lvl>
+  </w:abstractNum>
+  <w:abstractNum w:abstractNumId="40" w15:restartNumberingAfterBreak="0">
     <w:nsid w:val="38D16C35"/>
     <w:multiLevelType w:val="multilevel"/>
     <w:tmpl w:val="F656EC98"/>
@@ -23628,7 +24180,7 @@
       </w:rPr>
     </w:lvl>
   </w:abstractNum>
-  <w:abstractNum w:abstractNumId="37" w15:restartNumberingAfterBreak="0">
+  <w:abstractNum w:abstractNumId="41" w15:restartNumberingAfterBreak="0">
     <w:nsid w:val="392F7764"/>
     <w:multiLevelType w:val="multilevel"/>
     <w:tmpl w:val="92F083EA"/>
@@ -23773,7 +24325,7 @@
       </w:rPr>
     </w:lvl>
   </w:abstractNum>
-  <w:abstractNum w:abstractNumId="38" w15:restartNumberingAfterBreak="0">
+  <w:abstractNum w:abstractNumId="42" w15:restartNumberingAfterBreak="0">
     <w:nsid w:val="399B2E21"/>
     <w:multiLevelType w:val="hybridMultilevel"/>
     <w:tmpl w:val="8E6645EA"/>
@@ -23862,7 +24414,7 @@
       </w:pPr>
     </w:lvl>
   </w:abstractNum>
-  <w:abstractNum w:abstractNumId="39" w15:restartNumberingAfterBreak="0">
+  <w:abstractNum w:abstractNumId="43" w15:restartNumberingAfterBreak="0">
     <w:nsid w:val="39B75587"/>
     <w:multiLevelType w:val="multilevel"/>
     <w:tmpl w:val="2B224252"/>
@@ -23975,7 +24527,7 @@
       </w:rPr>
     </w:lvl>
   </w:abstractNum>
-  <w:abstractNum w:abstractNumId="40" w15:restartNumberingAfterBreak="0">
+  <w:abstractNum w:abstractNumId="44" w15:restartNumberingAfterBreak="0">
     <w:nsid w:val="3A6F65BE"/>
     <w:multiLevelType w:val="multilevel"/>
     <w:tmpl w:val="040A725A"/>
@@ -24088,7 +24640,7 @@
       </w:pPr>
     </w:lvl>
   </w:abstractNum>
-  <w:abstractNum w:abstractNumId="41" w15:restartNumberingAfterBreak="0">
+  <w:abstractNum w:abstractNumId="45" w15:restartNumberingAfterBreak="0">
     <w:nsid w:val="3B7240B5"/>
     <w:multiLevelType w:val="hybridMultilevel"/>
     <w:tmpl w:val="34A2A226"/>
@@ -24201,14 +24753,14 @@
       </w:rPr>
     </w:lvl>
   </w:abstractNum>
-  <w:abstractNum w:abstractNumId="42" w15:restartNumberingAfterBreak="0">
+  <w:abstractNum w:abstractNumId="46" w15:restartNumberingAfterBreak="0">
     <w:nsid w:val="3CDF0936"/>
     <w:multiLevelType w:val="multilevel"/>
-    <w:tmpl w:val="1456AE2A"/>
+    <w:tmpl w:val="B67E756C"/>
     <w:lvl w:ilvl="0">
       <w:start w:val="1"/>
-      <w:numFmt w:val="bullet"/>
-      <w:lvlText w:val=""/>
+      <w:numFmt w:val="decimal"/>
+      <w:lvlText w:val="%1."/>
       <w:lvlJc w:val="left"/>
       <w:pPr>
         <w:tabs>
@@ -24217,7 +24769,7 @@
         <w:ind w:left="720" w:hanging="360"/>
       </w:pPr>
       <w:rPr>
-        <w:rFonts w:ascii="Symbol" w:hAnsi="Symbol" w:hint="default"/>
+        <w:rFonts w:hint="default"/>
         <w:sz w:val="20"/>
       </w:rPr>
     </w:lvl>
@@ -24350,7 +24902,7 @@
       </w:rPr>
     </w:lvl>
   </w:abstractNum>
-  <w:abstractNum w:abstractNumId="43" w15:restartNumberingAfterBreak="0">
+  <w:abstractNum w:abstractNumId="47" w15:restartNumberingAfterBreak="0">
     <w:nsid w:val="3D0E1554"/>
     <w:multiLevelType w:val="multilevel"/>
     <w:tmpl w:val="FFFFFFFF"/>
@@ -24517,7 +25069,7 @@
       </w:rPr>
     </w:lvl>
   </w:abstractNum>
-  <w:abstractNum w:abstractNumId="44" w15:restartNumberingAfterBreak="0">
+  <w:abstractNum w:abstractNumId="48" w15:restartNumberingAfterBreak="0">
     <w:nsid w:val="3D68704D"/>
     <w:multiLevelType w:val="multilevel"/>
     <w:tmpl w:val="F1866428"/>
@@ -24666,7 +25218,7 @@
       </w:rPr>
     </w:lvl>
   </w:abstractNum>
-  <w:abstractNum w:abstractNumId="45" w15:restartNumberingAfterBreak="0">
+  <w:abstractNum w:abstractNumId="49" w15:restartNumberingAfterBreak="0">
     <w:nsid w:val="3D9657B8"/>
     <w:multiLevelType w:val="multilevel"/>
     <w:tmpl w:val="D1BCA036"/>
@@ -24816,7 +25368,7 @@
       </w:rPr>
     </w:lvl>
   </w:abstractNum>
-  <w:abstractNum w:abstractNumId="46" w15:restartNumberingAfterBreak="0">
+  <w:abstractNum w:abstractNumId="50" w15:restartNumberingAfterBreak="0">
     <w:nsid w:val="3E2D0B85"/>
     <w:multiLevelType w:val="hybridMultilevel"/>
     <w:tmpl w:val="2CC6039E"/>
@@ -25083,7 +25635,7 @@
       </w:rPr>
     </w:lvl>
   </w:abstractNum>
-  <w:abstractNum w:abstractNumId="47" w15:restartNumberingAfterBreak="0">
+  <w:abstractNum w:abstractNumId="51" w15:restartNumberingAfterBreak="0">
     <w:nsid w:val="412B4C3F"/>
     <w:multiLevelType w:val="multilevel"/>
     <w:tmpl w:val="D80E42DE"/>
@@ -25204,7 +25756,7 @@
       </w:rPr>
     </w:lvl>
   </w:abstractNum>
-  <w:abstractNum w:abstractNumId="48" w15:restartNumberingAfterBreak="0">
+  <w:abstractNum w:abstractNumId="52" w15:restartNumberingAfterBreak="0">
     <w:nsid w:val="45D23C5D"/>
     <w:multiLevelType w:val="hybridMultilevel"/>
     <w:tmpl w:val="F224114A"/>
@@ -25290,7 +25842,7 @@
       </w:pPr>
     </w:lvl>
   </w:abstractNum>
-  <w:abstractNum w:abstractNumId="49" w15:restartNumberingAfterBreak="0">
+  <w:abstractNum w:abstractNumId="53" w15:restartNumberingAfterBreak="0">
     <w:nsid w:val="464A4F8F"/>
     <w:multiLevelType w:val="multilevel"/>
     <w:tmpl w:val="0409001F"/>
@@ -25376,7 +25928,7 @@
       </w:pPr>
     </w:lvl>
   </w:abstractNum>
-  <w:abstractNum w:abstractNumId="50" w15:restartNumberingAfterBreak="0">
+  <w:abstractNum w:abstractNumId="54" w15:restartNumberingAfterBreak="0">
     <w:nsid w:val="4A0730D3"/>
     <w:multiLevelType w:val="multilevel"/>
     <w:tmpl w:val="D1BCA036"/>
@@ -25526,7 +26078,7 @@
       </w:rPr>
     </w:lvl>
   </w:abstractNum>
-  <w:abstractNum w:abstractNumId="51" w15:restartNumberingAfterBreak="0">
+  <w:abstractNum w:abstractNumId="55" w15:restartNumberingAfterBreak="0">
     <w:nsid w:val="4BED0415"/>
     <w:multiLevelType w:val="multilevel"/>
     <w:tmpl w:val="A5762BEA"/>
@@ -25639,7 +26191,7 @@
       </w:pPr>
     </w:lvl>
   </w:abstractNum>
-  <w:abstractNum w:abstractNumId="52" w15:restartNumberingAfterBreak="0">
+  <w:abstractNum w:abstractNumId="56" w15:restartNumberingAfterBreak="0">
     <w:nsid w:val="4EA01A96"/>
     <w:multiLevelType w:val="hybridMultilevel"/>
     <w:tmpl w:val="BF7C77DE"/>
@@ -25725,7 +26277,7 @@
       </w:pPr>
     </w:lvl>
   </w:abstractNum>
-  <w:abstractNum w:abstractNumId="53" w15:restartNumberingAfterBreak="0">
+  <w:abstractNum w:abstractNumId="57" w15:restartNumberingAfterBreak="0">
     <w:nsid w:val="513B0333"/>
     <w:multiLevelType w:val="hybridMultilevel"/>
     <w:tmpl w:val="E5BAD1E8"/>
@@ -25838,7 +26390,7 @@
       </w:rPr>
     </w:lvl>
   </w:abstractNum>
-  <w:abstractNum w:abstractNumId="54" w15:restartNumberingAfterBreak="0">
+  <w:abstractNum w:abstractNumId="58" w15:restartNumberingAfterBreak="0">
     <w:nsid w:val="524323F1"/>
     <w:multiLevelType w:val="multilevel"/>
     <w:tmpl w:val="AE8004DE"/>
@@ -25961,13 +26513,126 @@
       </w:rPr>
     </w:lvl>
   </w:abstractNum>
-  <w:abstractNum w:abstractNumId="55" w15:restartNumberingAfterBreak="0">
+  <w:abstractNum w:abstractNumId="59" w15:restartNumberingAfterBreak="0">
+    <w:nsid w:val="525C6023"/>
+    <w:multiLevelType w:val="hybridMultilevel"/>
+    <w:tmpl w:val="EBB067C0"/>
+    <w:lvl w:ilvl="0" w:tplc="AE045B7C">
+      <w:start w:val="1"/>
+      <w:numFmt w:val="decimal"/>
+      <w:lvlText w:val="6.%1."/>
+      <w:lvlJc w:val="left"/>
+      <w:pPr>
+        <w:ind w:left="1080" w:hanging="360"/>
+      </w:pPr>
+      <w:rPr>
+        <w:rFonts w:hint="default"/>
+      </w:rPr>
+    </w:lvl>
+    <w:lvl w:ilvl="1" w:tplc="FFFFFFFF" w:tentative="1">
+      <w:start w:val="1"/>
+      <w:numFmt w:val="bullet"/>
+      <w:lvlText w:val="o"/>
+      <w:lvlJc w:val="left"/>
+      <w:pPr>
+        <w:ind w:left="1800" w:hanging="360"/>
+      </w:pPr>
+      <w:rPr>
+        <w:rFonts w:ascii="Courier New" w:hAnsi="Courier New" w:cs="Courier New" w:hint="default"/>
+      </w:rPr>
+    </w:lvl>
+    <w:lvl w:ilvl="2" w:tplc="FFFFFFFF" w:tentative="1">
+      <w:start w:val="1"/>
+      <w:numFmt w:val="bullet"/>
+      <w:lvlText w:val=""/>
+      <w:lvlJc w:val="left"/>
+      <w:pPr>
+        <w:ind w:left="2520" w:hanging="360"/>
+      </w:pPr>
+      <w:rPr>
+        <w:rFonts w:ascii="Wingdings" w:hAnsi="Wingdings" w:hint="default"/>
+      </w:rPr>
+    </w:lvl>
+    <w:lvl w:ilvl="3" w:tplc="FFFFFFFF" w:tentative="1">
+      <w:start w:val="1"/>
+      <w:numFmt w:val="bullet"/>
+      <w:lvlText w:val=""/>
+      <w:lvlJc w:val="left"/>
+      <w:pPr>
+        <w:ind w:left="3240" w:hanging="360"/>
+      </w:pPr>
+      <w:rPr>
+        <w:rFonts w:ascii="Symbol" w:hAnsi="Symbol" w:hint="default"/>
+      </w:rPr>
+    </w:lvl>
+    <w:lvl w:ilvl="4" w:tplc="FFFFFFFF" w:tentative="1">
+      <w:start w:val="1"/>
+      <w:numFmt w:val="bullet"/>
+      <w:lvlText w:val="o"/>
+      <w:lvlJc w:val="left"/>
+      <w:pPr>
+        <w:ind w:left="3960" w:hanging="360"/>
+      </w:pPr>
+      <w:rPr>
+        <w:rFonts w:ascii="Courier New" w:hAnsi="Courier New" w:cs="Courier New" w:hint="default"/>
+      </w:rPr>
+    </w:lvl>
+    <w:lvl w:ilvl="5" w:tplc="FFFFFFFF" w:tentative="1">
+      <w:start w:val="1"/>
+      <w:numFmt w:val="bullet"/>
+      <w:lvlText w:val=""/>
+      <w:lvlJc w:val="left"/>
+      <w:pPr>
+        <w:ind w:left="4680" w:hanging="360"/>
+      </w:pPr>
+      <w:rPr>
+        <w:rFonts w:ascii="Wingdings" w:hAnsi="Wingdings" w:hint="default"/>
+      </w:rPr>
+    </w:lvl>
+    <w:lvl w:ilvl="6" w:tplc="FFFFFFFF" w:tentative="1">
+      <w:start w:val="1"/>
+      <w:numFmt w:val="bullet"/>
+      <w:lvlText w:val=""/>
+      <w:lvlJc w:val="left"/>
+      <w:pPr>
+        <w:ind w:left="5400" w:hanging="360"/>
+      </w:pPr>
+      <w:rPr>
+        <w:rFonts w:ascii="Symbol" w:hAnsi="Symbol" w:hint="default"/>
+      </w:rPr>
+    </w:lvl>
+    <w:lvl w:ilvl="7" w:tplc="FFFFFFFF" w:tentative="1">
+      <w:start w:val="1"/>
+      <w:numFmt w:val="bullet"/>
+      <w:lvlText w:val="o"/>
+      <w:lvlJc w:val="left"/>
+      <w:pPr>
+        <w:ind w:left="6120" w:hanging="360"/>
+      </w:pPr>
+      <w:rPr>
+        <w:rFonts w:ascii="Courier New" w:hAnsi="Courier New" w:cs="Courier New" w:hint="default"/>
+      </w:rPr>
+    </w:lvl>
+    <w:lvl w:ilvl="8" w:tplc="FFFFFFFF" w:tentative="1">
+      <w:start w:val="1"/>
+      <w:numFmt w:val="bullet"/>
+      <w:lvlText w:val=""/>
+      <w:lvlJc w:val="left"/>
+      <w:pPr>
+        <w:ind w:left="6840" w:hanging="360"/>
+      </w:pPr>
+      <w:rPr>
+        <w:rFonts w:ascii="Wingdings" w:hAnsi="Wingdings" w:hint="default"/>
+      </w:rPr>
+    </w:lvl>
+  </w:abstractNum>
+  <w:abstractNum w:abstractNumId="60" w15:restartNumberingAfterBreak="0">
     <w:nsid w:val="535A5CDA"/>
     <w:multiLevelType w:val="hybridMultilevel"/>
     <w:tmpl w:val="2CC6039E"/>
     <w:numStyleLink w:val="ImportedStyle6"/>
   </w:abstractNum>
-  <w:abstractNum w:abstractNumId="56" w15:restartNumberingAfterBreak="0">
+  <w:abstractNum w:abstractNumId="61" w15:restartNumberingAfterBreak="0">
     <w:nsid w:val="56B5168C"/>
     <w:multiLevelType w:val="hybridMultilevel"/>
     <w:tmpl w:val="4C1E9956"/>
@@ -26053,7 +26718,7 @@
       </w:pPr>
     </w:lvl>
   </w:abstractNum>
-  <w:abstractNum w:abstractNumId="57" w15:restartNumberingAfterBreak="0">
+  <w:abstractNum w:abstractNumId="62" w15:restartNumberingAfterBreak="0">
     <w:nsid w:val="58FF6921"/>
     <w:multiLevelType w:val="multilevel"/>
     <w:tmpl w:val="BBAEBD18"/>
@@ -26202,7 +26867,156 @@
       </w:rPr>
     </w:lvl>
   </w:abstractNum>
-  <w:abstractNum w:abstractNumId="58" w15:restartNumberingAfterBreak="0">
+  <w:abstractNum w:abstractNumId="63" w15:restartNumberingAfterBreak="0">
+    <w:nsid w:val="59642467"/>
+    <w:multiLevelType w:val="multilevel"/>
+    <w:tmpl w:val="B67E756C"/>
+    <w:lvl w:ilvl="0">
+      <w:start w:val="1"/>
+      <w:numFmt w:val="decimal"/>
+      <w:lvlText w:val="%1."/>
+      <w:lvlJc w:val="left"/>
+      <w:pPr>
+        <w:tabs>
+          <w:tab w:val="num" w:pos="720"/>
+        </w:tabs>
+        <w:ind w:left="720" w:hanging="360"/>
+      </w:pPr>
+      <w:rPr>
+        <w:rFonts w:hint="default"/>
+        <w:sz w:val="20"/>
+      </w:rPr>
+    </w:lvl>
+    <w:lvl w:ilvl="1" w:tentative="1">
+      <w:start w:val="1"/>
+      <w:numFmt w:val="bullet"/>
+      <w:lvlText w:val="o"/>
+      <w:lvlJc w:val="left"/>
+      <w:pPr>
+        <w:tabs>
+          <w:tab w:val="num" w:pos="1440"/>
+        </w:tabs>
+        <w:ind w:left="1440" w:hanging="360"/>
+      </w:pPr>
+      <w:rPr>
+        <w:rFonts w:ascii="Courier New" w:hAnsi="Courier New" w:hint="default"/>
+        <w:sz w:val="20"/>
+      </w:rPr>
+    </w:lvl>
+    <w:lvl w:ilvl="2" w:tentative="1">
+      <w:start w:val="1"/>
+      <w:numFmt w:val="bullet"/>
+      <w:lvlText w:val=""/>
+      <w:lvlJc w:val="left"/>
+      <w:pPr>
+        <w:tabs>
+          <w:tab w:val="num" w:pos="2160"/>
+        </w:tabs>
+        <w:ind w:left="2160" w:hanging="360"/>
+      </w:pPr>
+      <w:rPr>
+        <w:rFonts w:ascii="Wingdings" w:hAnsi="Wingdings" w:hint="default"/>
+        <w:sz w:val="20"/>
+      </w:rPr>
+    </w:lvl>
+    <w:lvl w:ilvl="3" w:tentative="1">
+      <w:start w:val="1"/>
+      <w:numFmt w:val="bullet"/>
+      <w:lvlText w:val=""/>
+      <w:lvlJc w:val="left"/>
+      <w:pPr>
+        <w:tabs>
+          <w:tab w:val="num" w:pos="2880"/>
+        </w:tabs>
+        <w:ind w:left="2880" w:hanging="360"/>
+      </w:pPr>
+      <w:rPr>
+        <w:rFonts w:ascii="Wingdings" w:hAnsi="Wingdings" w:hint="default"/>
+        <w:sz w:val="20"/>
+      </w:rPr>
+    </w:lvl>
+    <w:lvl w:ilvl="4" w:tentative="1">
+      <w:start w:val="1"/>
+      <w:numFmt w:val="bullet"/>
+      <w:lvlText w:val=""/>
+      <w:lvlJc w:val="left"/>
+      <w:pPr>
+        <w:tabs>
+          <w:tab w:val="num" w:pos="3600"/>
+        </w:tabs>
+        <w:ind w:left="3600" w:hanging="360"/>
+      </w:pPr>
+      <w:rPr>
+        <w:rFonts w:ascii="Wingdings" w:hAnsi="Wingdings" w:hint="default"/>
+        <w:sz w:val="20"/>
+      </w:rPr>
+    </w:lvl>
+    <w:lvl w:ilvl="5" w:tentative="1">
+      <w:start w:val="1"/>
+      <w:numFmt w:val="bullet"/>
+      <w:lvlText w:val=""/>
+      <w:lvlJc w:val="left"/>
+      <w:pPr>
+        <w:tabs>
+          <w:tab w:val="num" w:pos="4320"/>
+        </w:tabs>
+        <w:ind w:left="4320" w:hanging="360"/>
+      </w:pPr>
+      <w:rPr>
+        <w:rFonts w:ascii="Wingdings" w:hAnsi="Wingdings" w:hint="default"/>
+        <w:sz w:val="20"/>
+      </w:rPr>
+    </w:lvl>
+    <w:lvl w:ilvl="6" w:tentative="1">
+      <w:start w:val="1"/>
+      <w:numFmt w:val="bullet"/>
+      <w:lvlText w:val=""/>
+      <w:lvlJc w:val="left"/>
+      <w:pPr>
+        <w:tabs>
+          <w:tab w:val="num" w:pos="5040"/>
+        </w:tabs>
+        <w:ind w:left="5040" w:hanging="360"/>
+      </w:pPr>
+      <w:rPr>
+        <w:rFonts w:ascii="Wingdings" w:hAnsi="Wingdings" w:hint="default"/>
+        <w:sz w:val="20"/>
+      </w:rPr>
+    </w:lvl>
+    <w:lvl w:ilvl="7" w:tentative="1">
+      <w:start w:val="1"/>
+      <w:numFmt w:val="bullet"/>
+      <w:lvlText w:val=""/>
+      <w:lvlJc w:val="left"/>
+      <w:pPr>
+        <w:tabs>
+          <w:tab w:val="num" w:pos="5760"/>
+        </w:tabs>
+        <w:ind w:left="5760" w:hanging="360"/>
+      </w:pPr>
+      <w:rPr>
+        <w:rFonts w:ascii="Wingdings" w:hAnsi="Wingdings" w:hint="default"/>
+        <w:sz w:val="20"/>
+      </w:rPr>
+    </w:lvl>
+    <w:lvl w:ilvl="8" w:tentative="1">
+      <w:start w:val="1"/>
+      <w:numFmt w:val="bullet"/>
+      <w:lvlText w:val=""/>
+      <w:lvlJc w:val="left"/>
+      <w:pPr>
+        <w:tabs>
+          <w:tab w:val="num" w:pos="6480"/>
+        </w:tabs>
+        <w:ind w:left="6480" w:hanging="360"/>
+      </w:pPr>
+      <w:rPr>
+        <w:rFonts w:ascii="Wingdings" w:hAnsi="Wingdings" w:hint="default"/>
+        <w:sz w:val="20"/>
+      </w:rPr>
+    </w:lvl>
+  </w:abstractNum>
+  <w:abstractNum w:abstractNumId="64" w15:restartNumberingAfterBreak="0">
     <w:nsid w:val="59E61CB8"/>
     <w:multiLevelType w:val="hybridMultilevel"/>
     <w:tmpl w:val="D924DCAA"/>
@@ -26315,14 +27129,14 @@
       </w:rPr>
     </w:lvl>
   </w:abstractNum>
-  <w:abstractNum w:abstractNumId="59" w15:restartNumberingAfterBreak="0">
+  <w:abstractNum w:abstractNumId="65" w15:restartNumberingAfterBreak="0">
     <w:nsid w:val="5F923ADD"/>
     <w:multiLevelType w:val="multilevel"/>
-    <w:tmpl w:val="D416E04C"/>
+    <w:tmpl w:val="E16EF3A2"/>
     <w:lvl w:ilvl="0">
       <w:start w:val="1"/>
-      <w:numFmt w:val="bullet"/>
-      <w:lvlText w:val=""/>
+      <w:numFmt w:val="decimal"/>
+      <w:lvlText w:val="%1."/>
       <w:lvlJc w:val="left"/>
       <w:pPr>
         <w:tabs>
@@ -26331,7 +27145,7 @@
         <w:ind w:left="720" w:hanging="360"/>
       </w:pPr>
       <w:rPr>
-        <w:rFonts w:ascii="Symbol" w:hAnsi="Symbol" w:hint="default"/>
+        <w:rFonts w:hint="default"/>
         <w:sz w:val="20"/>
       </w:rPr>
     </w:lvl>
@@ -26464,7 +27278,7 @@
       </w:rPr>
     </w:lvl>
   </w:abstractNum>
-  <w:abstractNum w:abstractNumId="60" w15:restartNumberingAfterBreak="0">
+  <w:abstractNum w:abstractNumId="66" w15:restartNumberingAfterBreak="0">
     <w:nsid w:val="5FAE59F0"/>
     <w:multiLevelType w:val="hybridMultilevel"/>
     <w:tmpl w:val="2426441A"/>
@@ -26550,7 +27364,120 @@
       </w:pPr>
     </w:lvl>
   </w:abstractNum>
-  <w:abstractNum w:abstractNumId="61" w15:restartNumberingAfterBreak="0">
+  <w:abstractNum w:abstractNumId="67" w15:restartNumberingAfterBreak="0">
+    <w:nsid w:val="605147FF"/>
+    <w:multiLevelType w:val="hybridMultilevel"/>
+    <w:tmpl w:val="5C6AB9BC"/>
+    <w:lvl w:ilvl="0" w:tplc="D592B926">
+      <w:start w:val="1"/>
+      <w:numFmt w:val="decimal"/>
+      <w:lvlText w:val="2.%1"/>
+      <w:lvlJc w:val="left"/>
+      <w:pPr>
+        <w:ind w:left="1080" w:hanging="360"/>
+      </w:pPr>
+      <w:rPr>
+        <w:rFonts w:hint="default"/>
+      </w:rPr>
+    </w:lvl>
+    <w:lvl w:ilvl="1" w:tplc="FFFFFFFF" w:tentative="1">
+      <w:start w:val="1"/>
+      <w:numFmt w:val="bullet"/>
+      <w:lvlText w:val="o"/>
+      <w:lvlJc w:val="left"/>
+      <w:pPr>
+        <w:ind w:left="1800" w:hanging="360"/>
+      </w:pPr>
+      <w:rPr>
+        <w:rFonts w:ascii="Courier New" w:hAnsi="Courier New" w:cs="Courier New" w:hint="default"/>
+      </w:rPr>
+    </w:lvl>
+    <w:lvl w:ilvl="2" w:tplc="FFFFFFFF" w:tentative="1">
+      <w:start w:val="1"/>
+      <w:numFmt w:val="bullet"/>
+      <w:lvlText w:val=""/>
+      <w:lvlJc w:val="left"/>
+      <w:pPr>
+        <w:ind w:left="2520" w:hanging="360"/>
+      </w:pPr>
+      <w:rPr>
+        <w:rFonts w:ascii="Wingdings" w:hAnsi="Wingdings" w:hint="default"/>
+      </w:rPr>
+    </w:lvl>
+    <w:lvl w:ilvl="3" w:tplc="FFFFFFFF" w:tentative="1">
+      <w:start w:val="1"/>
+      <w:numFmt w:val="bullet"/>
+      <w:lvlText w:val=""/>
+      <w:lvlJc w:val="left"/>
+      <w:pPr>
+        <w:ind w:left="3240" w:hanging="360"/>
+      </w:pPr>
+      <w:rPr>
+        <w:rFonts w:ascii="Symbol" w:hAnsi="Symbol" w:hint="default"/>
+      </w:rPr>
+    </w:lvl>
+    <w:lvl w:ilvl="4" w:tplc="FFFFFFFF" w:tentative="1">
+      <w:start w:val="1"/>
+      <w:numFmt w:val="bullet"/>
+      <w:lvlText w:val="o"/>
+      <w:lvlJc w:val="left"/>
+      <w:pPr>
+        <w:ind w:left="3960" w:hanging="360"/>
+      </w:pPr>
+      <w:rPr>
+        <w:rFonts w:ascii="Courier New" w:hAnsi="Courier New" w:cs="Courier New" w:hint="default"/>
+      </w:rPr>
+    </w:lvl>
+    <w:lvl w:ilvl="5" w:tplc="FFFFFFFF" w:tentative="1">
+      <w:start w:val="1"/>
+      <w:numFmt w:val="bullet"/>
+      <w:lvlText w:val=""/>
+      <w:lvlJc w:val="left"/>
+      <w:pPr>
+        <w:ind w:left="4680" w:hanging="360"/>
+      </w:pPr>
+      <w:rPr>
+        <w:rFonts w:ascii="Wingdings" w:hAnsi="Wingdings" w:hint="default"/>
+      </w:rPr>
+    </w:lvl>
+    <w:lvl w:ilvl="6" w:tplc="FFFFFFFF" w:tentative="1">
+      <w:start w:val="1"/>
+      <w:numFmt w:val="bullet"/>
+      <w:lvlText w:val=""/>
+      <w:lvlJc w:val="left"/>
+      <w:pPr>
+        <w:ind w:left="5400" w:hanging="360"/>
+      </w:pPr>
+      <w:rPr>
+        <w:rFonts w:ascii="Symbol" w:hAnsi="Symbol" w:hint="default"/>
+      </w:rPr>
+    </w:lvl>
+    <w:lvl w:ilvl="7" w:tplc="FFFFFFFF" w:tentative="1">
+      <w:start w:val="1"/>
+      <w:numFmt w:val="bullet"/>
+      <w:lvlText w:val="o"/>
+      <w:lvlJc w:val="left"/>
+      <w:pPr>
+        <w:ind w:left="6120" w:hanging="360"/>
+      </w:pPr>
+      <w:rPr>
+        <w:rFonts w:ascii="Courier New" w:hAnsi="Courier New" w:cs="Courier New" w:hint="default"/>
+      </w:rPr>
+    </w:lvl>
+    <w:lvl w:ilvl="8" w:tplc="FFFFFFFF" w:tentative="1">
+      <w:start w:val="1"/>
+      <w:numFmt w:val="bullet"/>
+      <w:lvlText w:val=""/>
+      <w:lvlJc w:val="left"/>
+      <w:pPr>
+        <w:ind w:left="6840" w:hanging="360"/>
+      </w:pPr>
+      <w:rPr>
+        <w:rFonts w:ascii="Wingdings" w:hAnsi="Wingdings" w:hint="default"/>
+      </w:rPr>
+    </w:lvl>
+  </w:abstractNum>
+  <w:abstractNum w:abstractNumId="68" w15:restartNumberingAfterBreak="0">
     <w:nsid w:val="61D60840"/>
     <w:multiLevelType w:val="hybridMultilevel"/>
     <w:tmpl w:val="CD283536"/>
@@ -26640,7 +27567,346 @@
       </w:pPr>
     </w:lvl>
   </w:abstractNum>
-  <w:abstractNum w:abstractNumId="62" w15:restartNumberingAfterBreak="0">
+  <w:abstractNum w:abstractNumId="69" w15:restartNumberingAfterBreak="0">
+    <w:nsid w:val="63271476"/>
+    <w:multiLevelType w:val="hybridMultilevel"/>
+    <w:tmpl w:val="F3E08BCC"/>
+    <w:lvl w:ilvl="0" w:tplc="0409000F">
+      <w:start w:val="1"/>
+      <w:numFmt w:val="decimal"/>
+      <w:lvlText w:val="%1."/>
+      <w:lvlJc w:val="left"/>
+      <w:pPr>
+        <w:ind w:left="1080" w:hanging="360"/>
+      </w:pPr>
+      <w:rPr>
+        <w:rFonts w:hint="default"/>
+      </w:rPr>
+    </w:lvl>
+    <w:lvl w:ilvl="1" w:tplc="FFFFFFFF" w:tentative="1">
+      <w:start w:val="1"/>
+      <w:numFmt w:val="bullet"/>
+      <w:lvlText w:val="o"/>
+      <w:lvlJc w:val="left"/>
+      <w:pPr>
+        <w:ind w:left="1800" w:hanging="360"/>
+      </w:pPr>
+      <w:rPr>
+        <w:rFonts w:ascii="Courier New" w:hAnsi="Courier New" w:cs="Courier New" w:hint="default"/>
+      </w:rPr>
+    </w:lvl>
+    <w:lvl w:ilvl="2" w:tplc="FFFFFFFF" w:tentative="1">
+      <w:start w:val="1"/>
+      <w:numFmt w:val="bullet"/>
+      <w:lvlText w:val=""/>
+      <w:lvlJc w:val="left"/>
+      <w:pPr>
+        <w:ind w:left="2520" w:hanging="360"/>
+      </w:pPr>
+      <w:rPr>
+        <w:rFonts w:ascii="Wingdings" w:hAnsi="Wingdings" w:hint="default"/>
+      </w:rPr>
+    </w:lvl>
+    <w:lvl w:ilvl="3" w:tplc="FFFFFFFF" w:tentative="1">
+      <w:start w:val="1"/>
+      <w:numFmt w:val="bullet"/>
+      <w:lvlText w:val=""/>
+      <w:lvlJc w:val="left"/>
+      <w:pPr>
+        <w:ind w:left="3240" w:hanging="360"/>
+      </w:pPr>
+      <w:rPr>
+        <w:rFonts w:ascii="Symbol" w:hAnsi="Symbol" w:hint="default"/>
+      </w:rPr>
+    </w:lvl>
+    <w:lvl w:ilvl="4" w:tplc="FFFFFFFF" w:tentative="1">
+      <w:start w:val="1"/>
+      <w:numFmt w:val="bullet"/>
+      <w:lvlText w:val="o"/>
+      <w:lvlJc w:val="left"/>
+      <w:pPr>
+        <w:ind w:left="3960" w:hanging="360"/>
+      </w:pPr>
+      <w:rPr>
+        <w:rFonts w:ascii="Courier New" w:hAnsi="Courier New" w:cs="Courier New" w:hint="default"/>
+      </w:rPr>
+    </w:lvl>
+    <w:lvl w:ilvl="5" w:tplc="FFFFFFFF" w:tentative="1">
+      <w:start w:val="1"/>
+      <w:numFmt w:val="bullet"/>
+      <w:lvlText w:val=""/>
+      <w:lvlJc w:val="left"/>
+      <w:pPr>
+        <w:ind w:left="4680" w:hanging="360"/>
+      </w:pPr>
+      <w:rPr>
+        <w:rFonts w:ascii="Wingdings" w:hAnsi="Wingdings" w:hint="default"/>
+      </w:rPr>
+    </w:lvl>
+    <w:lvl w:ilvl="6" w:tplc="FFFFFFFF" w:tentative="1">
+      <w:start w:val="1"/>
+      <w:numFmt w:val="bullet"/>
+      <w:lvlText w:val=""/>
+      <w:lvlJc w:val="left"/>
+      <w:pPr>
+        <w:ind w:left="5400" w:hanging="360"/>
+      </w:pPr>
+      <w:rPr>
+        <w:rFonts w:ascii="Symbol" w:hAnsi="Symbol" w:hint="default"/>
+      </w:rPr>
+    </w:lvl>
+    <w:lvl w:ilvl="7" w:tplc="FFFFFFFF" w:tentative="1">
+      <w:start w:val="1"/>
+      <w:numFmt w:val="bullet"/>
+      <w:lvlText w:val="o"/>
+      <w:lvlJc w:val="left"/>
+      <w:pPr>
+        <w:ind w:left="6120" w:hanging="360"/>
+      </w:pPr>
+      <w:rPr>
+        <w:rFonts w:ascii="Courier New" w:hAnsi="Courier New" w:cs="Courier New" w:hint="default"/>
+      </w:rPr>
+    </w:lvl>
+    <w:lvl w:ilvl="8" w:tplc="FFFFFFFF" w:tentative="1">
+      <w:start w:val="1"/>
+      <w:numFmt w:val="bullet"/>
+      <w:lvlText w:val=""/>
+      <w:lvlJc w:val="left"/>
+      <w:pPr>
+        <w:ind w:left="6840" w:hanging="360"/>
+      </w:pPr>
+      <w:rPr>
+        <w:rFonts w:ascii="Wingdings" w:hAnsi="Wingdings" w:hint="default"/>
+      </w:rPr>
+    </w:lvl>
+  </w:abstractNum>
+  <w:abstractNum w:abstractNumId="70" w15:restartNumberingAfterBreak="0">
+    <w:nsid w:val="63AA29DC"/>
+    <w:multiLevelType w:val="hybridMultilevel"/>
+    <w:tmpl w:val="8F427E52"/>
+    <w:lvl w:ilvl="0" w:tplc="93B86550">
+      <w:start w:val="1"/>
+      <w:numFmt w:val="decimal"/>
+      <w:lvlText w:val="3.%1."/>
+      <w:lvlJc w:val="left"/>
+      <w:pPr>
+        <w:ind w:left="1080" w:hanging="360"/>
+      </w:pPr>
+      <w:rPr>
+        <w:rFonts w:hint="default"/>
+      </w:rPr>
+    </w:lvl>
+    <w:lvl w:ilvl="1" w:tplc="FFFFFFFF" w:tentative="1">
+      <w:start w:val="1"/>
+      <w:numFmt w:val="bullet"/>
+      <w:lvlText w:val="o"/>
+      <w:lvlJc w:val="left"/>
+      <w:pPr>
+        <w:ind w:left="1800" w:hanging="360"/>
+      </w:pPr>
+      <w:rPr>
+        <w:rFonts w:ascii="Courier New" w:hAnsi="Courier New" w:cs="Courier New" w:hint="default"/>
+      </w:rPr>
+    </w:lvl>
+    <w:lvl w:ilvl="2" w:tplc="FFFFFFFF" w:tentative="1">
+      <w:start w:val="1"/>
+      <w:numFmt w:val="bullet"/>
+      <w:lvlText w:val=""/>
+      <w:lvlJc w:val="left"/>
+      <w:pPr>
+        <w:ind w:left="2520" w:hanging="360"/>
+      </w:pPr>
+      <w:rPr>
+        <w:rFonts w:ascii="Wingdings" w:hAnsi="Wingdings" w:hint="default"/>
+      </w:rPr>
+    </w:lvl>
+    <w:lvl w:ilvl="3" w:tplc="FFFFFFFF" w:tentative="1">
+      <w:start w:val="1"/>
+      <w:numFmt w:val="bullet"/>
+      <w:lvlText w:val=""/>
+      <w:lvlJc w:val="left"/>
+      <w:pPr>
+        <w:ind w:left="3240" w:hanging="360"/>
+      </w:pPr>
+      <w:rPr>
+        <w:rFonts w:ascii="Symbol" w:hAnsi="Symbol" w:hint="default"/>
+      </w:rPr>
+    </w:lvl>
+    <w:lvl w:ilvl="4" w:tplc="FFFFFFFF" w:tentative="1">
+      <w:start w:val="1"/>
+      <w:numFmt w:val="bullet"/>
+      <w:lvlText w:val="o"/>
+      <w:lvlJc w:val="left"/>
+      <w:pPr>
+        <w:ind w:left="3960" w:hanging="360"/>
+      </w:pPr>
+      <w:rPr>
+        <w:rFonts w:ascii="Courier New" w:hAnsi="Courier New" w:cs="Courier New" w:hint="default"/>
+      </w:rPr>
+    </w:lvl>
+    <w:lvl w:ilvl="5" w:tplc="FFFFFFFF" w:tentative="1">
+      <w:start w:val="1"/>
+      <w:numFmt w:val="bullet"/>
+      <w:lvlText w:val=""/>
+      <w:lvlJc w:val="left"/>
+      <w:pPr>
+        <w:ind w:left="4680" w:hanging="360"/>
+      </w:pPr>
+      <w:rPr>
+        <w:rFonts w:ascii="Wingdings" w:hAnsi="Wingdings" w:hint="default"/>
+      </w:rPr>
+    </w:lvl>
+    <w:lvl w:ilvl="6" w:tplc="FFFFFFFF" w:tentative="1">
+      <w:start w:val="1"/>
+      <w:numFmt w:val="bullet"/>
+      <w:lvlText w:val=""/>
+      <w:lvlJc w:val="left"/>
+      <w:pPr>
+        <w:ind w:left="5400" w:hanging="360"/>
+      </w:pPr>
+      <w:rPr>
+        <w:rFonts w:ascii="Symbol" w:hAnsi="Symbol" w:hint="default"/>
+      </w:rPr>
+    </w:lvl>
+    <w:lvl w:ilvl="7" w:tplc="FFFFFFFF" w:tentative="1">
+      <w:start w:val="1"/>
+      <w:numFmt w:val="bullet"/>
+      <w:lvlText w:val="o"/>
+      <w:lvlJc w:val="left"/>
+      <w:pPr>
+        <w:ind w:left="6120" w:hanging="360"/>
+      </w:pPr>
+      <w:rPr>
+        <w:rFonts w:ascii="Courier New" w:hAnsi="Courier New" w:cs="Courier New" w:hint="default"/>
+      </w:rPr>
+    </w:lvl>
+    <w:lvl w:ilvl="8" w:tplc="FFFFFFFF" w:tentative="1">
+      <w:start w:val="1"/>
+      <w:numFmt w:val="bullet"/>
+      <w:lvlText w:val=""/>
+      <w:lvlJc w:val="left"/>
+      <w:pPr>
+        <w:ind w:left="6840" w:hanging="360"/>
+      </w:pPr>
+      <w:rPr>
+        <w:rFonts w:ascii="Wingdings" w:hAnsi="Wingdings" w:hint="default"/>
+      </w:rPr>
+    </w:lvl>
+  </w:abstractNum>
+  <w:abstractNum w:abstractNumId="71" w15:restartNumberingAfterBreak="0">
+    <w:nsid w:val="64642C5F"/>
+    <w:multiLevelType w:val="hybridMultilevel"/>
+    <w:tmpl w:val="31D4DA6C"/>
+    <w:lvl w:ilvl="0" w:tplc="D5C447E0">
+      <w:start w:val="1"/>
+      <w:numFmt w:val="decimal"/>
+      <w:lvlText w:val="1.%1."/>
+      <w:lvlJc w:val="left"/>
+      <w:pPr>
+        <w:ind w:left="1080" w:hanging="360"/>
+      </w:pPr>
+      <w:rPr>
+        <w:rFonts w:hint="default"/>
+      </w:rPr>
+    </w:lvl>
+    <w:lvl w:ilvl="1" w:tplc="FFFFFFFF" w:tentative="1">
+      <w:start w:val="1"/>
+      <w:numFmt w:val="bullet"/>
+      <w:lvlText w:val="o"/>
+      <w:lvlJc w:val="left"/>
+      <w:pPr>
+        <w:ind w:left="1800" w:hanging="360"/>
+      </w:pPr>
+      <w:rPr>
+        <w:rFonts w:ascii="Courier New" w:hAnsi="Courier New" w:cs="Courier New" w:hint="default"/>
+      </w:rPr>
+    </w:lvl>
+    <w:lvl w:ilvl="2" w:tplc="FFFFFFFF" w:tentative="1">
+      <w:start w:val="1"/>
+      <w:numFmt w:val="bullet"/>
+      <w:lvlText w:val=""/>
+      <w:lvlJc w:val="left"/>
+      <w:pPr>
+        <w:ind w:left="2520" w:hanging="360"/>
+      </w:pPr>
+      <w:rPr>
+        <w:rFonts w:ascii="Wingdings" w:hAnsi="Wingdings" w:hint="default"/>
+      </w:rPr>
+    </w:lvl>
+    <w:lvl w:ilvl="3" w:tplc="FFFFFFFF" w:tentative="1">
+      <w:start w:val="1"/>
+      <w:numFmt w:val="bullet"/>
+      <w:lvlText w:val=""/>
+      <w:lvlJc w:val="left"/>
+      <w:pPr>
+        <w:ind w:left="3240" w:hanging="360"/>
+      </w:pPr>
+      <w:rPr>
+        <w:rFonts w:ascii="Symbol" w:hAnsi="Symbol" w:hint="default"/>
+      </w:rPr>
+    </w:lvl>
+    <w:lvl w:ilvl="4" w:tplc="FFFFFFFF" w:tentative="1">
+      <w:start w:val="1"/>
+      <w:numFmt w:val="bullet"/>
+      <w:lvlText w:val="o"/>
+      <w:lvlJc w:val="left"/>
+      <w:pPr>
+        <w:ind w:left="3960" w:hanging="360"/>
+      </w:pPr>
+      <w:rPr>
+        <w:rFonts w:ascii="Courier New" w:hAnsi="Courier New" w:cs="Courier New" w:hint="default"/>
+      </w:rPr>
+    </w:lvl>
+    <w:lvl w:ilvl="5" w:tplc="FFFFFFFF" w:tentative="1">
+      <w:start w:val="1"/>
+      <w:numFmt w:val="bullet"/>
+      <w:lvlText w:val=""/>
+      <w:lvlJc w:val="left"/>
+      <w:pPr>
+        <w:ind w:left="4680" w:hanging="360"/>
+      </w:pPr>
+      <w:rPr>
+        <w:rFonts w:ascii="Wingdings" w:hAnsi="Wingdings" w:hint="default"/>
+      </w:rPr>
+    </w:lvl>
+    <w:lvl w:ilvl="6" w:tplc="FFFFFFFF" w:tentative="1">
+      <w:start w:val="1"/>
+      <w:numFmt w:val="bullet"/>
+      <w:lvlText w:val=""/>
+      <w:lvlJc w:val="left"/>
+      <w:pPr>
+        <w:ind w:left="5400" w:hanging="360"/>
+      </w:pPr>
+      <w:rPr>
+        <w:rFonts w:ascii="Symbol" w:hAnsi="Symbol" w:hint="default"/>
+      </w:rPr>
+    </w:lvl>
+    <w:lvl w:ilvl="7" w:tplc="FFFFFFFF" w:tentative="1">
+      <w:start w:val="1"/>
+      <w:numFmt w:val="bullet"/>
+      <w:lvlText w:val="o"/>
+      <w:lvlJc w:val="left"/>
+      <w:pPr>
+        <w:ind w:left="6120" w:hanging="360"/>
+      </w:pPr>
+      <w:rPr>
+        <w:rFonts w:ascii="Courier New" w:hAnsi="Courier New" w:cs="Courier New" w:hint="default"/>
+      </w:rPr>
+    </w:lvl>
+    <w:lvl w:ilvl="8" w:tplc="FFFFFFFF" w:tentative="1">
+      <w:start w:val="1"/>
+      <w:numFmt w:val="bullet"/>
+      <w:lvlText w:val=""/>
+      <w:lvlJc w:val="left"/>
+      <w:pPr>
+        <w:ind w:left="6840" w:hanging="360"/>
+      </w:pPr>
+      <w:rPr>
+        <w:rFonts w:ascii="Wingdings" w:hAnsi="Wingdings" w:hint="default"/>
+      </w:rPr>
+    </w:lvl>
+  </w:abstractNum>
+  <w:abstractNum w:abstractNumId="72" w15:restartNumberingAfterBreak="0">
     <w:nsid w:val="68EE3886"/>
     <w:multiLevelType w:val="hybridMultilevel"/>
     <w:tmpl w:val="7D800388"/>
@@ -26752,14 +28018,14 @@
       </w:rPr>
     </w:lvl>
   </w:abstractNum>
-  <w:abstractNum w:abstractNumId="63" w15:restartNumberingAfterBreak="0">
+  <w:abstractNum w:abstractNumId="73" w15:restartNumberingAfterBreak="0">
     <w:nsid w:val="695F21A2"/>
     <w:multiLevelType w:val="multilevel"/>
-    <w:tmpl w:val="15804E10"/>
+    <w:tmpl w:val="E16EF3A2"/>
     <w:lvl w:ilvl="0">
       <w:start w:val="1"/>
-      <w:numFmt w:val="bullet"/>
-      <w:lvlText w:val=""/>
+      <w:numFmt w:val="decimal"/>
+      <w:lvlText w:val="%1."/>
       <w:lvlJc w:val="left"/>
       <w:pPr>
         <w:tabs>
@@ -26768,7 +28034,7 @@
         <w:ind w:left="720" w:hanging="360"/>
       </w:pPr>
       <w:rPr>
-        <w:rFonts w:ascii="Symbol" w:hAnsi="Symbol" w:hint="default"/>
+        <w:rFonts w:hint="default"/>
         <w:sz w:val="20"/>
       </w:rPr>
     </w:lvl>
@@ -26901,7 +28167,7 @@
       </w:rPr>
     </w:lvl>
   </w:abstractNum>
-  <w:abstractNum w:abstractNumId="64" w15:restartNumberingAfterBreak="0">
+  <w:abstractNum w:abstractNumId="74" w15:restartNumberingAfterBreak="0">
     <w:nsid w:val="69E37108"/>
     <w:multiLevelType w:val="multilevel"/>
     <w:tmpl w:val="D1BCA036"/>
@@ -27051,7 +28317,7 @@
       </w:rPr>
     </w:lvl>
   </w:abstractNum>
-  <w:abstractNum w:abstractNumId="65" w15:restartNumberingAfterBreak="0">
+  <w:abstractNum w:abstractNumId="75" w15:restartNumberingAfterBreak="0">
     <w:nsid w:val="6A1274E8"/>
     <w:multiLevelType w:val="hybridMultilevel"/>
     <w:tmpl w:val="767CDC18"/>
@@ -27164,7 +28430,7 @@
       </w:rPr>
     </w:lvl>
   </w:abstractNum>
-  <w:abstractNum w:abstractNumId="66" w15:restartNumberingAfterBreak="0">
+  <w:abstractNum w:abstractNumId="76" w15:restartNumberingAfterBreak="0">
     <w:nsid w:val="6AFF07C2"/>
     <w:multiLevelType w:val="hybridMultilevel"/>
     <w:tmpl w:val="B6E896EC"/>
@@ -27250,7 +28516,7 @@
       </w:pPr>
     </w:lvl>
   </w:abstractNum>
-  <w:abstractNum w:abstractNumId="67" w15:restartNumberingAfterBreak="0">
+  <w:abstractNum w:abstractNumId="77" w15:restartNumberingAfterBreak="0">
     <w:nsid w:val="6C7C1534"/>
     <w:multiLevelType w:val="multilevel"/>
     <w:tmpl w:val="2D7A246C"/>
@@ -27399,7 +28665,7 @@
       </w:rPr>
     </w:lvl>
   </w:abstractNum>
-  <w:abstractNum w:abstractNumId="68" w15:restartNumberingAfterBreak="0">
+  <w:abstractNum w:abstractNumId="78" w15:restartNumberingAfterBreak="0">
     <w:nsid w:val="6DE372DC"/>
     <w:multiLevelType w:val="hybridMultilevel"/>
     <w:tmpl w:val="69A8E8BE"/>
@@ -27485,7 +28751,7 @@
       </w:pPr>
     </w:lvl>
   </w:abstractNum>
-  <w:abstractNum w:abstractNumId="69" w15:restartNumberingAfterBreak="0">
+  <w:abstractNum w:abstractNumId="79" w15:restartNumberingAfterBreak="0">
     <w:nsid w:val="6E324B97"/>
     <w:multiLevelType w:val="multilevel"/>
     <w:tmpl w:val="2DB27514"/>
@@ -27598,7 +28864,7 @@
       </w:pPr>
     </w:lvl>
   </w:abstractNum>
-  <w:abstractNum w:abstractNumId="70" w15:restartNumberingAfterBreak="0">
+  <w:abstractNum w:abstractNumId="80" w15:restartNumberingAfterBreak="0">
     <w:nsid w:val="6E674148"/>
     <w:multiLevelType w:val="multilevel"/>
     <w:tmpl w:val="D1BCA036"/>
@@ -27748,7 +29014,7 @@
       </w:rPr>
     </w:lvl>
   </w:abstractNum>
-  <w:abstractNum w:abstractNumId="71" w15:restartNumberingAfterBreak="0">
+  <w:abstractNum w:abstractNumId="81" w15:restartNumberingAfterBreak="0">
     <w:nsid w:val="6EFA3ED7"/>
     <w:multiLevelType w:val="multilevel"/>
     <w:tmpl w:val="03F4FFE4"/>
@@ -27897,7 +29163,7 @@
       </w:rPr>
     </w:lvl>
   </w:abstractNum>
-  <w:abstractNum w:abstractNumId="72" w15:restartNumberingAfterBreak="0">
+  <w:abstractNum w:abstractNumId="82" w15:restartNumberingAfterBreak="0">
     <w:nsid w:val="6F2108BC"/>
     <w:multiLevelType w:val="multilevel"/>
     <w:tmpl w:val="A84874AC"/>
@@ -28010,7 +29276,7 @@
       </w:pPr>
     </w:lvl>
   </w:abstractNum>
-  <w:abstractNum w:abstractNumId="73" w15:restartNumberingAfterBreak="0">
+  <w:abstractNum w:abstractNumId="83" w15:restartNumberingAfterBreak="0">
     <w:nsid w:val="71FC19AD"/>
     <w:multiLevelType w:val="multilevel"/>
     <w:tmpl w:val="7130D672"/>
@@ -28123,7 +29389,7 @@
       </w:rPr>
     </w:lvl>
   </w:abstractNum>
-  <w:abstractNum w:abstractNumId="74" w15:restartNumberingAfterBreak="0">
+  <w:abstractNum w:abstractNumId="84" w15:restartNumberingAfterBreak="0">
     <w:nsid w:val="74ED0968"/>
     <w:multiLevelType w:val="hybridMultilevel"/>
     <w:tmpl w:val="F1C819A2"/>
@@ -28236,7 +29502,7 @@
       </w:rPr>
     </w:lvl>
   </w:abstractNum>
-  <w:abstractNum w:abstractNumId="75" w15:restartNumberingAfterBreak="0">
+  <w:abstractNum w:abstractNumId="85" w15:restartNumberingAfterBreak="0">
     <w:nsid w:val="75E47477"/>
     <w:multiLevelType w:val="hybridMultilevel"/>
     <w:tmpl w:val="0A4C6AD4"/>
@@ -28325,7 +29591,7 @@
       </w:pPr>
     </w:lvl>
   </w:abstractNum>
-  <w:abstractNum w:abstractNumId="76" w15:restartNumberingAfterBreak="0">
+  <w:abstractNum w:abstractNumId="86" w15:restartNumberingAfterBreak="0">
     <w:nsid w:val="76DD5C89"/>
     <w:multiLevelType w:val="hybridMultilevel"/>
     <w:tmpl w:val="DCE61806"/>
@@ -28411,7 +29677,7 @@
       </w:pPr>
     </w:lvl>
   </w:abstractNum>
-  <w:abstractNum w:abstractNumId="77" w15:restartNumberingAfterBreak="0">
+  <w:abstractNum w:abstractNumId="87" w15:restartNumberingAfterBreak="0">
     <w:nsid w:val="77EF520B"/>
     <w:multiLevelType w:val="multilevel"/>
     <w:tmpl w:val="866678E4"/>
@@ -28524,7 +29790,7 @@
       </w:pPr>
     </w:lvl>
   </w:abstractNum>
-  <w:abstractNum w:abstractNumId="78" w15:restartNumberingAfterBreak="0">
+  <w:abstractNum w:abstractNumId="88" w15:restartNumberingAfterBreak="0">
     <w:nsid w:val="790876BF"/>
     <w:multiLevelType w:val="multilevel"/>
     <w:tmpl w:val="8DFA512E"/>
@@ -28637,7 +29903,7 @@
       </w:pPr>
     </w:lvl>
   </w:abstractNum>
-  <w:abstractNum w:abstractNumId="79" w15:restartNumberingAfterBreak="0">
+  <w:abstractNum w:abstractNumId="89" w15:restartNumberingAfterBreak="0">
     <w:nsid w:val="7B9434D4"/>
     <w:multiLevelType w:val="hybridMultilevel"/>
     <w:tmpl w:val="D764C136"/>
@@ -28723,7 +29989,7 @@
       </w:pPr>
     </w:lvl>
   </w:abstractNum>
-  <w:abstractNum w:abstractNumId="80" w15:restartNumberingAfterBreak="0">
+  <w:abstractNum w:abstractNumId="90" w15:restartNumberingAfterBreak="0">
     <w:nsid w:val="7D3F1E36"/>
     <w:multiLevelType w:val="multilevel"/>
     <w:tmpl w:val="6C78A0D0"/>
@@ -28873,7 +30139,7 @@
     </w:lvl>
   </w:abstractNum>
   <w:num w:numId="1" w16cid:durableId="1586768927">
-    <w:abstractNumId w:val="16"/>
+    <w:abstractNumId w:val="17"/>
   </w:num>
   <w:num w:numId="2" w16cid:durableId="907762862">
     <w:abstractNumId w:val="6"/>
@@ -28882,241 +30148,271 @@
     </w:lvlOverride>
   </w:num>
   <w:num w:numId="3" w16cid:durableId="1050499598">
-    <w:abstractNumId w:val="46"/>
+    <w:abstractNumId w:val="50"/>
   </w:num>
   <w:num w:numId="4" w16cid:durableId="1843277854">
-    <w:abstractNumId w:val="55"/>
+    <w:abstractNumId w:val="60"/>
   </w:num>
   <w:num w:numId="5" w16cid:durableId="145586995">
-    <w:abstractNumId w:val="54"/>
+    <w:abstractNumId w:val="58"/>
   </w:num>
   <w:num w:numId="6" w16cid:durableId="801579456">
     <w:abstractNumId w:val="13"/>
   </w:num>
   <w:num w:numId="7" w16cid:durableId="950863216">
-    <w:abstractNumId w:val="73"/>
+    <w:abstractNumId w:val="83"/>
   </w:num>
   <w:num w:numId="8" w16cid:durableId="921985391">
     <w:abstractNumId w:val="3"/>
   </w:num>
   <w:num w:numId="9" w16cid:durableId="143817961">
-    <w:abstractNumId w:val="24"/>
+    <w:abstractNumId w:val="26"/>
   </w:num>
   <w:num w:numId="10" w16cid:durableId="190412157">
-    <w:abstractNumId w:val="37"/>
+    <w:abstractNumId w:val="41"/>
   </w:num>
   <w:num w:numId="11" w16cid:durableId="745422783">
-    <w:abstractNumId w:val="38"/>
+    <w:abstractNumId w:val="42"/>
   </w:num>
   <w:num w:numId="12" w16cid:durableId="1686709730">
-    <w:abstractNumId w:val="30"/>
+    <w:abstractNumId w:val="33"/>
   </w:num>
   <w:num w:numId="13" w16cid:durableId="2011173152">
-    <w:abstractNumId w:val="39"/>
+    <w:abstractNumId w:val="43"/>
   </w:num>
   <w:num w:numId="14" w16cid:durableId="2079090602">
-    <w:abstractNumId w:val="21"/>
+    <w:abstractNumId w:val="23"/>
   </w:num>
   <w:num w:numId="15" w16cid:durableId="539323172">
-    <w:abstractNumId w:val="75"/>
+    <w:abstractNumId w:val="85"/>
   </w:num>
   <w:num w:numId="16" w16cid:durableId="1782459750">
-    <w:abstractNumId w:val="61"/>
+    <w:abstractNumId w:val="68"/>
   </w:num>
   <w:num w:numId="17" w16cid:durableId="1953630960">
-    <w:abstractNumId w:val="47"/>
+    <w:abstractNumId w:val="51"/>
   </w:num>
   <w:num w:numId="18" w16cid:durableId="1796753716">
     <w:abstractNumId w:val="11"/>
   </w:num>
   <w:num w:numId="19" w16cid:durableId="1632786382">
-    <w:abstractNumId w:val="45"/>
+    <w:abstractNumId w:val="49"/>
   </w:num>
   <w:num w:numId="20" w16cid:durableId="1470126057">
-    <w:abstractNumId w:val="78"/>
+    <w:abstractNumId w:val="88"/>
   </w:num>
   <w:num w:numId="21" w16cid:durableId="916062617">
     <w:abstractNumId w:val="9"/>
   </w:num>
   <w:num w:numId="22" w16cid:durableId="839007632">
-    <w:abstractNumId w:val="70"/>
+    <w:abstractNumId w:val="80"/>
   </w:num>
   <w:num w:numId="23" w16cid:durableId="668481744">
-    <w:abstractNumId w:val="64"/>
+    <w:abstractNumId w:val="74"/>
   </w:num>
   <w:num w:numId="24" w16cid:durableId="1285189774">
-    <w:abstractNumId w:val="29"/>
+    <w:abstractNumId w:val="32"/>
   </w:num>
   <w:num w:numId="25" w16cid:durableId="224875544">
-    <w:abstractNumId w:val="50"/>
+    <w:abstractNumId w:val="54"/>
   </w:num>
   <w:num w:numId="26" w16cid:durableId="1628194590">
     <w:abstractNumId w:val="5"/>
   </w:num>
   <w:num w:numId="27" w16cid:durableId="1095592686">
-    <w:abstractNumId w:val="59"/>
+    <w:abstractNumId w:val="65"/>
   </w:num>
   <w:num w:numId="28" w16cid:durableId="81606092">
-    <w:abstractNumId w:val="63"/>
+    <w:abstractNumId w:val="73"/>
   </w:num>
   <w:num w:numId="29" w16cid:durableId="2054963552">
     <w:abstractNumId w:val="12"/>
   </w:num>
   <w:num w:numId="30" w16cid:durableId="343703063">
-    <w:abstractNumId w:val="42"/>
+    <w:abstractNumId w:val="46"/>
   </w:num>
   <w:num w:numId="31" w16cid:durableId="999163298">
-    <w:abstractNumId w:val="58"/>
+    <w:abstractNumId w:val="64"/>
   </w:num>
   <w:num w:numId="32" w16cid:durableId="1448350350">
     <w:abstractNumId w:val="8"/>
   </w:num>
   <w:num w:numId="33" w16cid:durableId="777876393">
-    <w:abstractNumId w:val="62"/>
+    <w:abstractNumId w:val="72"/>
   </w:num>
   <w:num w:numId="34" w16cid:durableId="1895658211">
-    <w:abstractNumId w:val="43"/>
+    <w:abstractNumId w:val="47"/>
   </w:num>
   <w:num w:numId="35" w16cid:durableId="130173860">
-    <w:abstractNumId w:val="31"/>
+    <w:abstractNumId w:val="34"/>
   </w:num>
   <w:num w:numId="36" w16cid:durableId="549003354">
-    <w:abstractNumId w:val="53"/>
+    <w:abstractNumId w:val="57"/>
   </w:num>
   <w:num w:numId="37" w16cid:durableId="1379012612">
-    <w:abstractNumId w:val="20"/>
+    <w:abstractNumId w:val="21"/>
   </w:num>
   <w:num w:numId="38" w16cid:durableId="1481190040">
-    <w:abstractNumId w:val="56"/>
+    <w:abstractNumId w:val="61"/>
   </w:num>
   <w:num w:numId="39" w16cid:durableId="1614746314">
-    <w:abstractNumId w:val="76"/>
+    <w:abstractNumId w:val="86"/>
   </w:num>
   <w:num w:numId="40" w16cid:durableId="1506434568">
-    <w:abstractNumId w:val="15"/>
+    <w:abstractNumId w:val="16"/>
   </w:num>
   <w:num w:numId="41" w16cid:durableId="474687219">
     <w:abstractNumId w:val="1"/>
   </w:num>
   <w:num w:numId="42" w16cid:durableId="1011834860">
-    <w:abstractNumId w:val="41"/>
+    <w:abstractNumId w:val="45"/>
   </w:num>
   <w:num w:numId="43" w16cid:durableId="237596368">
-    <w:abstractNumId w:val="36"/>
+    <w:abstractNumId w:val="40"/>
   </w:num>
   <w:num w:numId="44" w16cid:durableId="442068872">
-    <w:abstractNumId w:val="74"/>
+    <w:abstractNumId w:val="84"/>
   </w:num>
   <w:num w:numId="45" w16cid:durableId="752581372">
     <w:abstractNumId w:val="10"/>
   </w:num>
   <w:num w:numId="46" w16cid:durableId="1570529914">
-    <w:abstractNumId w:val="19"/>
+    <w:abstractNumId w:val="20"/>
   </w:num>
   <w:num w:numId="47" w16cid:durableId="409161949">
-    <w:abstractNumId w:val="17"/>
+    <w:abstractNumId w:val="18"/>
   </w:num>
   <w:num w:numId="48" w16cid:durableId="750930037">
     <w:abstractNumId w:val="0"/>
   </w:num>
   <w:num w:numId="49" w16cid:durableId="1150169696">
-    <w:abstractNumId w:val="67"/>
+    <w:abstractNumId w:val="77"/>
   </w:num>
   <w:num w:numId="50" w16cid:durableId="625086532">
     <w:abstractNumId w:val="4"/>
   </w:num>
   <w:num w:numId="51" w16cid:durableId="1688097749">
-    <w:abstractNumId w:val="65"/>
+    <w:abstractNumId w:val="75"/>
   </w:num>
   <w:num w:numId="52" w16cid:durableId="1243760768">
-    <w:abstractNumId w:val="28"/>
+    <w:abstractNumId w:val="31"/>
   </w:num>
   <w:num w:numId="53" w16cid:durableId="1595896379">
-    <w:abstractNumId w:val="44"/>
+    <w:abstractNumId w:val="48"/>
   </w:num>
   <w:num w:numId="54" w16cid:durableId="1975986692">
-    <w:abstractNumId w:val="26"/>
+    <w:abstractNumId w:val="29"/>
   </w:num>
   <w:num w:numId="55" w16cid:durableId="801074723">
-    <w:abstractNumId w:val="71"/>
+    <w:abstractNumId w:val="81"/>
   </w:num>
   <w:num w:numId="56" w16cid:durableId="1892226743">
-    <w:abstractNumId w:val="33"/>
+    <w:abstractNumId w:val="36"/>
   </w:num>
   <w:num w:numId="57" w16cid:durableId="666327417">
-    <w:abstractNumId w:val="18"/>
+    <w:abstractNumId w:val="19"/>
   </w:num>
   <w:num w:numId="58" w16cid:durableId="456533307">
-    <w:abstractNumId w:val="27"/>
+    <w:abstractNumId w:val="30"/>
   </w:num>
   <w:num w:numId="59" w16cid:durableId="932396396">
-    <w:abstractNumId w:val="72"/>
+    <w:abstractNumId w:val="82"/>
   </w:num>
   <w:num w:numId="60" w16cid:durableId="407272166">
-    <w:abstractNumId w:val="22"/>
+    <w:abstractNumId w:val="24"/>
   </w:num>
   <w:num w:numId="61" w16cid:durableId="1884976458">
-    <w:abstractNumId w:val="79"/>
+    <w:abstractNumId w:val="89"/>
   </w:num>
   <w:num w:numId="62" w16cid:durableId="1617518897">
-    <w:abstractNumId w:val="68"/>
+    <w:abstractNumId w:val="78"/>
   </w:num>
   <w:num w:numId="63" w16cid:durableId="729809111">
-    <w:abstractNumId w:val="60"/>
+    <w:abstractNumId w:val="66"/>
   </w:num>
   <w:num w:numId="64" w16cid:durableId="302934116">
     <w:abstractNumId w:val="7"/>
   </w:num>
   <w:num w:numId="65" w16cid:durableId="504052871">
+    <w:abstractNumId w:val="56"/>
+  </w:num>
+  <w:num w:numId="66" w16cid:durableId="408164107">
+    <w:abstractNumId w:val="87"/>
+  </w:num>
+  <w:num w:numId="67" w16cid:durableId="1046180423">
+    <w:abstractNumId w:val="44"/>
+  </w:num>
+  <w:num w:numId="68" w16cid:durableId="1987195976">
+    <w:abstractNumId w:val="76"/>
+  </w:num>
+  <w:num w:numId="69" w16cid:durableId="981544212">
+    <w:abstractNumId w:val="25"/>
+  </w:num>
+  <w:num w:numId="70" w16cid:durableId="2031103766">
+    <w:abstractNumId w:val="79"/>
+  </w:num>
+  <w:num w:numId="71" w16cid:durableId="736973304">
+    <w:abstractNumId w:val="28"/>
+  </w:num>
+  <w:num w:numId="72" w16cid:durableId="778717173">
+    <w:abstractNumId w:val="35"/>
+  </w:num>
+  <w:num w:numId="73" w16cid:durableId="1029261941">
+    <w:abstractNumId w:val="37"/>
+  </w:num>
+  <w:num w:numId="74" w16cid:durableId="576133145">
+    <w:abstractNumId w:val="38"/>
+  </w:num>
+  <w:num w:numId="75" w16cid:durableId="2073458324">
+    <w:abstractNumId w:val="55"/>
+  </w:num>
+  <w:num w:numId="76" w16cid:durableId="1822384212">
     <w:abstractNumId w:val="52"/>
   </w:num>
-  <w:num w:numId="66" w16cid:durableId="408164107">
-    <w:abstractNumId w:val="77"/>
-  </w:num>
-  <w:num w:numId="67" w16cid:durableId="1046180423">
-    <w:abstractNumId w:val="40"/>
-  </w:num>
-  <w:num w:numId="68" w16cid:durableId="1987195976">
-    <w:abstractNumId w:val="66"/>
-  </w:num>
-  <w:num w:numId="69" w16cid:durableId="981544212">
-    <w:abstractNumId w:val="23"/>
-  </w:num>
-  <w:num w:numId="70" w16cid:durableId="2031103766">
-    <w:abstractNumId w:val="69"/>
-  </w:num>
-  <w:num w:numId="71" w16cid:durableId="736973304">
-    <w:abstractNumId w:val="25"/>
-  </w:num>
-  <w:num w:numId="72" w16cid:durableId="778717173">
-    <w:abstractNumId w:val="32"/>
-  </w:num>
-  <w:num w:numId="73" w16cid:durableId="1029261941">
-    <w:abstractNumId w:val="34"/>
-  </w:num>
-  <w:num w:numId="74" w16cid:durableId="576133145">
-    <w:abstractNumId w:val="35"/>
-  </w:num>
-  <w:num w:numId="75" w16cid:durableId="2073458324">
-    <w:abstractNumId w:val="51"/>
-  </w:num>
-  <w:num w:numId="76" w16cid:durableId="1822384212">
-    <w:abstractNumId w:val="48"/>
-  </w:num>
   <w:num w:numId="77" w16cid:durableId="1830487355">
-    <w:abstractNumId w:val="80"/>
+    <w:abstractNumId w:val="90"/>
   </w:num>
   <w:num w:numId="78" w16cid:durableId="1513690476">
-    <w:abstractNumId w:val="57"/>
+    <w:abstractNumId w:val="62"/>
   </w:num>
   <w:num w:numId="79" w16cid:durableId="668943819">
     <w:abstractNumId w:val="2"/>
   </w:num>
   <w:num w:numId="80" w16cid:durableId="1547060810">
-    <w:abstractNumId w:val="49"/>
+    <w:abstractNumId w:val="53"/>
   </w:num>
   <w:num w:numId="81" w16cid:durableId="1202014373">
     <w:abstractNumId w:val="14"/>
+  </w:num>
+  <w:num w:numId="82" w16cid:durableId="1221088155">
+    <w:abstractNumId w:val="27"/>
+  </w:num>
+  <w:num w:numId="83" w16cid:durableId="1227036438">
+    <w:abstractNumId w:val="63"/>
+  </w:num>
+  <w:num w:numId="84" w16cid:durableId="1683896784">
+    <w:abstractNumId w:val="71"/>
+  </w:num>
+  <w:num w:numId="85" w16cid:durableId="1452632018">
+    <w:abstractNumId w:val="67"/>
+  </w:num>
+  <w:num w:numId="86" w16cid:durableId="425611488">
+    <w:abstractNumId w:val="70"/>
+  </w:num>
+  <w:num w:numId="87" w16cid:durableId="1835759304">
+    <w:abstractNumId w:val="15"/>
+  </w:num>
+  <w:num w:numId="88" w16cid:durableId="539319081">
+    <w:abstractNumId w:val="39"/>
+  </w:num>
+  <w:num w:numId="89" w16cid:durableId="2049603588">
+    <w:abstractNumId w:val="59"/>
+  </w:num>
+  <w:num w:numId="90" w16cid:durableId="2054887213">
+    <w:abstractNumId w:val="22"/>
+  </w:num>
+  <w:num w:numId="91" w16cid:durableId="667949387">
+    <w:abstractNumId w:val="69"/>
   </w:num>
 </w:numbering>
 </file>
@@ -29728,6 +31024,7 @@
   <w:style w:type="character" w:default="1" w:styleId="DefaultParagraphFont">
     <w:name w:val="Default Paragraph Font"/>
     <w:uiPriority w:val="1"/>
+    <w:semiHidden/>
     <w:unhideWhenUsed/>
   </w:style>
   <w:style w:type="table" w:default="1" w:styleId="TableNormal">

</xml_diff>

<commit_message>
Made some changes in comprehensive documentation
</commit_message>
<xml_diff>
--- a/SDS/SDS-Version-1.1.docx
+++ b/SDS/SDS-Version-1.1.docx
@@ -530,7 +530,6 @@
           <w:szCs w:val="36"/>
         </w:rPr>
       </w:pPr>
-      <w:bookmarkStart w:id="0" w:name="_Toc217119674"/>
       <w:r>
         <w:rPr>
           <w:sz w:val="36"/>
@@ -607,6 +606,7 @@
           <w:szCs w:val="26"/>
         </w:rPr>
       </w:pPr>
+      <w:bookmarkStart w:id="0" w:name="_Toc220336303"/>
       <w:r>
         <w:rPr>
           <w:rFonts w:asciiTheme="majorBidi" w:hAnsiTheme="majorBidi"/>
@@ -645,7 +645,7 @@
           <w:szCs w:val="28"/>
         </w:rPr>
       </w:pPr>
-      <w:bookmarkStart w:id="1" w:name="_Toc217119675"/>
+      <w:bookmarkStart w:id="1" w:name="_Toc220336304"/>
       <w:r>
         <w:rPr>
           <w:rFonts w:ascii="Times New Roman" w:hAnsi="Times New Roman" w:cs="Times New Roman"/>
@@ -890,7 +890,7 @@
             </w:rPr>
             <w:fldChar w:fldCharType="separate"/>
           </w:r>
-          <w:hyperlink w:anchor="_Toc217119674" w:history="1">
+          <w:hyperlink w:anchor="_Toc220336303" w:history="1">
             <w:r>
               <w:rPr>
                 <w:rStyle w:val="Hyperlink"/>
@@ -918,7 +918,7 @@
                 <w:noProof/>
                 <w:webHidden/>
               </w:rPr>
-              <w:instrText xml:space="preserve"> PAGEREF _Toc217119674 \h </w:instrText>
+              <w:instrText xml:space="preserve"> PAGEREF _Toc220336303 \h </w:instrText>
             </w:r>
             <w:r>
               <w:rPr>
@@ -938,7 +938,7 @@
                 <w:noProof/>
                 <w:webHidden/>
               </w:rPr>
-              <w:t>1</w:t>
+              <w:t>2</w:t>
             </w:r>
             <w:r>
               <w:rPr>
@@ -966,7 +966,7 @@
               <w:lang w:val="en-US" w:eastAsia="en-US"/>
             </w:rPr>
           </w:pPr>
-          <w:hyperlink w:anchor="_Toc217119675" w:history="1">
+          <w:hyperlink w:anchor="_Toc220336304" w:history="1">
             <w:r>
               <w:rPr>
                 <w:rStyle w:val="Hyperlink"/>
@@ -994,7 +994,7 @@
                 <w:noProof/>
                 <w:webHidden/>
               </w:rPr>
-              <w:instrText xml:space="preserve"> PAGEREF _Toc217119675 \h </w:instrText>
+              <w:instrText xml:space="preserve"> PAGEREF _Toc220336304 \h </w:instrText>
             </w:r>
             <w:r>
               <w:rPr>
@@ -1043,7 +1043,7 @@
               <w:lang w:val="en-US" w:eastAsia="en-US"/>
             </w:rPr>
           </w:pPr>
-          <w:hyperlink w:anchor="_Toc217119676" w:history="1">
+          <w:hyperlink w:anchor="_Toc220336305" w:history="1">
             <w:r>
               <w:rPr>
                 <w:rStyle w:val="Hyperlink"/>
@@ -1071,7 +1071,7 @@
                 <w:noProof/>
                 <w:webHidden/>
               </w:rPr>
-              <w:instrText xml:space="preserve"> PAGEREF _Toc217119676 \h </w:instrText>
+              <w:instrText xml:space="preserve"> PAGEREF _Toc220336305 \h </w:instrText>
             </w:r>
             <w:r>
               <w:rPr>
@@ -1120,7 +1120,7 @@
               <w:lang w:val="en-US" w:eastAsia="en-US"/>
             </w:rPr>
           </w:pPr>
-          <w:hyperlink w:anchor="_Toc217119677" w:history="1">
+          <w:hyperlink w:anchor="_Toc220336306" w:history="1">
             <w:r>
               <w:rPr>
                 <w:rStyle w:val="Hyperlink"/>
@@ -1169,7 +1169,7 @@
                 <w:noProof/>
                 <w:webHidden/>
               </w:rPr>
-              <w:instrText xml:space="preserve"> PAGEREF _Toc217119677 \h </w:instrText>
+              <w:instrText xml:space="preserve"> PAGEREF _Toc220336306 \h </w:instrText>
             </w:r>
             <w:r>
               <w:rPr>
@@ -1214,7 +1214,7 @@
               <w14:ligatures w14:val="standardContextual"/>
             </w:rPr>
           </w:pPr>
-          <w:hyperlink w:anchor="_Toc217119678" w:history="1">
+          <w:hyperlink w:anchor="_Toc220336307" w:history="1">
             <w:r>
               <w:rPr>
                 <w:rStyle w:val="Hyperlink"/>
@@ -1243,7 +1243,7 @@
                 <w:noProof/>
                 <w:webHidden/>
               </w:rPr>
-              <w:instrText xml:space="preserve"> PAGEREF _Toc217119678 \h </w:instrText>
+              <w:instrText xml:space="preserve"> PAGEREF _Toc220336307 \h </w:instrText>
             </w:r>
             <w:r>
               <w:rPr>
@@ -1288,7 +1288,7 @@
               <w14:ligatures w14:val="standardContextual"/>
             </w:rPr>
           </w:pPr>
-          <w:hyperlink w:anchor="_Toc217119679" w:history="1">
+          <w:hyperlink w:anchor="_Toc220336308" w:history="1">
             <w:r>
               <w:rPr>
                 <w:rStyle w:val="Hyperlink"/>
@@ -1317,7 +1317,7 @@
                 <w:noProof/>
                 <w:webHidden/>
               </w:rPr>
-              <w:instrText xml:space="preserve"> PAGEREF _Toc217119679 \h </w:instrText>
+              <w:instrText xml:space="preserve"> PAGEREF _Toc220336308 \h </w:instrText>
             </w:r>
             <w:r>
               <w:rPr>
@@ -1362,7 +1362,7 @@
               <w14:ligatures w14:val="standardContextual"/>
             </w:rPr>
           </w:pPr>
-          <w:hyperlink w:anchor="_Toc217119680" w:history="1">
+          <w:hyperlink w:anchor="_Toc220336309" w:history="1">
             <w:r>
               <w:rPr>
                 <w:rStyle w:val="Hyperlink"/>
@@ -1391,7 +1391,7 @@
                 <w:noProof/>
                 <w:webHidden/>
               </w:rPr>
-              <w:instrText xml:space="preserve"> PAGEREF _Toc217119680 \h </w:instrText>
+              <w:instrText xml:space="preserve"> PAGEREF _Toc220336309 \h </w:instrText>
             </w:r>
             <w:r>
               <w:rPr>
@@ -1436,7 +1436,7 @@
               <w14:ligatures w14:val="standardContextual"/>
             </w:rPr>
           </w:pPr>
-          <w:hyperlink w:anchor="_Toc217119681" w:history="1">
+          <w:hyperlink w:anchor="_Toc220336310" w:history="1">
             <w:r>
               <w:rPr>
                 <w:rStyle w:val="Hyperlink"/>
@@ -1465,7 +1465,7 @@
                 <w:noProof/>
                 <w:webHidden/>
               </w:rPr>
-              <w:instrText xml:space="preserve"> PAGEREF _Toc217119681 \h </w:instrText>
+              <w:instrText xml:space="preserve"> PAGEREF _Toc220336310 \h </w:instrText>
             </w:r>
             <w:r>
               <w:rPr>
@@ -1514,7 +1514,7 @@
               <w:lang w:val="en-US" w:eastAsia="en-US"/>
             </w:rPr>
           </w:pPr>
-          <w:hyperlink w:anchor="_Toc217119682" w:history="1">
+          <w:hyperlink w:anchor="_Toc220336311" w:history="1">
             <w:r>
               <w:rPr>
                 <w:rStyle w:val="Hyperlink"/>
@@ -1563,7 +1563,7 @@
                 <w:noProof/>
                 <w:webHidden/>
               </w:rPr>
-              <w:instrText xml:space="preserve"> PAGEREF _Toc217119682 \h </w:instrText>
+              <w:instrText xml:space="preserve"> PAGEREF _Toc220336311 \h </w:instrText>
             </w:r>
             <w:r>
               <w:rPr>
@@ -1612,7 +1612,7 @@
               <w:lang w:val="en-US" w:eastAsia="en-US"/>
             </w:rPr>
           </w:pPr>
-          <w:hyperlink w:anchor="_Toc217119683" w:history="1">
+          <w:hyperlink w:anchor="_Toc220336312" w:history="1">
             <w:r>
               <w:rPr>
                 <w:rStyle w:val="Hyperlink"/>
@@ -1661,7 +1661,7 @@
                 <w:noProof/>
                 <w:webHidden/>
               </w:rPr>
-              <w:instrText xml:space="preserve"> PAGEREF _Toc217119683 \h </w:instrText>
+              <w:instrText xml:space="preserve"> PAGEREF _Toc220336312 \h </w:instrText>
             </w:r>
             <w:r>
               <w:rPr>
@@ -1710,7 +1710,7 @@
               <w:lang w:val="en-US" w:eastAsia="en-US"/>
             </w:rPr>
           </w:pPr>
-          <w:hyperlink w:anchor="_Toc217119687" w:history="1">
+          <w:hyperlink w:anchor="_Toc220336316" w:history="1">
             <w:r>
               <w:rPr>
                 <w:rStyle w:val="Hyperlink"/>
@@ -1759,7 +1759,7 @@
                 <w:noProof/>
                 <w:webHidden/>
               </w:rPr>
-              <w:instrText xml:space="preserve"> PAGEREF _Toc217119687 \h </w:instrText>
+              <w:instrText xml:space="preserve"> PAGEREF _Toc220336316 \h </w:instrText>
             </w:r>
             <w:r>
               <w:rPr>
@@ -1804,7 +1804,7 @@
               <w14:ligatures w14:val="standardContextual"/>
             </w:rPr>
           </w:pPr>
-          <w:hyperlink w:anchor="_Toc217119688" w:history="1">
+          <w:hyperlink w:anchor="_Toc220336317" w:history="1">
             <w:r>
               <w:rPr>
                 <w:rStyle w:val="Hyperlink"/>
@@ -1833,7 +1833,7 @@
                 <w:noProof/>
                 <w:webHidden/>
               </w:rPr>
-              <w:instrText xml:space="preserve"> PAGEREF _Toc217119688 \h </w:instrText>
+              <w:instrText xml:space="preserve"> PAGEREF _Toc220336317 \h </w:instrText>
             </w:r>
             <w:r>
               <w:rPr>
@@ -1878,7 +1878,7 @@
               <w14:ligatures w14:val="standardContextual"/>
             </w:rPr>
           </w:pPr>
-          <w:hyperlink w:anchor="_Toc217119689" w:history="1">
+          <w:hyperlink w:anchor="_Toc220336318" w:history="1">
             <w:r>
               <w:rPr>
                 <w:rStyle w:val="Hyperlink"/>
@@ -1907,7 +1907,7 @@
                 <w:noProof/>
                 <w:webHidden/>
               </w:rPr>
-              <w:instrText xml:space="preserve"> PAGEREF _Toc217119689 \h </w:instrText>
+              <w:instrText xml:space="preserve"> PAGEREF _Toc220336318 \h </w:instrText>
             </w:r>
             <w:r>
               <w:rPr>
@@ -1956,7 +1956,7 @@
               <w:lang w:val="en-US" w:eastAsia="en-US"/>
             </w:rPr>
           </w:pPr>
-          <w:hyperlink w:anchor="_Toc217119690" w:history="1">
+          <w:hyperlink w:anchor="_Toc220336319" w:history="1">
             <w:r>
               <w:rPr>
                 <w:rStyle w:val="Hyperlink"/>
@@ -2014,7 +2014,7 @@
                 <w:noProof/>
                 <w:webHidden/>
               </w:rPr>
-              <w:instrText xml:space="preserve"> PAGEREF _Toc217119690 \h </w:instrText>
+              <w:instrText xml:space="preserve"> PAGEREF _Toc220336319 \h </w:instrText>
             </w:r>
             <w:r>
               <w:rPr>
@@ -2060,7 +2060,7 @@
               <w14:ligatures w14:val="standardContextual"/>
             </w:rPr>
           </w:pPr>
-          <w:hyperlink w:anchor="_Toc217119691" w:history="1">
+          <w:hyperlink w:anchor="_Toc220336320" w:history="1">
             <w:r>
               <w:rPr>
                 <w:rStyle w:val="Hyperlink"/>
@@ -2110,7 +2110,7 @@
                 <w:noProof/>
                 <w:webHidden/>
               </w:rPr>
-              <w:instrText xml:space="preserve"> PAGEREF _Toc217119691 \h </w:instrText>
+              <w:instrText xml:space="preserve"> PAGEREF _Toc220336320 \h </w:instrText>
             </w:r>
             <w:r>
               <w:rPr>
@@ -2159,7 +2159,7 @@
               <w:lang w:val="en-US" w:eastAsia="en-US"/>
             </w:rPr>
           </w:pPr>
-          <w:hyperlink w:anchor="_Toc217119692" w:history="1">
+          <w:hyperlink w:anchor="_Toc220336321" w:history="1">
             <w:r>
               <w:rPr>
                 <w:rStyle w:val="Hyperlink"/>
@@ -2218,7 +2218,7 @@
                 <w:noProof/>
                 <w:webHidden/>
               </w:rPr>
-              <w:instrText xml:space="preserve"> PAGEREF _Toc217119692 \h </w:instrText>
+              <w:instrText xml:space="preserve"> PAGEREF _Toc220336321 \h </w:instrText>
             </w:r>
             <w:r>
               <w:rPr>
@@ -2264,7 +2264,7 @@
               <w14:ligatures w14:val="standardContextual"/>
             </w:rPr>
           </w:pPr>
-          <w:hyperlink w:anchor="_Toc217119693" w:history="1">
+          <w:hyperlink w:anchor="_Toc220336322" w:history="1">
             <w:r>
               <w:rPr>
                 <w:rStyle w:val="Hyperlink"/>
@@ -2314,7 +2314,7 @@
                 <w:noProof/>
                 <w:webHidden/>
               </w:rPr>
-              <w:instrText xml:space="preserve"> PAGEREF _Toc217119693 \h </w:instrText>
+              <w:instrText xml:space="preserve"> PAGEREF _Toc220336322 \h </w:instrText>
             </w:r>
             <w:r>
               <w:rPr>
@@ -2360,7 +2360,7 @@
               <w14:ligatures w14:val="standardContextual"/>
             </w:rPr>
           </w:pPr>
-          <w:hyperlink w:anchor="_Toc217119694" w:history="1">
+          <w:hyperlink w:anchor="_Toc220336323" w:history="1">
             <w:r>
               <w:rPr>
                 <w:rStyle w:val="Hyperlink"/>
@@ -2419,7 +2419,7 @@
                 <w:noProof/>
                 <w:webHidden/>
               </w:rPr>
-              <w:instrText xml:space="preserve"> PAGEREF _Toc217119694 \h </w:instrText>
+              <w:instrText xml:space="preserve"> PAGEREF _Toc220336323 \h </w:instrText>
             </w:r>
             <w:r>
               <w:rPr>
@@ -2468,7 +2468,7 @@
               <w:lang w:val="en-US" w:eastAsia="en-US"/>
             </w:rPr>
           </w:pPr>
-          <w:hyperlink w:anchor="_Toc217119695" w:history="1">
+          <w:hyperlink w:anchor="_Toc220336324" w:history="1">
             <w:r>
               <w:rPr>
                 <w:rStyle w:val="Hyperlink"/>
@@ -2517,7 +2517,7 @@
                 <w:noProof/>
                 <w:webHidden/>
               </w:rPr>
-              <w:instrText xml:space="preserve"> PAGEREF _Toc217119695 \h </w:instrText>
+              <w:instrText xml:space="preserve"> PAGEREF _Toc220336324 \h </w:instrText>
             </w:r>
             <w:r>
               <w:rPr>
@@ -2562,7 +2562,7 @@
               <w14:ligatures w14:val="standardContextual"/>
             </w:rPr>
           </w:pPr>
-          <w:hyperlink w:anchor="_Toc217119696" w:history="1">
+          <w:hyperlink w:anchor="_Toc220336325" w:history="1">
             <w:r>
               <w:rPr>
                 <w:rStyle w:val="Hyperlink"/>
@@ -2591,7 +2591,7 @@
                 <w:noProof/>
                 <w:webHidden/>
               </w:rPr>
-              <w:instrText xml:space="preserve"> PAGEREF _Toc217119696 \h </w:instrText>
+              <w:instrText xml:space="preserve"> PAGEREF _Toc220336325 \h </w:instrText>
             </w:r>
             <w:r>
               <w:rPr>
@@ -2636,7 +2636,7 @@
               <w14:ligatures w14:val="standardContextual"/>
             </w:rPr>
           </w:pPr>
-          <w:hyperlink w:anchor="_Toc217119697" w:history="1">
+          <w:hyperlink w:anchor="_Toc220336326" w:history="1">
             <w:r>
               <w:rPr>
                 <w:rStyle w:val="Hyperlink"/>
@@ -2665,7 +2665,7 @@
                 <w:noProof/>
                 <w:webHidden/>
               </w:rPr>
-              <w:instrText xml:space="preserve"> PAGEREF _Toc217119697 \h </w:instrText>
+              <w:instrText xml:space="preserve"> PAGEREF _Toc220336326 \h </w:instrText>
             </w:r>
             <w:r>
               <w:rPr>
@@ -2710,7 +2710,7 @@
               <w14:ligatures w14:val="standardContextual"/>
             </w:rPr>
           </w:pPr>
-          <w:hyperlink w:anchor="_Toc217119698" w:history="1">
+          <w:hyperlink w:anchor="_Toc220336327" w:history="1">
             <w:r>
               <w:rPr>
                 <w:rStyle w:val="Hyperlink"/>
@@ -2739,7 +2739,7 @@
                 <w:noProof/>
                 <w:webHidden/>
               </w:rPr>
-              <w:instrText xml:space="preserve"> PAGEREF _Toc217119698 \h </w:instrText>
+              <w:instrText xml:space="preserve"> PAGEREF _Toc220336327 \h </w:instrText>
             </w:r>
             <w:r>
               <w:rPr>
@@ -2784,7 +2784,7 @@
               <w14:ligatures w14:val="standardContextual"/>
             </w:rPr>
           </w:pPr>
-          <w:hyperlink w:anchor="_Toc217119699" w:history="1">
+          <w:hyperlink w:anchor="_Toc220336328" w:history="1">
             <w:r>
               <w:rPr>
                 <w:rStyle w:val="Hyperlink"/>
@@ -2820,7 +2820,7 @@
                 <w:noProof/>
                 <w:webHidden/>
               </w:rPr>
-              <w:instrText xml:space="preserve"> PAGEREF _Toc217119699 \h </w:instrText>
+              <w:instrText xml:space="preserve"> PAGEREF _Toc220336328 \h </w:instrText>
             </w:r>
             <w:r>
               <w:rPr>
@@ -2869,7 +2869,7 @@
               <w:lang w:val="en-US" w:eastAsia="en-US"/>
             </w:rPr>
           </w:pPr>
-          <w:hyperlink w:anchor="_Toc217119700" w:history="1">
+          <w:hyperlink w:anchor="_Toc220336329" w:history="1">
             <w:r>
               <w:rPr>
                 <w:rStyle w:val="Hyperlink"/>
@@ -2918,7 +2918,7 @@
                 <w:noProof/>
                 <w:webHidden/>
               </w:rPr>
-              <w:instrText xml:space="preserve"> PAGEREF _Toc217119700 \h </w:instrText>
+              <w:instrText xml:space="preserve"> PAGEREF _Toc220336329 \h </w:instrText>
             </w:r>
             <w:r>
               <w:rPr>
@@ -2967,7 +2967,7 @@
               <w:lang w:val="en-US" w:eastAsia="en-US"/>
             </w:rPr>
           </w:pPr>
-          <w:hyperlink w:anchor="_Toc217119701" w:history="1">
+          <w:hyperlink w:anchor="_Toc220336330" w:history="1">
             <w:r>
               <w:rPr>
                 <w:rStyle w:val="Hyperlink"/>
@@ -3016,7 +3016,7 @@
                 <w:noProof/>
                 <w:webHidden/>
               </w:rPr>
-              <w:instrText xml:space="preserve"> PAGEREF _Toc217119701 \h </w:instrText>
+              <w:instrText xml:space="preserve"> PAGEREF _Toc220336330 \h </w:instrText>
             </w:r>
             <w:r>
               <w:rPr>
@@ -3065,7 +3065,7 @@
               <w:lang w:val="en-US" w:eastAsia="en-US"/>
             </w:rPr>
           </w:pPr>
-          <w:hyperlink w:anchor="_Toc217119702" w:history="1">
+          <w:hyperlink w:anchor="_Toc220336331" w:history="1">
             <w:r>
               <w:rPr>
                 <w:rStyle w:val="Hyperlink"/>
@@ -3094,7 +3094,7 @@
                 <w:noProof/>
                 <w:webHidden/>
               </w:rPr>
-              <w:instrText xml:space="preserve"> PAGEREF _Toc217119702 \h </w:instrText>
+              <w:instrText xml:space="preserve"> PAGEREF _Toc220336331 \h </w:instrText>
             </w:r>
             <w:r>
               <w:rPr>
@@ -3506,7 +3506,7 @@
         </w:rPr>
         <w:fldChar w:fldCharType="separate"/>
       </w:r>
-      <w:hyperlink w:anchor="_Toc218523027" w:history="1">
+      <w:hyperlink w:anchor="_Toc220336362" w:history="1">
         <w:r>
           <w:rPr>
             <w:rStyle w:val="Hyperlink"/>
@@ -3534,7 +3534,7 @@
             <w:noProof/>
             <w:webHidden/>
           </w:rPr>
-          <w:instrText xml:space="preserve"> PAGEREF _Toc218523027 \h </w:instrText>
+          <w:instrText xml:space="preserve"> PAGEREF _Toc220336362 \h </w:instrText>
         </w:r>
         <w:r>
           <w:rPr>
@@ -3580,7 +3580,7 @@
           <w14:ligatures w14:val="standardContextual"/>
         </w:rPr>
       </w:pPr>
-      <w:hyperlink w:anchor="_Toc218523028" w:history="1">
+      <w:hyperlink w:anchor="_Toc220336363" w:history="1">
         <w:r>
           <w:rPr>
             <w:rStyle w:val="Hyperlink"/>
@@ -3608,7 +3608,7 @@
             <w:noProof/>
             <w:webHidden/>
           </w:rPr>
-          <w:instrText xml:space="preserve"> PAGEREF _Toc218523028 \h </w:instrText>
+          <w:instrText xml:space="preserve"> PAGEREF _Toc220336363 \h </w:instrText>
         </w:r>
         <w:r>
           <w:rPr>
@@ -3654,7 +3654,7 @@
           <w14:ligatures w14:val="standardContextual"/>
         </w:rPr>
       </w:pPr>
-      <w:hyperlink w:anchor="_Toc218523029" w:history="1">
+      <w:hyperlink w:anchor="_Toc220336364" w:history="1">
         <w:r>
           <w:rPr>
             <w:rStyle w:val="Hyperlink"/>
@@ -3682,7 +3682,7 @@
             <w:noProof/>
             <w:webHidden/>
           </w:rPr>
-          <w:instrText xml:space="preserve"> PAGEREF _Toc218523029 \h </w:instrText>
+          <w:instrText xml:space="preserve"> PAGEREF _Toc220336364 \h </w:instrText>
         </w:r>
         <w:r>
           <w:rPr>
@@ -3728,14 +3728,14 @@
           <w14:ligatures w14:val="standardContextual"/>
         </w:rPr>
       </w:pPr>
-      <w:hyperlink w:anchor="_Toc218523030" w:history="1">
+      <w:hyperlink w:anchor="_Toc220336365" w:history="1">
         <w:r>
           <w:rPr>
             <w:rStyle w:val="Hyperlink"/>
             <w:rFonts w:eastAsiaTheme="majorEastAsia"/>
             <w:noProof/>
           </w:rPr>
-          <w:t>Figure 4 Home page design</w:t>
+          <w:t>Figure 4 Logical Data Model Diagram</w:t>
         </w:r>
         <w:r>
           <w:rPr>
@@ -3756,7 +3756,81 @@
             <w:noProof/>
             <w:webHidden/>
           </w:rPr>
-          <w:instrText xml:space="preserve"> PAGEREF _Toc218523030 \h </w:instrText>
+          <w:instrText xml:space="preserve"> PAGEREF _Toc220336365 \h </w:instrText>
+        </w:r>
+        <w:r>
+          <w:rPr>
+            <w:noProof/>
+            <w:webHidden/>
+          </w:rPr>
+        </w:r>
+        <w:r>
+          <w:rPr>
+            <w:noProof/>
+            <w:webHidden/>
+          </w:rPr>
+          <w:fldChar w:fldCharType="separate"/>
+        </w:r>
+        <w:r>
+          <w:rPr>
+            <w:noProof/>
+            <w:webHidden/>
+          </w:rPr>
+          <w:t>12</w:t>
+        </w:r>
+        <w:r>
+          <w:rPr>
+            <w:noProof/>
+            <w:webHidden/>
+          </w:rPr>
+          <w:fldChar w:fldCharType="end"/>
+        </w:r>
+      </w:hyperlink>
+    </w:p>
+    <w:p>
+      <w:pPr>
+        <w:pStyle w:val="TableofFigures"/>
+        <w:tabs>
+          <w:tab w:val="right" w:leader="dot" w:pos="9016"/>
+        </w:tabs>
+        <w:spacing w:line="360" w:lineRule="auto"/>
+        <w:rPr>
+          <w:rFonts w:asciiTheme="minorHAnsi" w:eastAsiaTheme="minorEastAsia" w:hAnsiTheme="minorHAnsi" w:cstheme="minorBidi"/>
+          <w:noProof/>
+          <w:kern w:val="2"/>
+          <w:lang w:eastAsia="en-US"/>
+          <w14:ligatures w14:val="standardContextual"/>
+        </w:rPr>
+      </w:pPr>
+      <w:hyperlink w:anchor="_Toc220336366" w:history="1">
+        <w:r>
+          <w:rPr>
+            <w:rStyle w:val="Hyperlink"/>
+            <w:rFonts w:eastAsiaTheme="majorEastAsia"/>
+            <w:noProof/>
+          </w:rPr>
+          <w:t>Figure 5 Home page design</w:t>
+        </w:r>
+        <w:r>
+          <w:rPr>
+            <w:noProof/>
+            <w:webHidden/>
+          </w:rPr>
+          <w:tab/>
+        </w:r>
+        <w:r>
+          <w:rPr>
+            <w:noProof/>
+            <w:webHidden/>
+          </w:rPr>
+          <w:fldChar w:fldCharType="begin"/>
+        </w:r>
+        <w:r>
+          <w:rPr>
+            <w:noProof/>
+            <w:webHidden/>
+          </w:rPr>
+          <w:instrText xml:space="preserve"> PAGEREF _Toc220336366 \h </w:instrText>
         </w:r>
         <w:r>
           <w:rPr>
@@ -3802,14 +3876,14 @@
           <w14:ligatures w14:val="standardContextual"/>
         </w:rPr>
       </w:pPr>
-      <w:hyperlink w:anchor="_Toc218523031" w:history="1">
+      <w:hyperlink w:anchor="_Toc220336367" w:history="1">
         <w:r>
           <w:rPr>
             <w:rStyle w:val="Hyperlink"/>
             <w:rFonts w:eastAsiaTheme="majorEastAsia"/>
             <w:noProof/>
           </w:rPr>
-          <w:t>Figure 5 Login page design</w:t>
+          <w:t>Figure 6 Login page design</w:t>
         </w:r>
         <w:r>
           <w:rPr>
@@ -3830,7 +3904,7 @@
             <w:noProof/>
             <w:webHidden/>
           </w:rPr>
-          <w:instrText xml:space="preserve"> PAGEREF _Toc218523031 \h </w:instrText>
+          <w:instrText xml:space="preserve"> PAGEREF _Toc220336367 \h </w:instrText>
         </w:r>
         <w:r>
           <w:rPr>
@@ -3876,14 +3950,14 @@
           <w14:ligatures w14:val="standardContextual"/>
         </w:rPr>
       </w:pPr>
-      <w:hyperlink w:anchor="_Toc218523032" w:history="1">
+      <w:hyperlink w:anchor="_Toc220336368" w:history="1">
         <w:r>
           <w:rPr>
             <w:rStyle w:val="Hyperlink"/>
             <w:rFonts w:eastAsiaTheme="majorEastAsia"/>
             <w:noProof/>
           </w:rPr>
-          <w:t>Figure 6 Donation Transparency  page design</w:t>
+          <w:t>Figure 7 Donation Transparency page design</w:t>
         </w:r>
         <w:r>
           <w:rPr>
@@ -3904,7 +3978,7 @@
             <w:noProof/>
             <w:webHidden/>
           </w:rPr>
-          <w:instrText xml:space="preserve"> PAGEREF _Toc218523032 \h </w:instrText>
+          <w:instrText xml:space="preserve"> PAGEREF _Toc220336368 \h </w:instrText>
         </w:r>
         <w:r>
           <w:rPr>
@@ -3950,14 +4024,14 @@
           <w14:ligatures w14:val="standardContextual"/>
         </w:rPr>
       </w:pPr>
-      <w:hyperlink w:anchor="_Toc218523033" w:history="1">
+      <w:hyperlink w:anchor="_Toc220336369" w:history="1">
         <w:r>
           <w:rPr>
             <w:rStyle w:val="Hyperlink"/>
             <w:rFonts w:eastAsiaTheme="majorEastAsia"/>
             <w:noProof/>
           </w:rPr>
-          <w:t>Figure 7 Admin Dashboard design</w:t>
+          <w:t>Figure 8 Admin Dashboard design</w:t>
         </w:r>
         <w:r>
           <w:rPr>
@@ -3978,7 +4052,7 @@
             <w:noProof/>
             <w:webHidden/>
           </w:rPr>
-          <w:instrText xml:space="preserve"> PAGEREF _Toc218523033 \h </w:instrText>
+          <w:instrText xml:space="preserve"> PAGEREF _Toc220336369 \h </w:instrText>
         </w:r>
         <w:r>
           <w:rPr>
@@ -4024,14 +4098,14 @@
           <w14:ligatures w14:val="standardContextual"/>
         </w:rPr>
       </w:pPr>
-      <w:hyperlink w:anchor="_Toc218523034" w:history="1">
+      <w:hyperlink w:anchor="_Toc220336370" w:history="1">
         <w:r>
           <w:rPr>
             <w:rStyle w:val="Hyperlink"/>
             <w:rFonts w:eastAsiaTheme="majorEastAsia"/>
             <w:noProof/>
           </w:rPr>
-          <w:t>Figure 8 Scholar page design</w:t>
+          <w:t>Figure 9 Scholar page design</w:t>
         </w:r>
         <w:r>
           <w:rPr>
@@ -4052,7 +4126,7 @@
             <w:noProof/>
             <w:webHidden/>
           </w:rPr>
-          <w:instrText xml:space="preserve"> PAGEREF _Toc218523034 \h </w:instrText>
+          <w:instrText xml:space="preserve"> PAGEREF _Toc220336370 \h </w:instrText>
         </w:r>
         <w:r>
           <w:rPr>
@@ -4098,14 +4172,14 @@
           <w14:ligatures w14:val="standardContextual"/>
         </w:rPr>
       </w:pPr>
-      <w:hyperlink w:anchor="_Toc218523035" w:history="1">
+      <w:hyperlink w:anchor="_Toc220336371" w:history="1">
         <w:r>
           <w:rPr>
             <w:rStyle w:val="Hyperlink"/>
             <w:rFonts w:eastAsiaTheme="majorEastAsia"/>
             <w:noProof/>
           </w:rPr>
-          <w:t>Figure 9 Login Sequence Diagram</w:t>
+          <w:t>Figure 10 Login Sequence Diagram</w:t>
         </w:r>
         <w:r>
           <w:rPr>
@@ -4126,7 +4200,7 @@
             <w:noProof/>
             <w:webHidden/>
           </w:rPr>
-          <w:instrText xml:space="preserve"> PAGEREF _Toc218523035 \h </w:instrText>
+          <w:instrText xml:space="preserve"> PAGEREF _Toc220336371 \h </w:instrText>
         </w:r>
         <w:r>
           <w:rPr>
@@ -4172,14 +4246,14 @@
           <w14:ligatures w14:val="standardContextual"/>
         </w:rPr>
       </w:pPr>
-      <w:hyperlink w:anchor="_Toc218523036" w:history="1">
+      <w:hyperlink w:anchor="_Toc220336372" w:history="1">
         <w:r>
           <w:rPr>
             <w:rStyle w:val="Hyperlink"/>
             <w:rFonts w:eastAsiaTheme="majorEastAsia"/>
             <w:noProof/>
           </w:rPr>
-          <w:t>Figure 10 Online Donation Sequence Diagram</w:t>
+          <w:t>Figure 11 Online Donation Sequence Diagram</w:t>
         </w:r>
         <w:r>
           <w:rPr>
@@ -4200,7 +4274,7 @@
             <w:noProof/>
             <w:webHidden/>
           </w:rPr>
-          <w:instrText xml:space="preserve"> PAGEREF _Toc218523036 \h </w:instrText>
+          <w:instrText xml:space="preserve"> PAGEREF _Toc220336372 \h </w:instrText>
         </w:r>
         <w:r>
           <w:rPr>
@@ -4246,14 +4320,14 @@
           <w14:ligatures w14:val="standardContextual"/>
         </w:rPr>
       </w:pPr>
-      <w:hyperlink w:anchor="_Toc218523037" w:history="1">
+      <w:hyperlink w:anchor="_Toc220336373" w:history="1">
         <w:r>
           <w:rPr>
             <w:rStyle w:val="Hyperlink"/>
             <w:rFonts w:eastAsiaTheme="majorEastAsia"/>
             <w:noProof/>
           </w:rPr>
-          <w:t>Figure 11 Nikah Booking Sequence Diagram</w:t>
+          <w:t>Figure 12 Nikah Booking Sequence Diagram</w:t>
         </w:r>
         <w:r>
           <w:rPr>
@@ -4274,7 +4348,81 @@
             <w:noProof/>
             <w:webHidden/>
           </w:rPr>
-          <w:instrText xml:space="preserve"> PAGEREF _Toc218523037 \h </w:instrText>
+          <w:instrText xml:space="preserve"> PAGEREF _Toc220336373 \h </w:instrText>
+        </w:r>
+        <w:r>
+          <w:rPr>
+            <w:noProof/>
+            <w:webHidden/>
+          </w:rPr>
+        </w:r>
+        <w:r>
+          <w:rPr>
+            <w:noProof/>
+            <w:webHidden/>
+          </w:rPr>
+          <w:fldChar w:fldCharType="separate"/>
+        </w:r>
+        <w:r>
+          <w:rPr>
+            <w:noProof/>
+            <w:webHidden/>
+          </w:rPr>
+          <w:t>21</w:t>
+        </w:r>
+        <w:r>
+          <w:rPr>
+            <w:noProof/>
+            <w:webHidden/>
+          </w:rPr>
+          <w:fldChar w:fldCharType="end"/>
+        </w:r>
+      </w:hyperlink>
+    </w:p>
+    <w:p>
+      <w:pPr>
+        <w:pStyle w:val="TableofFigures"/>
+        <w:tabs>
+          <w:tab w:val="right" w:leader="dot" w:pos="9016"/>
+        </w:tabs>
+        <w:spacing w:line="360" w:lineRule="auto"/>
+        <w:rPr>
+          <w:rFonts w:asciiTheme="minorHAnsi" w:eastAsiaTheme="minorEastAsia" w:hAnsiTheme="minorHAnsi" w:cstheme="minorBidi"/>
+          <w:noProof/>
+          <w:kern w:val="2"/>
+          <w:lang w:eastAsia="en-US"/>
+          <w14:ligatures w14:val="standardContextual"/>
+        </w:rPr>
+      </w:pPr>
+      <w:hyperlink w:anchor="_Toc220336374" w:history="1">
+        <w:r>
+          <w:rPr>
+            <w:rStyle w:val="Hyperlink"/>
+            <w:rFonts w:eastAsiaTheme="majorEastAsia"/>
+            <w:noProof/>
+          </w:rPr>
+          <w:t>Figure 13 Admin Update Prayer Times Sequence Diagram</w:t>
+        </w:r>
+        <w:r>
+          <w:rPr>
+            <w:noProof/>
+            <w:webHidden/>
+          </w:rPr>
+          <w:tab/>
+        </w:r>
+        <w:r>
+          <w:rPr>
+            <w:noProof/>
+            <w:webHidden/>
+          </w:rPr>
+          <w:fldChar w:fldCharType="begin"/>
+        </w:r>
+        <w:r>
+          <w:rPr>
+            <w:noProof/>
+            <w:webHidden/>
+          </w:rPr>
+          <w:instrText xml:space="preserve"> PAGEREF _Toc220336374 \h </w:instrText>
         </w:r>
         <w:r>
           <w:rPr>
@@ -4320,14 +4468,14 @@
           <w14:ligatures w14:val="standardContextual"/>
         </w:rPr>
       </w:pPr>
-      <w:hyperlink w:anchor="_Toc218523038" w:history="1">
+      <w:hyperlink w:anchor="_Toc220336375" w:history="1">
         <w:r>
           <w:rPr>
             <w:rStyle w:val="Hyperlink"/>
             <w:rFonts w:eastAsiaTheme="majorEastAsia"/>
             <w:noProof/>
           </w:rPr>
-          <w:t>Figure 12 Admin Update Prayer Times Sequence Diagram</w:t>
+          <w:t>Figure 14 User Account State Diagram</w:t>
         </w:r>
         <w:r>
           <w:rPr>
@@ -4348,81 +4496,7 @@
             <w:noProof/>
             <w:webHidden/>
           </w:rPr>
-          <w:instrText xml:space="preserve"> PAGEREF _Toc218523038 \h </w:instrText>
-        </w:r>
-        <w:r>
-          <w:rPr>
-            <w:noProof/>
-            <w:webHidden/>
-          </w:rPr>
-        </w:r>
-        <w:r>
-          <w:rPr>
-            <w:noProof/>
-            <w:webHidden/>
-          </w:rPr>
-          <w:fldChar w:fldCharType="separate"/>
-        </w:r>
-        <w:r>
-          <w:rPr>
-            <w:noProof/>
-            <w:webHidden/>
-          </w:rPr>
-          <w:t>22</w:t>
-        </w:r>
-        <w:r>
-          <w:rPr>
-            <w:noProof/>
-            <w:webHidden/>
-          </w:rPr>
-          <w:fldChar w:fldCharType="end"/>
-        </w:r>
-      </w:hyperlink>
-    </w:p>
-    <w:p>
-      <w:pPr>
-        <w:pStyle w:val="TableofFigures"/>
-        <w:tabs>
-          <w:tab w:val="right" w:leader="dot" w:pos="9016"/>
-        </w:tabs>
-        <w:spacing w:line="360" w:lineRule="auto"/>
-        <w:rPr>
-          <w:rFonts w:asciiTheme="minorHAnsi" w:eastAsiaTheme="minorEastAsia" w:hAnsiTheme="minorHAnsi" w:cstheme="minorBidi"/>
-          <w:noProof/>
-          <w:kern w:val="2"/>
-          <w:lang w:eastAsia="en-US"/>
-          <w14:ligatures w14:val="standardContextual"/>
-        </w:rPr>
-      </w:pPr>
-      <w:hyperlink w:anchor="_Toc218523039" w:history="1">
-        <w:r>
-          <w:rPr>
-            <w:rStyle w:val="Hyperlink"/>
-            <w:rFonts w:eastAsiaTheme="majorEastAsia"/>
-            <w:noProof/>
-          </w:rPr>
-          <w:t>Figure 13 User Account State Diagram</w:t>
-        </w:r>
-        <w:r>
-          <w:rPr>
-            <w:noProof/>
-            <w:webHidden/>
-          </w:rPr>
-          <w:tab/>
-        </w:r>
-        <w:r>
-          <w:rPr>
-            <w:noProof/>
-            <w:webHidden/>
-          </w:rPr>
-          <w:fldChar w:fldCharType="begin"/>
-        </w:r>
-        <w:r>
-          <w:rPr>
-            <w:noProof/>
-            <w:webHidden/>
-          </w:rPr>
-          <w:instrText xml:space="preserve"> PAGEREF _Toc218523039 \h </w:instrText>
+          <w:instrText xml:space="preserve"> PAGEREF _Toc220336375 \h </w:instrText>
         </w:r>
         <w:r>
           <w:rPr>
@@ -4468,14 +4542,14 @@
           <w14:ligatures w14:val="standardContextual"/>
         </w:rPr>
       </w:pPr>
-      <w:hyperlink w:anchor="_Toc218523040" w:history="1">
+      <w:hyperlink w:anchor="_Toc220336376" w:history="1">
         <w:r>
           <w:rPr>
             <w:rStyle w:val="Hyperlink"/>
             <w:rFonts w:eastAsiaTheme="majorEastAsia"/>
             <w:noProof/>
           </w:rPr>
-          <w:t>Figure 14 Nikah Booking Status State Diagram</w:t>
+          <w:t>Figure 15 Nikah Booking Status State Diagram</w:t>
         </w:r>
         <w:r>
           <w:rPr>
@@ -4496,7 +4570,7 @@
             <w:noProof/>
             <w:webHidden/>
           </w:rPr>
-          <w:instrText xml:space="preserve"> PAGEREF _Toc218523040 \h </w:instrText>
+          <w:instrText xml:space="preserve"> PAGEREF _Toc220336376 \h </w:instrText>
         </w:r>
         <w:r>
           <w:rPr>
@@ -4542,14 +4616,14 @@
           <w14:ligatures w14:val="standardContextual"/>
         </w:rPr>
       </w:pPr>
-      <w:hyperlink w:anchor="_Toc218523041" w:history="1">
+      <w:hyperlink w:anchor="_Toc220336377" w:history="1">
         <w:r>
           <w:rPr>
             <w:rStyle w:val="Hyperlink"/>
             <w:rFonts w:eastAsiaTheme="majorEastAsia"/>
             <w:noProof/>
           </w:rPr>
-          <w:t>Figure 15 Event State Diagram</w:t>
+          <w:t>Figure 16 Event State Diagram</w:t>
         </w:r>
         <w:r>
           <w:rPr>
@@ -4570,7 +4644,7 @@
             <w:noProof/>
             <w:webHidden/>
           </w:rPr>
-          <w:instrText xml:space="preserve"> PAGEREF _Toc218523041 \h </w:instrText>
+          <w:instrText xml:space="preserve"> PAGEREF _Toc220336377 \h </w:instrText>
         </w:r>
         <w:r>
           <w:rPr>
@@ -4639,7 +4713,7 @@
         </w:rPr>
       </w:pPr>
       <w:bookmarkStart w:id="2" w:name="_Toc181130263"/>
-      <w:bookmarkStart w:id="3" w:name="_Toc217119676"/>
+      <w:bookmarkStart w:id="3" w:name="_Toc220336305"/>
       <w:r>
         <w:rPr>
           <w:rFonts w:ascii="Times New Roman" w:hAnsi="Times New Roman" w:cs="Times New Roman"/>
@@ -5438,7 +5512,7 @@
           <w:szCs w:val="28"/>
         </w:rPr>
       </w:pPr>
-      <w:bookmarkStart w:id="5" w:name="_Toc217119677"/>
+      <w:bookmarkStart w:id="5" w:name="_Toc220336306"/>
       <w:r>
         <w:rPr>
           <w:rFonts w:asciiTheme="majorBidi" w:hAnsiTheme="majorBidi"/>
@@ -5497,7 +5571,7 @@
           <w:szCs w:val="24"/>
         </w:rPr>
       </w:pPr>
-      <w:bookmarkStart w:id="6" w:name="_Toc217119678"/>
+      <w:bookmarkStart w:id="6" w:name="_Toc220336307"/>
       <w:r>
         <w:rPr>
           <w:rStyle w:val="Strong"/>
@@ -5686,7 +5760,7 @@
           <w:szCs w:val="24"/>
         </w:rPr>
       </w:pPr>
-      <w:bookmarkStart w:id="7" w:name="_Toc217119679"/>
+      <w:bookmarkStart w:id="7" w:name="_Toc220336308"/>
       <w:r>
         <w:rPr>
           <w:rStyle w:val="Strong"/>
@@ -5865,7 +5939,7 @@
           <w:szCs w:val="24"/>
         </w:rPr>
       </w:pPr>
-      <w:bookmarkStart w:id="8" w:name="_Toc217119680"/>
+      <w:bookmarkStart w:id="8" w:name="_Toc220336309"/>
       <w:r>
         <w:rPr>
           <w:rStyle w:val="Strong"/>
@@ -6064,7 +6138,7 @@
           <w:szCs w:val="24"/>
         </w:rPr>
       </w:pPr>
-      <w:bookmarkStart w:id="9" w:name="_Toc217119681"/>
+      <w:bookmarkStart w:id="9" w:name="_Toc220336310"/>
       <w:r>
         <w:rPr>
           <w:rStyle w:val="Strong"/>
@@ -6238,8 +6312,8 @@
         </w:rPr>
       </w:pPr>
       <w:bookmarkStart w:id="10" w:name="_Toc181130274"/>
-      <w:bookmarkStart w:id="11" w:name="_Toc217119682"/>
-      <w:bookmarkStart w:id="12" w:name="_Toc181130265"/>
+      <w:bookmarkStart w:id="11" w:name="_Toc181130265"/>
+      <w:bookmarkStart w:id="12" w:name="_Toc220336311"/>
       <w:r>
         <w:rPr>
           <w:rFonts w:asciiTheme="majorBidi" w:hAnsiTheme="majorBidi"/>
@@ -6253,7 +6327,7 @@
         <w:t>Requirements Traceability Matrix</w:t>
       </w:r>
       <w:bookmarkEnd w:id="10"/>
-      <w:bookmarkEnd w:id="11"/>
+      <w:bookmarkEnd w:id="12"/>
       <w:r>
         <w:rPr>
           <w:rFonts w:asciiTheme="majorBidi" w:hAnsiTheme="majorBidi"/>
@@ -7252,7 +7326,7 @@
           <w:szCs w:val="28"/>
         </w:rPr>
       </w:pPr>
-      <w:bookmarkStart w:id="14" w:name="_Toc217119683"/>
+      <w:bookmarkStart w:id="14" w:name="_Toc220336312"/>
       <w:r>
         <w:rPr>
           <w:rFonts w:asciiTheme="majorBidi" w:hAnsiTheme="majorBidi"/>
@@ -7276,7 +7350,7 @@
         </w:rPr>
         <w:t>sign Models</w:t>
       </w:r>
-      <w:bookmarkEnd w:id="12"/>
+      <w:bookmarkEnd w:id="11"/>
       <w:bookmarkEnd w:id="14"/>
       <w:r>
         <w:rPr>
@@ -7328,12 +7402,14 @@
       <w:bookmarkStart w:id="19" w:name="_Toc217118479"/>
       <w:bookmarkStart w:id="20" w:name="_Toc217119684"/>
       <w:bookmarkStart w:id="21" w:name="_Toc181130266"/>
+      <w:bookmarkStart w:id="22" w:name="_Toc220336313"/>
       <w:bookmarkEnd w:id="15"/>
       <w:bookmarkEnd w:id="16"/>
       <w:bookmarkEnd w:id="17"/>
       <w:bookmarkEnd w:id="18"/>
       <w:bookmarkEnd w:id="19"/>
       <w:bookmarkEnd w:id="20"/>
+      <w:bookmarkEnd w:id="22"/>
     </w:p>
     <w:p>
       <w:pPr>
@@ -7357,18 +7433,20 @@
           <w:szCs w:val="26"/>
         </w:rPr>
       </w:pPr>
-      <w:bookmarkStart w:id="22" w:name="_Toc215943550"/>
-      <w:bookmarkStart w:id="23" w:name="_Toc215943716"/>
-      <w:bookmarkStart w:id="24" w:name="_Toc216253447"/>
-      <w:bookmarkStart w:id="25" w:name="_Toc217118455"/>
-      <w:bookmarkStart w:id="26" w:name="_Toc217118480"/>
-      <w:bookmarkStart w:id="27" w:name="_Toc217119685"/>
-      <w:bookmarkEnd w:id="22"/>
+      <w:bookmarkStart w:id="23" w:name="_Toc215943550"/>
+      <w:bookmarkStart w:id="24" w:name="_Toc215943716"/>
+      <w:bookmarkStart w:id="25" w:name="_Toc216253447"/>
+      <w:bookmarkStart w:id="26" w:name="_Toc217118455"/>
+      <w:bookmarkStart w:id="27" w:name="_Toc217118480"/>
+      <w:bookmarkStart w:id="28" w:name="_Toc217119685"/>
+      <w:bookmarkStart w:id="29" w:name="_Toc220336314"/>
       <w:bookmarkEnd w:id="23"/>
       <w:bookmarkEnd w:id="24"/>
       <w:bookmarkEnd w:id="25"/>
       <w:bookmarkEnd w:id="26"/>
       <w:bookmarkEnd w:id="27"/>
+      <w:bookmarkEnd w:id="28"/>
+      <w:bookmarkEnd w:id="29"/>
     </w:p>
     <w:p>
       <w:pPr>
@@ -7392,18 +7470,20 @@
           <w:szCs w:val="26"/>
         </w:rPr>
       </w:pPr>
-      <w:bookmarkStart w:id="28" w:name="_Toc215943551"/>
-      <w:bookmarkStart w:id="29" w:name="_Toc215943717"/>
-      <w:bookmarkStart w:id="30" w:name="_Toc216253448"/>
-      <w:bookmarkStart w:id="31" w:name="_Toc217118456"/>
-      <w:bookmarkStart w:id="32" w:name="_Toc217118481"/>
-      <w:bookmarkStart w:id="33" w:name="_Toc217119686"/>
-      <w:bookmarkEnd w:id="28"/>
-      <w:bookmarkEnd w:id="29"/>
+      <w:bookmarkStart w:id="30" w:name="_Toc215943551"/>
+      <w:bookmarkStart w:id="31" w:name="_Toc215943717"/>
+      <w:bookmarkStart w:id="32" w:name="_Toc216253448"/>
+      <w:bookmarkStart w:id="33" w:name="_Toc217118456"/>
+      <w:bookmarkStart w:id="34" w:name="_Toc217118481"/>
+      <w:bookmarkStart w:id="35" w:name="_Toc217119686"/>
+      <w:bookmarkStart w:id="36" w:name="_Toc220336315"/>
       <w:bookmarkEnd w:id="30"/>
       <w:bookmarkEnd w:id="31"/>
       <w:bookmarkEnd w:id="32"/>
       <w:bookmarkEnd w:id="33"/>
+      <w:bookmarkEnd w:id="34"/>
+      <w:bookmarkEnd w:id="35"/>
+      <w:bookmarkEnd w:id="36"/>
     </w:p>
     <w:p>
       <w:pPr>
@@ -7421,7 +7501,7 @@
           <w:szCs w:val="28"/>
         </w:rPr>
       </w:pPr>
-      <w:bookmarkStart w:id="34" w:name="_Toc217119687"/>
+      <w:bookmarkStart w:id="37" w:name="_Toc220336316"/>
       <w:r>
         <w:rPr>
           <w:rFonts w:asciiTheme="majorBidi" w:hAnsiTheme="majorBidi"/>
@@ -7434,7 +7514,7 @@
         <w:t>Architectural Design</w:t>
       </w:r>
       <w:bookmarkEnd w:id="21"/>
-      <w:bookmarkEnd w:id="34"/>
+      <w:bookmarkEnd w:id="37"/>
       <w:r>
         <w:rPr>
           <w:rFonts w:asciiTheme="majorBidi" w:hAnsiTheme="majorBidi"/>
@@ -7676,7 +7756,7 @@
           <w:color w:val="000000" w:themeColor="text1"/>
         </w:rPr>
       </w:pPr>
-      <w:bookmarkStart w:id="35" w:name="_Toc218523027"/>
+      <w:bookmarkStart w:id="38" w:name="_Toc220336362"/>
       <w:r>
         <w:rPr>
           <w:i w:val="0"/>
@@ -7734,7 +7814,7 @@
         </w:rPr>
         <w:t>High-Level System Architecture</w:t>
       </w:r>
-      <w:bookmarkEnd w:id="35"/>
+      <w:bookmarkEnd w:id="38"/>
     </w:p>
     <w:p>
       <w:pPr>
@@ -7753,7 +7833,7 @@
           <w:bCs/>
         </w:rPr>
       </w:pPr>
-      <w:bookmarkStart w:id="36" w:name="_Toc217119688"/>
+      <w:bookmarkStart w:id="39" w:name="_Toc220336317"/>
       <w:r>
         <w:rPr>
           <w:b/>
@@ -7763,7 +7843,7 @@
         <w:lastRenderedPageBreak/>
         <w:t>Class Diagram</w:t>
       </w:r>
-      <w:bookmarkEnd w:id="36"/>
+      <w:bookmarkEnd w:id="39"/>
     </w:p>
     <w:p>
       <w:pPr>
@@ -7798,10 +7878,10 @@
           <w14:ligatures w14:val="standardContextual"/>
         </w:rPr>
         <w:drawing>
-          <wp:inline distT="0" distB="0" distL="0" distR="0" wp14:anchorId="77D08ADA" wp14:editId="343675D7">
+          <wp:inline distT="0" distB="0" distL="0" distR="0" wp14:anchorId="7C59BF3B" wp14:editId="5FA5FBC0">
             <wp:extent cx="5731510" cy="3331845"/>
             <wp:effectExtent l="0" t="0" r="2540" b="1905"/>
-            <wp:docPr id="1703222662" name="Picture 1"/>
+            <wp:docPr id="69614573" name="Picture 1"/>
             <wp:cNvGraphicFramePr>
               <a:graphicFrameLocks xmlns:a="http://schemas.openxmlformats.org/drawingml/2006/main" noChangeAspect="1"/>
             </wp:cNvGraphicFramePr>
@@ -7809,7 +7889,7 @@
               <a:graphicData uri="http://schemas.openxmlformats.org/drawingml/2006/picture">
                 <pic:pic xmlns:pic="http://schemas.openxmlformats.org/drawingml/2006/picture">
                   <pic:nvPicPr>
-                    <pic:cNvPr id="1703222662" name="Picture 1703222662"/>
+                    <pic:cNvPr id="69614573" name="Picture 69614573"/>
                     <pic:cNvPicPr/>
                   </pic:nvPicPr>
                   <pic:blipFill>
@@ -7850,7 +7930,7 @@
           <w:color w:val="000000" w:themeColor="text1"/>
         </w:rPr>
       </w:pPr>
-      <w:bookmarkStart w:id="37" w:name="_Toc218523028"/>
+      <w:bookmarkStart w:id="40" w:name="_Toc220336363"/>
       <w:r>
         <w:rPr>
           <w:i w:val="0"/>
@@ -7901,7 +7981,7 @@
         </w:rPr>
         <w:t xml:space="preserve"> Class diagram</w:t>
       </w:r>
-      <w:bookmarkEnd w:id="37"/>
+      <w:bookmarkEnd w:id="40"/>
     </w:p>
     <w:p>
       <w:pPr>
@@ -8431,7 +8511,7 @@
           <w:color w:val="auto"/>
         </w:rPr>
       </w:pPr>
-      <w:bookmarkStart w:id="38" w:name="_Toc217119689"/>
+      <w:bookmarkStart w:id="41" w:name="_Toc220336318"/>
       <w:r>
         <w:rPr>
           <w:b/>
@@ -8440,7 +8520,7 @@
         </w:rPr>
         <w:t>Component diagram</w:t>
       </w:r>
-      <w:bookmarkEnd w:id="38"/>
+      <w:bookmarkEnd w:id="41"/>
     </w:p>
     <w:p>
       <w:pPr>
@@ -8525,35 +8605,22 @@
           <w:color w:val="000000" w:themeColor="text1"/>
         </w:rPr>
       </w:pPr>
-      <w:bookmarkStart w:id="39" w:name="_Toc218523029"/>
+      <w:bookmarkStart w:id="42" w:name="_Toc220336364"/>
       <w:r>
         <w:t xml:space="preserve">Figure </w:t>
       </w:r>
-      <w:r>
-        <w:fldChar w:fldCharType="begin"/>
-      </w:r>
-      <w:r>
-        <w:instrText xml:space="preserve"> SEQ Figure \* ARABIC </w:instrText>
-      </w:r>
-      <w:r>
-        <w:fldChar w:fldCharType="separate"/>
-      </w:r>
-      <w:r>
-        <w:rPr>
-          <w:noProof/>
-        </w:rPr>
-        <w:t>3</w:t>
-      </w:r>
-      <w:r>
-        <w:rPr>
-          <w:noProof/>
-        </w:rPr>
-        <w:fldChar w:fldCharType="end"/>
-      </w:r>
+      <w:fldSimple w:instr=" SEQ Figure \* ARABIC ">
+        <w:r>
+          <w:rPr>
+            <w:noProof/>
+          </w:rPr>
+          <w:t>3</w:t>
+        </w:r>
+      </w:fldSimple>
       <w:r>
         <w:t xml:space="preserve"> Component diagram</w:t>
       </w:r>
-      <w:bookmarkEnd w:id="39"/>
+      <w:bookmarkEnd w:id="42"/>
     </w:p>
     <w:p>
       <w:pPr>
@@ -8581,8 +8648,8 @@
           <w:szCs w:val="26"/>
         </w:rPr>
       </w:pPr>
-      <w:bookmarkStart w:id="40" w:name="_Toc181130267"/>
-      <w:bookmarkStart w:id="41" w:name="_Toc217119690"/>
+      <w:bookmarkStart w:id="43" w:name="_Toc181130267"/>
+      <w:bookmarkStart w:id="44" w:name="_Toc220336319"/>
       <w:r>
         <w:rPr>
           <w:rFonts w:asciiTheme="majorBidi" w:hAnsiTheme="majorBidi"/>
@@ -8606,8 +8673,8 @@
         </w:rPr>
         <w:t xml:space="preserve"> Design</w:t>
       </w:r>
-      <w:bookmarkEnd w:id="40"/>
-      <w:bookmarkEnd w:id="41"/>
+      <w:bookmarkEnd w:id="43"/>
+      <w:bookmarkEnd w:id="44"/>
     </w:p>
     <w:p>
       <w:pPr>
@@ -9925,17 +9992,29 @@
         <w:spacing w:line="360" w:lineRule="auto"/>
         <w:jc w:val="both"/>
         <w:rPr>
-          <w:color w:val="000000" w:themeColor="text1"/>
-        </w:rPr>
-      </w:pPr>
-      <w:r>
-        <w:rPr>
           <w:b/>
           <w:bCs/>
           <w:color w:val="000000" w:themeColor="text1"/>
         </w:rPr>
+      </w:pPr>
+      <w:r>
+        <w:rPr>
+          <w:b/>
+          <w:bCs/>
+          <w:color w:val="000000" w:themeColor="text1"/>
+        </w:rPr>
         <w:t>Data Relationships:</w:t>
       </w:r>
+    </w:p>
+    <w:p>
+      <w:pPr>
+        <w:pStyle w:val="Body"/>
+        <w:spacing w:line="360" w:lineRule="auto"/>
+        <w:jc w:val="both"/>
+        <w:rPr>
+          <w:color w:val="000000" w:themeColor="text1"/>
+        </w:rPr>
+      </w:pPr>
     </w:p>
     <w:p>
       <w:pPr>
@@ -10018,37 +10097,86 @@
     <w:p>
       <w:pPr>
         <w:pStyle w:val="Body"/>
-        <w:numPr>
-          <w:ilvl w:val="0"/>
-          <w:numId w:val="91"/>
-        </w:numPr>
         <w:spacing w:line="360" w:lineRule="auto"/>
         <w:jc w:val="both"/>
         <w:rPr>
           <w:color w:val="000000" w:themeColor="text1"/>
         </w:rPr>
       </w:pPr>
-      <w:r>
-        <w:rPr>
-          <w:color w:val="000000" w:themeColor="text1"/>
-        </w:rPr>
-        <w:t>One-to-one: Each day has one prayer time schedule</w:t>
-      </w:r>
-      <w:r>
-        <w:rPr>
-          <w:color w:val="000000" w:themeColor="text1"/>
-        </w:rPr>
-        <w:t>.</w:t>
-      </w:r>
+    </w:p>
+    <w:p>
+      <w:pPr>
+        <w:pStyle w:val="Body"/>
+        <w:spacing w:line="360" w:lineRule="auto"/>
+        <w:jc w:val="both"/>
+        <w:rPr>
+          <w:color w:val="000000" w:themeColor="text1"/>
+        </w:rPr>
+      </w:pPr>
+    </w:p>
+    <w:p>
+      <w:pPr>
+        <w:pStyle w:val="Body"/>
+        <w:spacing w:line="360" w:lineRule="auto"/>
+        <w:jc w:val="both"/>
+        <w:rPr>
+          <w:color w:val="000000" w:themeColor="text1"/>
+        </w:rPr>
+      </w:pPr>
+    </w:p>
+    <w:p>
+      <w:pPr>
+        <w:pStyle w:val="Body"/>
+        <w:spacing w:line="360" w:lineRule="auto"/>
+        <w:jc w:val="both"/>
+        <w:rPr>
+          <w:color w:val="000000" w:themeColor="text1"/>
+        </w:rPr>
+      </w:pPr>
+    </w:p>
+    <w:p>
+      <w:pPr>
+        <w:pStyle w:val="Body"/>
+        <w:spacing w:line="360" w:lineRule="auto"/>
+        <w:jc w:val="both"/>
+        <w:rPr>
+          <w:color w:val="000000" w:themeColor="text1"/>
+        </w:rPr>
+      </w:pPr>
+    </w:p>
+    <w:p>
+      <w:pPr>
+        <w:pStyle w:val="Body"/>
+        <w:spacing w:line="360" w:lineRule="auto"/>
+        <w:jc w:val="both"/>
+        <w:rPr>
+          <w:color w:val="000000" w:themeColor="text1"/>
+        </w:rPr>
+      </w:pPr>
     </w:p>
     <w:p>
       <w:pPr>
         <w:pStyle w:val="Body"/>
         <w:jc w:val="both"/>
         <w:rPr>
-          <w:color w:val="000000" w:themeColor="text1"/>
-        </w:rPr>
-      </w:pPr>
+          <w:b/>
+          <w:bCs/>
+          <w:color w:val="000000" w:themeColor="text1"/>
+          <w:sz w:val="28"/>
+          <w:szCs w:val="28"/>
+        </w:rPr>
+      </w:pPr>
+      <w:r>
+        <w:rPr>
+          <w:b/>
+          <w:bCs/>
+          <w:color w:val="000000" w:themeColor="text1"/>
+          <w:sz w:val="28"/>
+          <w:szCs w:val="28"/>
+        </w:rPr>
+        <w:lastRenderedPageBreak/>
+        <w:t>Logical Data Model</w:t>
+      </w:r>
     </w:p>
     <w:p>
       <w:pPr>
@@ -10067,42 +10195,90 @@
           <w:color w:val="000000" w:themeColor="text1"/>
         </w:rPr>
       </w:pPr>
-    </w:p>
-    <w:p>
-      <w:pPr>
-        <w:pStyle w:val="Body"/>
-        <w:jc w:val="both"/>
-        <w:rPr>
-          <w:color w:val="000000" w:themeColor="text1"/>
-        </w:rPr>
-      </w:pPr>
-    </w:p>
-    <w:p>
-      <w:pPr>
-        <w:pStyle w:val="Body"/>
-        <w:jc w:val="both"/>
-        <w:rPr>
-          <w:color w:val="000000" w:themeColor="text1"/>
-        </w:rPr>
-      </w:pPr>
-    </w:p>
-    <w:p>
-      <w:pPr>
-        <w:pStyle w:val="Body"/>
-        <w:jc w:val="both"/>
-        <w:rPr>
-          <w:color w:val="000000" w:themeColor="text1"/>
-        </w:rPr>
-      </w:pPr>
-    </w:p>
-    <w:p>
-      <w:pPr>
-        <w:pStyle w:val="Body"/>
-        <w:jc w:val="both"/>
-        <w:rPr>
-          <w:color w:val="000000" w:themeColor="text1"/>
-        </w:rPr>
-      </w:pPr>
+      <w:r>
+        <w:rPr>
+          <w:noProof/>
+          <w:color w:val="000000" w:themeColor="text1"/>
+          <w14:textOutline w14:w="0" w14:cap="rnd" w14:cmpd="sng" w14:algn="ctr">
+            <w14:noFill/>
+            <w14:prstDash w14:val="solid"/>
+            <w14:bevel/>
+          </w14:textOutline>
+          <w14:ligatures w14:val="standardContextual"/>
+        </w:rPr>
+        <w:drawing>
+          <wp:inline distT="0" distB="0" distL="0" distR="0" wp14:anchorId="3331C5F0" wp14:editId="313188ED">
+            <wp:extent cx="5731510" cy="2830195"/>
+            <wp:effectExtent l="0" t="0" r="2540" b="8255"/>
+            <wp:docPr id="2002648906" name="Picture 3"/>
+            <wp:cNvGraphicFramePr>
+              <a:graphicFrameLocks xmlns:a="http://schemas.openxmlformats.org/drawingml/2006/main" noChangeAspect="1"/>
+            </wp:cNvGraphicFramePr>
+            <a:graphic xmlns:a="http://schemas.openxmlformats.org/drawingml/2006/main">
+              <a:graphicData uri="http://schemas.openxmlformats.org/drawingml/2006/picture">
+                <pic:pic xmlns:pic="http://schemas.openxmlformats.org/drawingml/2006/picture">
+                  <pic:nvPicPr>
+                    <pic:cNvPr id="2002648906" name="Picture 2002648906"/>
+                    <pic:cNvPicPr/>
+                  </pic:nvPicPr>
+                  <pic:blipFill>
+                    <a:blip r:embed="rId11">
+                      <a:extLst>
+                        <a:ext uri="{28A0092B-C50C-407E-A947-70E740481C1C}">
+                          <a14:useLocalDpi xmlns:a14="http://schemas.microsoft.com/office/drawing/2010/main" val="0"/>
+                        </a:ext>
+                      </a:extLst>
+                    </a:blip>
+                    <a:stretch>
+                      <a:fillRect/>
+                    </a:stretch>
+                  </pic:blipFill>
+                  <pic:spPr>
+                    <a:xfrm>
+                      <a:off x="0" y="0"/>
+                      <a:ext cx="5731510" cy="2830195"/>
+                    </a:xfrm>
+                    <a:prstGeom prst="rect">
+                      <a:avLst/>
+                    </a:prstGeom>
+                  </pic:spPr>
+                </pic:pic>
+              </a:graphicData>
+            </a:graphic>
+          </wp:inline>
+        </w:drawing>
+      </w:r>
+    </w:p>
+    <w:p>
+      <w:pPr>
+        <w:pStyle w:val="Caption"/>
+        <w:jc w:val="center"/>
+        <w:rPr>
+          <w:color w:val="000000" w:themeColor="text1"/>
+        </w:rPr>
+      </w:pPr>
+      <w:bookmarkStart w:id="45" w:name="_Toc220336365"/>
+      <w:r>
+        <w:t xml:space="preserve">Figure </w:t>
+      </w:r>
+      <w:fldSimple w:instr=" SEQ Figure \* ARABIC ">
+        <w:r>
+          <w:rPr>
+            <w:noProof/>
+          </w:rPr>
+          <w:t>4</w:t>
+        </w:r>
+      </w:fldSimple>
+      <w:r>
+        <w:t xml:space="preserve"> </w:t>
+      </w:r>
+      <w:r>
+        <w:t>Logical Data Model</w:t>
+      </w:r>
+      <w:r>
+        <w:t xml:space="preserve"> Diagram</w:t>
+      </w:r>
+      <w:bookmarkEnd w:id="45"/>
     </w:p>
     <w:p>
       <w:pPr>
@@ -10120,8 +10296,8 @@
           <w:szCs w:val="26"/>
         </w:rPr>
       </w:pPr>
-      <w:bookmarkStart w:id="42" w:name="_Toc181130268"/>
-      <w:bookmarkStart w:id="43" w:name="_Toc217119691"/>
+      <w:bookmarkStart w:id="46" w:name="_Toc181130268"/>
+      <w:bookmarkStart w:id="47" w:name="_Toc220336320"/>
       <w:r>
         <w:rPr>
           <w:rFonts w:asciiTheme="majorBidi" w:hAnsiTheme="majorBidi"/>
@@ -10131,11 +10307,10 @@
           <w:sz w:val="26"/>
           <w:szCs w:val="26"/>
         </w:rPr>
-        <w:lastRenderedPageBreak/>
         <w:t>Data Dictionary</w:t>
       </w:r>
-      <w:bookmarkEnd w:id="42"/>
-      <w:bookmarkEnd w:id="43"/>
+      <w:bookmarkEnd w:id="46"/>
+      <w:bookmarkEnd w:id="47"/>
     </w:p>
     <w:p>
       <w:pPr>
@@ -10147,7 +10322,7 @@
           <w:color w:val="000000" w:themeColor="text1"/>
         </w:rPr>
       </w:pPr>
-      <w:bookmarkStart w:id="44" w:name="_Toc215739909"/>
+      <w:bookmarkStart w:id="48" w:name="_Toc215739909"/>
       <w:r>
         <w:rPr>
           <w:i w:val="0"/>
@@ -10207,7 +10382,7 @@
         </w:rPr>
         <w:t>Data Dictionary Table</w:t>
       </w:r>
-      <w:bookmarkEnd w:id="44"/>
+      <w:bookmarkEnd w:id="48"/>
     </w:p>
     <w:tbl>
       <w:tblPr>
@@ -10945,6 +11120,7 @@
                 <w:color w:val="000000"/>
                 <w:spacing w:val="-10"/>
               </w:rPr>
+              <w:lastRenderedPageBreak/>
               <w:t>A</w:t>
             </w:r>
             <w:r>
@@ -11527,7 +11703,6 @@
                 <w:color w:val="000000"/>
                 <w:spacing w:val="-10"/>
               </w:rPr>
-              <w:lastRenderedPageBreak/>
               <w:t>C</w:t>
             </w:r>
             <w:r>
@@ -12463,6 +12638,7 @@
                 <w:color w:val="000000"/>
                 <w:spacing w:val="-10"/>
               </w:rPr>
+              <w:lastRenderedPageBreak/>
               <w:t>isUrgent</w:t>
             </w:r>
             <w:proofErr w:type="spellEnd"/>
@@ -12942,7 +13118,6 @@
                 <w:color w:val="000000"/>
                 <w:spacing w:val="-10"/>
               </w:rPr>
-              <w:lastRenderedPageBreak/>
               <w:t>M</w:t>
             </w:r>
             <w:r>
@@ -13654,7 +13829,6 @@
       </w:tr>
     </w:tbl>
     <w:p/>
-    <w:p/>
     <w:p>
       <w:pPr>
         <w:pStyle w:val="Heading2"/>
@@ -13673,8 +13847,8 @@
           <w:lang w:val="fr-FR"/>
         </w:rPr>
       </w:pPr>
-      <w:bookmarkStart w:id="45" w:name="_Toc181130269"/>
-      <w:bookmarkStart w:id="46" w:name="_Toc217119692"/>
+      <w:bookmarkStart w:id="49" w:name="_Toc181130269"/>
+      <w:bookmarkStart w:id="50" w:name="_Toc220336321"/>
       <w:r>
         <w:rPr>
           <w:rFonts w:asciiTheme="majorBidi" w:hAnsiTheme="majorBidi"/>
@@ -13698,8 +13872,8 @@
         </w:rPr>
         <w:t xml:space="preserve"> Interface Design</w:t>
       </w:r>
-      <w:bookmarkEnd w:id="45"/>
-      <w:bookmarkEnd w:id="46"/>
+      <w:bookmarkEnd w:id="49"/>
+      <w:bookmarkEnd w:id="50"/>
     </w:p>
     <w:p>
       <w:pPr>
@@ -13744,11 +13918,6 @@
     </w:p>
     <w:p>
       <w:pPr>
-        <w:jc w:val="both"/>
-      </w:pPr>
-    </w:p>
-    <w:p>
-      <w:pPr>
         <w:spacing w:line="360" w:lineRule="auto"/>
         <w:jc w:val="both"/>
         <w:rPr>
@@ -13761,6 +13930,7 @@
           <w:b/>
           <w:bCs/>
         </w:rPr>
+        <w:lastRenderedPageBreak/>
         <w:t xml:space="preserve"> </w:t>
       </w:r>
       <w:r>
@@ -13770,16 +13940,6 @@
         </w:rPr>
         <w:t>User Experience</w:t>
       </w:r>
-    </w:p>
-    <w:p>
-      <w:pPr>
-        <w:spacing w:line="360" w:lineRule="auto"/>
-        <w:jc w:val="both"/>
-        <w:rPr>
-          <w:b/>
-          <w:bCs/>
-        </w:rPr>
-      </w:pPr>
     </w:p>
     <w:p>
       <w:pPr>
@@ -13910,60 +14070,17 @@
     </w:p>
     <w:p>
       <w:pPr>
-        <w:spacing w:line="360" w:lineRule="auto"/>
-        <w:jc w:val="both"/>
-      </w:pPr>
-    </w:p>
-    <w:p>
-      <w:pPr>
         <w:jc w:val="both"/>
         <w:rPr>
           <w:b/>
           <w:bCs/>
         </w:rPr>
       </w:pPr>
-    </w:p>
-    <w:p>
-      <w:pPr>
-        <w:jc w:val="both"/>
+      <w:r>
         <w:rPr>
           <w:b/>
           <w:bCs/>
         </w:rPr>
-      </w:pPr>
-    </w:p>
-    <w:p>
-      <w:pPr>
-        <w:jc w:val="both"/>
-        <w:rPr>
-          <w:b/>
-          <w:bCs/>
-        </w:rPr>
-      </w:pPr>
-    </w:p>
-    <w:p>
-      <w:pPr>
-        <w:jc w:val="both"/>
-        <w:rPr>
-          <w:b/>
-          <w:bCs/>
-        </w:rPr>
-      </w:pPr>
-    </w:p>
-    <w:p>
-      <w:pPr>
-        <w:jc w:val="both"/>
-        <w:rPr>
-          <w:b/>
-          <w:bCs/>
-        </w:rPr>
-      </w:pPr>
-      <w:r>
-        <w:rPr>
-          <w:b/>
-          <w:bCs/>
-        </w:rPr>
-        <w:lastRenderedPageBreak/>
         <w:t>How Different Users Will Use the System:</w:t>
       </w:r>
     </w:p>
@@ -14336,20 +14453,6 @@
     </w:p>
     <w:p>
       <w:pPr>
-        <w:spacing w:line="360" w:lineRule="auto"/>
-        <w:ind w:left="360"/>
-        <w:jc w:val="both"/>
-      </w:pPr>
-    </w:p>
-    <w:p>
-      <w:pPr>
-        <w:spacing w:line="360" w:lineRule="auto"/>
-        <w:ind w:left="360"/>
-        <w:jc w:val="both"/>
-      </w:pPr>
-    </w:p>
-    <w:p>
-      <w:pPr>
         <w:pStyle w:val="Heading3"/>
         <w:numPr>
           <w:ilvl w:val="2"/>
@@ -14365,8 +14468,8 @@
           <w:szCs w:val="24"/>
         </w:rPr>
       </w:pPr>
-      <w:bookmarkStart w:id="47" w:name="_Toc181130270"/>
-      <w:bookmarkStart w:id="48" w:name="_Toc217119693"/>
+      <w:bookmarkStart w:id="51" w:name="_Toc181130270"/>
+      <w:bookmarkStart w:id="52" w:name="_Toc220336322"/>
       <w:r>
         <w:rPr>
           <w:rFonts w:eastAsia="Arial Unicode MS"/>
@@ -14378,8 +14481,8 @@
         </w:rPr>
         <w:t>Screen Images</w:t>
       </w:r>
-      <w:bookmarkEnd w:id="47"/>
-      <w:bookmarkEnd w:id="48"/>
+      <w:bookmarkEnd w:id="51"/>
+      <w:bookmarkEnd w:id="52"/>
       <w:r>
         <w:rPr>
           <w:rFonts w:eastAsia="Arial Unicode MS"/>
@@ -14432,7 +14535,7 @@
                     <pic:cNvPicPr/>
                   </pic:nvPicPr>
                   <pic:blipFill>
-                    <a:blip r:embed="rId11">
+                    <a:blip r:embed="rId12">
                       <a:extLst>
                         <a:ext uri="{28A0092B-C50C-407E-A947-70E740481C1C}">
                           <a14:useLocalDpi xmlns:a14="http://schemas.microsoft.com/office/drawing/2010/main" val="0"/>
@@ -14468,7 +14571,7 @@
           <w:iCs w:val="0"/>
         </w:rPr>
       </w:pPr>
-      <w:bookmarkStart w:id="49" w:name="_Toc218523030"/>
+      <w:bookmarkStart w:id="53" w:name="_Toc220336366"/>
       <w:r>
         <w:rPr>
           <w:i w:val="0"/>
@@ -14503,7 +14606,7 @@
           <w:iCs w:val="0"/>
           <w:noProof/>
         </w:rPr>
-        <w:t>4</w:t>
+        <w:t>5</w:t>
       </w:r>
       <w:r>
         <w:rPr>
@@ -14526,7 +14629,7 @@
         </w:rPr>
         <w:t>Home page design</w:t>
       </w:r>
-      <w:bookmarkEnd w:id="49"/>
+      <w:bookmarkEnd w:id="53"/>
     </w:p>
     <w:p>
       <w:pPr>
@@ -14558,7 +14661,7 @@
                     <pic:cNvPicPr/>
                   </pic:nvPicPr>
                   <pic:blipFill>
-                    <a:blip r:embed="rId12">
+                    <a:blip r:embed="rId13">
                       <a:extLst>
                         <a:ext uri="{28A0092B-C50C-407E-A947-70E740481C1C}">
                           <a14:useLocalDpi xmlns:a14="http://schemas.microsoft.com/office/drawing/2010/main" val="0"/>
@@ -14594,7 +14697,7 @@
           <w:iCs w:val="0"/>
         </w:rPr>
       </w:pPr>
-      <w:bookmarkStart w:id="50" w:name="_Toc218523031"/>
+      <w:bookmarkStart w:id="54" w:name="_Toc220336367"/>
       <w:r>
         <w:rPr>
           <w:i w:val="0"/>
@@ -14629,7 +14732,7 @@
           <w:iCs w:val="0"/>
           <w:noProof/>
         </w:rPr>
-        <w:t>5</w:t>
+        <w:t>6</w:t>
       </w:r>
       <w:r>
         <w:rPr>
@@ -14645,7 +14748,7 @@
         </w:rPr>
         <w:t xml:space="preserve"> Login page design</w:t>
       </w:r>
-      <w:bookmarkEnd w:id="50"/>
+      <w:bookmarkEnd w:id="54"/>
     </w:p>
     <w:p>
       <w:pPr>
@@ -14673,7 +14776,7 @@
                     <pic:cNvPicPr/>
                   </pic:nvPicPr>
                   <pic:blipFill>
-                    <a:blip r:embed="rId13">
+                    <a:blip r:embed="rId14">
                       <a:extLst>
                         <a:ext uri="{28A0092B-C50C-407E-A947-70E740481C1C}">
                           <a14:useLocalDpi xmlns:a14="http://schemas.microsoft.com/office/drawing/2010/main" val="0"/>
@@ -14709,31 +14812,18 @@
           <w:iCs w:val="0"/>
         </w:rPr>
       </w:pPr>
-      <w:bookmarkStart w:id="51" w:name="_Toc218523032"/>
+      <w:bookmarkStart w:id="55" w:name="_Toc220336368"/>
       <w:r>
         <w:t xml:space="preserve">Figure </w:t>
       </w:r>
-      <w:r>
-        <w:fldChar w:fldCharType="begin"/>
-      </w:r>
-      <w:r>
-        <w:instrText xml:space="preserve"> SEQ Figure \* ARABIC </w:instrText>
-      </w:r>
-      <w:r>
-        <w:fldChar w:fldCharType="separate"/>
-      </w:r>
-      <w:r>
-        <w:rPr>
-          <w:noProof/>
-        </w:rPr>
-        <w:t>6</w:t>
-      </w:r>
-      <w:r>
-        <w:rPr>
-          <w:noProof/>
-        </w:rPr>
-        <w:fldChar w:fldCharType="end"/>
-      </w:r>
+      <w:fldSimple w:instr=" SEQ Figure \* ARABIC ">
+        <w:r>
+          <w:rPr>
+            <w:noProof/>
+          </w:rPr>
+          <w:t>7</w:t>
+        </w:r>
+      </w:fldSimple>
       <w:r>
         <w:rPr>
           <w:i w:val="0"/>
@@ -14755,7 +14845,7 @@
         </w:rPr>
         <w:t>y page design</w:t>
       </w:r>
-      <w:bookmarkEnd w:id="51"/>
+      <w:bookmarkEnd w:id="55"/>
     </w:p>
     <w:p>
       <w:pPr>
@@ -14784,7 +14874,7 @@
                     <pic:cNvPicPr/>
                   </pic:nvPicPr>
                   <pic:blipFill>
-                    <a:blip r:embed="rId14">
+                    <a:blip r:embed="rId15">
                       <a:extLst>
                         <a:ext uri="{28A0092B-C50C-407E-A947-70E740481C1C}">
                           <a14:useLocalDpi xmlns:a14="http://schemas.microsoft.com/office/drawing/2010/main" val="0"/>
@@ -14820,31 +14910,18 @@
           <w:iCs w:val="0"/>
         </w:rPr>
       </w:pPr>
-      <w:bookmarkStart w:id="52" w:name="_Toc218523033"/>
+      <w:bookmarkStart w:id="56" w:name="_Toc220336369"/>
       <w:r>
         <w:t xml:space="preserve">Figure </w:t>
       </w:r>
-      <w:r>
-        <w:fldChar w:fldCharType="begin"/>
-      </w:r>
-      <w:r>
-        <w:instrText xml:space="preserve"> SEQ Figure \* ARABIC </w:instrText>
-      </w:r>
-      <w:r>
-        <w:fldChar w:fldCharType="separate"/>
-      </w:r>
-      <w:r>
-        <w:rPr>
-          <w:noProof/>
-        </w:rPr>
-        <w:t>7</w:t>
-      </w:r>
-      <w:r>
-        <w:rPr>
-          <w:noProof/>
-        </w:rPr>
-        <w:fldChar w:fldCharType="end"/>
-      </w:r>
+      <w:fldSimple w:instr=" SEQ Figure \* ARABIC ">
+        <w:r>
+          <w:rPr>
+            <w:noProof/>
+          </w:rPr>
+          <w:t>8</w:t>
+        </w:r>
+      </w:fldSimple>
       <w:r>
         <w:rPr>
           <w:i w:val="0"/>
@@ -14859,7 +14936,7 @@
         </w:rPr>
         <w:t xml:space="preserve"> design</w:t>
       </w:r>
-      <w:bookmarkEnd w:id="52"/>
+      <w:bookmarkEnd w:id="56"/>
     </w:p>
     <w:p>
       <w:pPr>
@@ -14886,7 +14963,7 @@
                     <pic:cNvPicPr/>
                   </pic:nvPicPr>
                   <pic:blipFill>
-                    <a:blip r:embed="rId15">
+                    <a:blip r:embed="rId16">
                       <a:extLst>
                         <a:ext uri="{28A0092B-C50C-407E-A947-70E740481C1C}">
                           <a14:useLocalDpi xmlns:a14="http://schemas.microsoft.com/office/drawing/2010/main" val="0"/>
@@ -14922,7 +14999,7 @@
           <w:iCs w:val="0"/>
         </w:rPr>
       </w:pPr>
-      <w:bookmarkStart w:id="53" w:name="_Toc218523034"/>
+      <w:bookmarkStart w:id="57" w:name="_Toc220336370"/>
       <w:r>
         <w:rPr>
           <w:i w:val="0"/>
@@ -14957,7 +15034,7 @@
           <w:iCs w:val="0"/>
           <w:noProof/>
         </w:rPr>
-        <w:t>8</w:t>
+        <w:t>9</w:t>
       </w:r>
       <w:r>
         <w:rPr>
@@ -14973,7 +15050,7 @@
         </w:rPr>
         <w:t xml:space="preserve"> Scholar page design</w:t>
       </w:r>
-      <w:bookmarkEnd w:id="53"/>
+      <w:bookmarkEnd w:id="57"/>
     </w:p>
     <w:p>
       <w:pPr>
@@ -14992,8 +15069,8 @@
           <w:lang w:val="fr-FR"/>
         </w:rPr>
       </w:pPr>
-      <w:bookmarkStart w:id="54" w:name="_Toc181130271"/>
-      <w:bookmarkStart w:id="55" w:name="_Toc217119694"/>
+      <w:bookmarkStart w:id="58" w:name="_Toc181130271"/>
+      <w:bookmarkStart w:id="59" w:name="_Toc220336323"/>
       <w:r>
         <w:rPr>
           <w:b/>
@@ -15016,8 +15093,8 @@
         </w:rPr>
         <w:t>Actions</w:t>
       </w:r>
-      <w:bookmarkEnd w:id="54"/>
-      <w:bookmarkEnd w:id="55"/>
+      <w:bookmarkEnd w:id="58"/>
+      <w:bookmarkEnd w:id="59"/>
     </w:p>
     <w:p>
       <w:pPr>
@@ -16172,8 +16249,8 @@
           <w:szCs w:val="28"/>
         </w:rPr>
       </w:pPr>
-      <w:bookmarkStart w:id="56" w:name="_Toc181130272"/>
-      <w:bookmarkStart w:id="57" w:name="_Toc217119695"/>
+      <w:bookmarkStart w:id="60" w:name="_Toc181130272"/>
+      <w:bookmarkStart w:id="61" w:name="_Toc220336324"/>
       <w:r>
         <w:rPr>
           <w:rFonts w:asciiTheme="majorBidi" w:hAnsiTheme="majorBidi"/>
@@ -16185,8 +16262,8 @@
         </w:rPr>
         <w:t>Behavioral Model</w:t>
       </w:r>
-      <w:bookmarkEnd w:id="56"/>
-      <w:bookmarkEnd w:id="57"/>
+      <w:bookmarkEnd w:id="60"/>
+      <w:bookmarkEnd w:id="61"/>
     </w:p>
     <w:p>
       <w:pPr>
@@ -16207,7 +16284,7 @@
           <w:szCs w:val="24"/>
         </w:rPr>
       </w:pPr>
-      <w:bookmarkStart w:id="58" w:name="_Toc217119696"/>
+      <w:bookmarkStart w:id="62" w:name="_Toc220336325"/>
       <w:r>
         <w:rPr>
           <w:b/>
@@ -16218,7 +16295,7 @@
         </w:rPr>
         <w:t>User Login Sequence Diagram</w:t>
       </w:r>
-      <w:bookmarkEnd w:id="58"/>
+      <w:bookmarkEnd w:id="62"/>
     </w:p>
     <w:p>
       <w:pPr>
@@ -16251,7 +16328,7 @@
                     <pic:cNvPicPr/>
                   </pic:nvPicPr>
                   <pic:blipFill>
-                    <a:blip r:embed="rId16">
+                    <a:blip r:embed="rId17">
                       <a:extLst>
                         <a:ext uri="{28A0092B-C50C-407E-A947-70E740481C1C}">
                           <a14:useLocalDpi xmlns:a14="http://schemas.microsoft.com/office/drawing/2010/main" val="0"/>
@@ -16287,7 +16364,7 @@
           <w:iCs w:val="0"/>
         </w:rPr>
       </w:pPr>
-      <w:bookmarkStart w:id="59" w:name="_Toc218523035"/>
+      <w:bookmarkStart w:id="63" w:name="_Toc220336371"/>
       <w:r>
         <w:rPr>
           <w:i w:val="0"/>
@@ -16322,7 +16399,7 @@
           <w:iCs w:val="0"/>
           <w:noProof/>
         </w:rPr>
-        <w:t>9</w:t>
+        <w:t>10</w:t>
       </w:r>
       <w:r>
         <w:rPr>
@@ -16338,7 +16415,7 @@
         </w:rPr>
         <w:t xml:space="preserve"> Login Sequence Diagram</w:t>
       </w:r>
-      <w:bookmarkEnd w:id="59"/>
+      <w:bookmarkEnd w:id="63"/>
     </w:p>
     <w:p>
       <w:pPr>
@@ -16498,7 +16575,7 @@
           <w:szCs w:val="24"/>
         </w:rPr>
       </w:pPr>
-      <w:bookmarkStart w:id="60" w:name="_Toc217119697"/>
+      <w:bookmarkStart w:id="64" w:name="_Toc220336326"/>
       <w:r>
         <w:rPr>
           <w:b/>
@@ -16509,7 +16586,7 @@
         </w:rPr>
         <w:t>Online Donation Sequence Diagram</w:t>
       </w:r>
-      <w:bookmarkEnd w:id="60"/>
+      <w:bookmarkEnd w:id="64"/>
     </w:p>
     <w:p>
       <w:pPr>
@@ -16544,7 +16621,7 @@
                     <pic:cNvPicPr/>
                   </pic:nvPicPr>
                   <pic:blipFill>
-                    <a:blip r:embed="rId17">
+                    <a:blip r:embed="rId18">
                       <a:extLst>
                         <a:ext uri="{28A0092B-C50C-407E-A947-70E740481C1C}">
                           <a14:useLocalDpi xmlns:a14="http://schemas.microsoft.com/office/drawing/2010/main" val="0"/>
@@ -16582,7 +16659,7 @@
           <w:color w:val="000000" w:themeColor="text1"/>
         </w:rPr>
       </w:pPr>
-      <w:bookmarkStart w:id="61" w:name="_Toc218523036"/>
+      <w:bookmarkStart w:id="65" w:name="_Toc220336372"/>
       <w:r>
         <w:rPr>
           <w:i w:val="0"/>
@@ -16617,7 +16694,7 @@
           <w:iCs w:val="0"/>
           <w:noProof/>
         </w:rPr>
-        <w:t>10</w:t>
+        <w:t>11</w:t>
       </w:r>
       <w:r>
         <w:rPr>
@@ -16633,7 +16710,7 @@
         </w:rPr>
         <w:t xml:space="preserve"> Online Donation Sequence Diagram</w:t>
       </w:r>
-      <w:bookmarkEnd w:id="61"/>
+      <w:bookmarkEnd w:id="65"/>
     </w:p>
     <w:p>
       <w:pPr>
@@ -16821,7 +16898,7 @@
                     <pic:cNvPicPr/>
                   </pic:nvPicPr>
                   <pic:blipFill>
-                    <a:blip r:embed="rId18">
+                    <a:blip r:embed="rId19">
                       <a:extLst>
                         <a:ext uri="{28A0092B-C50C-407E-A947-70E740481C1C}">
                           <a14:useLocalDpi xmlns:a14="http://schemas.microsoft.com/office/drawing/2010/main" val="0"/>
@@ -16859,7 +16936,7 @@
           <w:color w:val="000000" w:themeColor="text1"/>
         </w:rPr>
       </w:pPr>
-      <w:bookmarkStart w:id="62" w:name="_Toc218523037"/>
+      <w:bookmarkStart w:id="66" w:name="_Toc220336373"/>
       <w:r>
         <w:rPr>
           <w:i w:val="0"/>
@@ -16894,7 +16971,7 @@
           <w:iCs w:val="0"/>
           <w:noProof/>
         </w:rPr>
-        <w:t>11</w:t>
+        <w:t>12</w:t>
       </w:r>
       <w:r>
         <w:rPr>
@@ -16910,7 +16987,7 @@
         </w:rPr>
         <w:t xml:space="preserve"> Nikah Booking Sequence Diagram</w:t>
       </w:r>
-      <w:bookmarkEnd w:id="62"/>
+      <w:bookmarkEnd w:id="66"/>
     </w:p>
     <w:p>
       <w:pPr>
@@ -17123,7 +17200,7 @@
           <w:szCs w:val="24"/>
         </w:rPr>
       </w:pPr>
-      <w:bookmarkStart w:id="63" w:name="_Toc217119698"/>
+      <w:bookmarkStart w:id="67" w:name="_Toc220336327"/>
       <w:r>
         <w:rPr>
           <w:b/>
@@ -17134,7 +17211,7 @@
         </w:rPr>
         <w:t>Prayer Times Update Sequence Diagram</w:t>
       </w:r>
-      <w:bookmarkEnd w:id="63"/>
+      <w:bookmarkEnd w:id="67"/>
     </w:p>
     <w:p>
       <w:pPr>
@@ -17168,7 +17245,7 @@
                     <pic:cNvPicPr/>
                   </pic:nvPicPr>
                   <pic:blipFill>
-                    <a:blip r:embed="rId19">
+                    <a:blip r:embed="rId20">
                       <a:extLst>
                         <a:ext uri="{28A0092B-C50C-407E-A947-70E740481C1C}">
                           <a14:useLocalDpi xmlns:a14="http://schemas.microsoft.com/office/drawing/2010/main" val="0"/>
@@ -17206,7 +17283,7 @@
           <w:color w:val="000000" w:themeColor="text1"/>
         </w:rPr>
       </w:pPr>
-      <w:bookmarkStart w:id="64" w:name="_Toc218523038"/>
+      <w:bookmarkStart w:id="68" w:name="_Toc220336374"/>
       <w:r>
         <w:rPr>
           <w:i w:val="0"/>
@@ -17241,7 +17318,7 @@
           <w:iCs w:val="0"/>
           <w:noProof/>
         </w:rPr>
-        <w:t>12</w:t>
+        <w:t>13</w:t>
       </w:r>
       <w:r>
         <w:rPr>
@@ -17257,7 +17334,7 @@
         </w:rPr>
         <w:t xml:space="preserve"> Admin Update Prayer Times Sequence Diagram</w:t>
       </w:r>
-      <w:bookmarkEnd w:id="64"/>
+      <w:bookmarkEnd w:id="68"/>
     </w:p>
     <w:p>
       <w:pPr>
@@ -17434,7 +17511,7 @@
       <w:pPr>
         <w:pStyle w:val="Heading3"/>
       </w:pPr>
-      <w:bookmarkStart w:id="65" w:name="_Toc217119699"/>
+      <w:bookmarkStart w:id="69" w:name="_Toc220336328"/>
       <w:r>
         <w:rPr>
           <w:rStyle w:val="Strong"/>
@@ -17446,7 +17523,7 @@
       <w:r>
         <w:t>:</w:t>
       </w:r>
-      <w:bookmarkEnd w:id="65"/>
+      <w:bookmarkEnd w:id="69"/>
       <w:r>
         <w:t xml:space="preserve"> </w:t>
       </w:r>
@@ -17536,7 +17613,7 @@
                     <pic:cNvPicPr/>
                   </pic:nvPicPr>
                   <pic:blipFill>
-                    <a:blip r:embed="rId20">
+                    <a:blip r:embed="rId21">
                       <a:extLst>
                         <a:ext uri="{28A0092B-C50C-407E-A947-70E740481C1C}">
                           <a14:useLocalDpi xmlns:a14="http://schemas.microsoft.com/office/drawing/2010/main" val="0"/>
@@ -17573,7 +17650,7 @@
           <w:color w:val="000000" w:themeColor="text1"/>
         </w:rPr>
       </w:pPr>
-      <w:bookmarkStart w:id="66" w:name="_Toc218523039"/>
+      <w:bookmarkStart w:id="70" w:name="_Toc220336375"/>
       <w:r>
         <w:rPr>
           <w:i w:val="0"/>
@@ -17608,7 +17685,7 @@
           <w:iCs w:val="0"/>
           <w:noProof/>
         </w:rPr>
-        <w:t>13</w:t>
+        <w:t>14</w:t>
       </w:r>
       <w:r>
         <w:rPr>
@@ -17624,7 +17701,7 @@
         </w:rPr>
         <w:t xml:space="preserve"> User Account State Diagram</w:t>
       </w:r>
-      <w:bookmarkEnd w:id="66"/>
+      <w:bookmarkEnd w:id="70"/>
     </w:p>
     <w:p>
       <w:pPr>
@@ -17658,7 +17735,7 @@
                     <pic:cNvPicPr/>
                   </pic:nvPicPr>
                   <pic:blipFill>
-                    <a:blip r:embed="rId21">
+                    <a:blip r:embed="rId22">
                       <a:extLst>
                         <a:ext uri="{28A0092B-C50C-407E-A947-70E740481C1C}">
                           <a14:useLocalDpi xmlns:a14="http://schemas.microsoft.com/office/drawing/2010/main" val="0"/>
@@ -17695,7 +17772,7 @@
           <w:color w:val="000000" w:themeColor="text1"/>
         </w:rPr>
       </w:pPr>
-      <w:bookmarkStart w:id="67" w:name="_Toc218523040"/>
+      <w:bookmarkStart w:id="71" w:name="_Toc220336376"/>
       <w:r>
         <w:rPr>
           <w:i w:val="0"/>
@@ -17730,7 +17807,7 @@
           <w:iCs w:val="0"/>
           <w:noProof/>
         </w:rPr>
-        <w:t>14</w:t>
+        <w:t>15</w:t>
       </w:r>
       <w:r>
         <w:rPr>
@@ -17746,7 +17823,7 @@
         </w:rPr>
         <w:t xml:space="preserve"> Nikah Booking Status State Diagram</w:t>
       </w:r>
-      <w:bookmarkEnd w:id="67"/>
+      <w:bookmarkEnd w:id="71"/>
     </w:p>
     <w:p>
       <w:pPr>
@@ -17809,7 +17886,7 @@
                     <pic:cNvPicPr/>
                   </pic:nvPicPr>
                   <pic:blipFill>
-                    <a:blip r:embed="rId22">
+                    <a:blip r:embed="rId23">
                       <a:extLst>
                         <a:ext uri="{28A0092B-C50C-407E-A947-70E740481C1C}">
                           <a14:useLocalDpi xmlns:a14="http://schemas.microsoft.com/office/drawing/2010/main" val="0"/>
@@ -17855,7 +17932,7 @@
           <w:iCs w:val="0"/>
         </w:rPr>
       </w:pPr>
-      <w:bookmarkStart w:id="68" w:name="_Toc218523041"/>
+      <w:bookmarkStart w:id="72" w:name="_Toc220336377"/>
       <w:r>
         <w:rPr>
           <w:i w:val="0"/>
@@ -17890,7 +17967,7 @@
           <w:iCs w:val="0"/>
           <w:noProof/>
         </w:rPr>
-        <w:t>15</w:t>
+        <w:t>16</w:t>
       </w:r>
       <w:r>
         <w:rPr>
@@ -17906,7 +17983,7 @@
         </w:rPr>
         <w:t xml:space="preserve"> Event State Diagram</w:t>
       </w:r>
-      <w:bookmarkEnd w:id="68"/>
+      <w:bookmarkEnd w:id="72"/>
     </w:p>
     <w:p/>
     <w:p/>
@@ -17932,8 +18009,8 @@
           <w:szCs w:val="28"/>
         </w:rPr>
       </w:pPr>
-      <w:bookmarkStart w:id="69" w:name="_Toc181130273"/>
-      <w:bookmarkStart w:id="70" w:name="_Toc217119700"/>
+      <w:bookmarkStart w:id="73" w:name="_Toc181130273"/>
+      <w:bookmarkStart w:id="74" w:name="_Toc220336329"/>
       <w:r>
         <w:rPr>
           <w:rFonts w:asciiTheme="majorBidi" w:hAnsiTheme="majorBidi"/>
@@ -17946,8 +18023,8 @@
         <w:lastRenderedPageBreak/>
         <w:t>Design Decisions</w:t>
       </w:r>
-      <w:bookmarkEnd w:id="69"/>
-      <w:bookmarkEnd w:id="70"/>
+      <w:bookmarkEnd w:id="73"/>
+      <w:bookmarkEnd w:id="74"/>
     </w:p>
     <w:p>
       <w:pPr>
@@ -18398,8 +18475,8 @@
           <w:szCs w:val="28"/>
         </w:rPr>
       </w:pPr>
-      <w:bookmarkStart w:id="71" w:name="_Toc181130275"/>
-      <w:bookmarkStart w:id="72" w:name="_Toc217119701"/>
+      <w:bookmarkStart w:id="75" w:name="_Toc181130275"/>
+      <w:bookmarkStart w:id="76" w:name="_Toc220336330"/>
       <w:r>
         <w:rPr>
           <w:rFonts w:asciiTheme="majorBidi" w:hAnsiTheme="majorBidi"/>
@@ -18411,8 +18488,8 @@
         </w:rPr>
         <w:t>Summary</w:t>
       </w:r>
-      <w:bookmarkEnd w:id="71"/>
-      <w:bookmarkEnd w:id="72"/>
+      <w:bookmarkEnd w:id="75"/>
+      <w:bookmarkEnd w:id="76"/>
       <w:r>
         <w:rPr>
           <w:rFonts w:asciiTheme="majorBidi" w:hAnsiTheme="majorBidi"/>
@@ -18539,7 +18616,7 @@
           </w14:textOutline>
         </w:rPr>
       </w:pPr>
-      <w:bookmarkStart w:id="73" w:name="_Toc217119702"/>
+      <w:bookmarkStart w:id="77" w:name="_Toc220336331"/>
       <w:r>
         <w:rPr>
           <w:rFonts w:asciiTheme="majorBidi" w:eastAsiaTheme="majorEastAsia" w:hAnsiTheme="majorBidi" w:cstheme="majorBidi"/>
@@ -18559,7 +18636,7 @@
         <w:lastRenderedPageBreak/>
         <w:t>References</w:t>
       </w:r>
-      <w:bookmarkEnd w:id="73"/>
+      <w:bookmarkEnd w:id="77"/>
     </w:p>
     <w:p>
       <w:pPr>
@@ -18684,7 +18761,7 @@
         </w:rPr>
         <w:t xml:space="preserve">React.js Official Documentation. Available: </w:t>
       </w:r>
-      <w:hyperlink r:id="rId23" w:tgtFrame="_blank" w:history="1">
+      <w:hyperlink r:id="rId24" w:tgtFrame="_blank" w:history="1">
         <w:r>
           <w:rPr>
             <w:rStyle w:val="Hyperlink"/>
@@ -18711,7 +18788,7 @@
         </w:rPr>
         <w:t xml:space="preserve">Node.js Documentation. Available: </w:t>
       </w:r>
-      <w:hyperlink r:id="rId24" w:tgtFrame="_blank" w:history="1">
+      <w:hyperlink r:id="rId25" w:tgtFrame="_blank" w:history="1">
         <w:r>
           <w:rPr>
             <w:rStyle w:val="Hyperlink"/>
@@ -18738,7 +18815,7 @@
         </w:rPr>
         <w:t xml:space="preserve">Express.js Routing Guide. Available: </w:t>
       </w:r>
-      <w:hyperlink r:id="rId25" w:tgtFrame="_blank" w:history="1">
+      <w:hyperlink r:id="rId26" w:tgtFrame="_blank" w:history="1">
         <w:r>
           <w:rPr>
             <w:rStyle w:val="Hyperlink"/>
@@ -18765,7 +18842,7 @@
         </w:rPr>
         <w:t xml:space="preserve">MongoDB Manual &amp; Drivers. Available: </w:t>
       </w:r>
-      <w:hyperlink r:id="rId26" w:tgtFrame="_blank" w:history="1">
+      <w:hyperlink r:id="rId27" w:tgtFrame="_blank" w:history="1">
         <w:r>
           <w:rPr>
             <w:rStyle w:val="Hyperlink"/>
@@ -18792,7 +18869,7 @@
         </w:rPr>
         <w:t xml:space="preserve">Mongoose Documentation. Available: </w:t>
       </w:r>
-      <w:hyperlink r:id="rId27" w:tgtFrame="_blank" w:history="1">
+      <w:hyperlink r:id="rId28" w:tgtFrame="_blank" w:history="1">
         <w:r>
           <w:rPr>
             <w:rStyle w:val="Hyperlink"/>
@@ -18819,7 +18896,7 @@
         </w:rPr>
         <w:t xml:space="preserve">Stripe API Reference. Available: </w:t>
       </w:r>
-      <w:hyperlink r:id="rId28" w:tgtFrame="_blank" w:history="1">
+      <w:hyperlink r:id="rId29" w:tgtFrame="_blank" w:history="1">
         <w:r>
           <w:rPr>
             <w:rStyle w:val="Hyperlink"/>
@@ -18980,8 +19057,8 @@
       </w:pPr>
     </w:p>
     <w:sectPr>
-      <w:footerReference w:type="even" r:id="rId29"/>
-      <w:footerReference w:type="default" r:id="rId30"/>
+      <w:footerReference w:type="even" r:id="rId30"/>
+      <w:footerReference w:type="default" r:id="rId31"/>
       <w:pgSz w:w="11906" w:h="16838"/>
       <w:pgMar w:top="1440" w:right="1440" w:bottom="1440" w:left="1440" w:header="708" w:footer="708" w:gutter="0"/>
       <w:cols w:space="708"/>
@@ -31024,7 +31101,6 @@
   <w:style w:type="character" w:default="1" w:styleId="DefaultParagraphFont">
     <w:name w:val="Default Paragraph Font"/>
     <w:uiPriority w:val="1"/>
-    <w:semiHidden/>
     <w:unhideWhenUsed/>
   </w:style>
   <w:style w:type="table" w:default="1" w:styleId="TableNormal">

</xml_diff>